<commit_message>
Report: Lời mở đầu!
</commit_message>
<xml_diff>
--- a/Report/Report.docx
+++ b/Report/Report.docx
@@ -638,7 +638,15 @@
           <w:b/>
           <w:sz w:val="28"/>
         </w:rPr>
-        <w:t>THẠC SĨ NGUYỄ</w:t>
+        <w:t>ThS.</w:t>
+      </w:r>
+      <w:r>
+        <w:rPr>
+          <w:rFonts w:cs="Times New Roman"/>
+          <w:b/>
+          <w:sz w:val="28"/>
+        </w:rPr>
+        <w:t xml:space="preserve"> NGUYỄ</w:t>
       </w:r>
       <w:r>
         <w:rPr>
@@ -838,6 +846,40 @@
         </w:rPr>
         <w:br w:type="page"/>
       </w:r>
+    </w:p>
+    <w:p>
+      <w:pPr>
+        <w:pStyle w:val="Heading1"/>
+        <w:numPr>
+          <w:ilvl w:val="0"/>
+          <w:numId w:val="0"/>
+        </w:numPr>
+        <w:jc w:val="center"/>
+        <w:rPr>
+          <w:sz w:val="32"/>
+        </w:rPr>
+      </w:pPr>
+      <w:r>
+        <w:rPr>
+          <w:sz w:val="32"/>
+        </w:rPr>
+        <w:t>LỜI CẢM ƠN</w:t>
+      </w:r>
+    </w:p>
+    <w:p>
+      <w:pPr>
+        <w:ind w:left="720"/>
+        <w:rPr>
+          <w:b/>
+        </w:rPr>
+      </w:pPr>
+    </w:p>
+    <w:p>
+      <w:pPr>
+        <w:rPr>
+          <w:lang w:val="vi-VN"/>
+        </w:rPr>
+      </w:pPr>
     </w:p>
     <w:p>
       <w:pPr>
@@ -1197,8 +1239,6 @@
             <w:spacing w:line="259" w:lineRule="auto"/>
             <w:jc w:val="left"/>
           </w:pPr>
-          <w:bookmarkStart w:id="13" w:name="_GoBack"/>
-          <w:bookmarkEnd w:id="13"/>
           <w:r>
             <w:br w:type="page"/>
           </w:r>
@@ -1213,81 +1253,208 @@
             <w:spacing w:before="0"/>
             <w:jc w:val="center"/>
           </w:pPr>
-          <w:bookmarkStart w:id="14" w:name="_Toc279693242"/>
+          <w:bookmarkStart w:id="13" w:name="_Toc279693242"/>
           <w:r>
             <w:t>MỞ ĐẦU</w:t>
           </w:r>
-          <w:bookmarkEnd w:id="14"/>
+          <w:bookmarkEnd w:id="13"/>
         </w:p>
         <w:p/>
         <w:p>
-          <w:r>
-            <w:t>Thị trường luôn thay đổi và doanh nghiệp phải luôn theo sát những thay đổi đó để có những chiến lược, chiến thuật phù hợp, nhanh nhạy. Phân tích thị trường là một trong những lý do đầu tiên và quan trọng nhất để lập kế hoạch kinh doanh. Bất luận việc một doanh nghiệp mới bắt đầu hoạt động kinh doanh hay xem xét lại hoạt động kinh doanh hiện tại đều cần phải có phân tích mới về thị trường.</w:t>
-          </w:r>
-        </w:p>
-        <w:p>
           <w:pPr>
-            <w:jc w:val="center"/>
+            <w:rPr>
+              <w:lang w:val="vi-VN"/>
+            </w:rPr>
           </w:pPr>
           <w:r>
+            <w:t xml:space="preserve">Trong chín tháng đầu năm 2014, cả nước đã xảy ra </w:t>
+          </w:r>
+          <w:r>
+            <w:t xml:space="preserve">18.697 vụ, làm chết 6.758, làm bị thương 17.835 người. </w:t>
+          </w:r>
+          <w:r>
+            <w:t>Cũng trong chín tháng qua, lực lượng cảnh sát giao thông toàn quốc đã kiểm tra, lập biên bản hơn 3,37 triệu trường hợp vi phạm trật tự an toàn giao thông đường bộ; phạt tiền 1.943 tỷ đồng; tạm giữ 441.020 phương tiện các loại; tước 275.153 giấy phép lái xe.</w:t>
+          </w:r>
+          <w:r>
             <w:rPr>
-              <w:noProof/>
+              <w:lang w:val="vi-VN"/>
             </w:rPr>
-            <w:drawing>
-              <wp:inline distT="0" distB="0" distL="0" distR="0" wp14:anchorId="29FDA695" wp14:editId="02EC6D5C">
-                <wp:extent cx="2859848" cy="2264431"/>
-                <wp:effectExtent l="0" t="0" r="0" b="2540"/>
-                <wp:docPr id="17" name="Picture 17" descr="http://www.tapchitaichinh.vn/Uploaded/phunganhtuan/2013_03_23/real-estate11.jpg?maxwidth=434&amp;speed=0"/>
-                <wp:cNvGraphicFramePr>
-                  <a:graphicFrameLocks xmlns:a="http://schemas.openxmlformats.org/drawingml/2006/main" noChangeAspect="1"/>
-                </wp:cNvGraphicFramePr>
-                <a:graphic xmlns:a="http://schemas.openxmlformats.org/drawingml/2006/main">
-                  <a:graphicData uri="http://schemas.openxmlformats.org/drawingml/2006/picture">
-                    <pic:pic xmlns:pic="http://schemas.openxmlformats.org/drawingml/2006/picture">
-                      <pic:nvPicPr>
-                        <pic:cNvPr id="0" name="Picture 10" descr="http://www.tapchitaichinh.vn/Uploaded/phunganhtuan/2013_03_23/real-estate11.jpg?maxwidth=434&amp;speed=0"/>
-                        <pic:cNvPicPr>
-                          <a:picLocks noChangeAspect="1" noChangeArrowheads="1"/>
-                        </pic:cNvPicPr>
-                      </pic:nvPicPr>
-                      <pic:blipFill>
-                        <a:blip r:embed="rId11">
-                          <a:extLst>
-                            <a:ext uri="{28A0092B-C50C-407E-A947-70E740481C1C}">
-                              <a14:useLocalDpi xmlns:a14="http://schemas.microsoft.com/office/drawing/2010/main" val="0"/>
-                            </a:ext>
-                          </a:extLst>
-                        </a:blip>
-                        <a:srcRect/>
-                        <a:stretch>
-                          <a:fillRect/>
-                        </a:stretch>
-                      </pic:blipFill>
-                      <pic:spPr bwMode="auto">
-                        <a:xfrm>
-                          <a:off x="0" y="0"/>
-                          <a:ext cx="2869604" cy="2272155"/>
-                        </a:xfrm>
-                        <a:prstGeom prst="rect">
-                          <a:avLst/>
-                        </a:prstGeom>
-                        <a:noFill/>
-                        <a:ln>
-                          <a:noFill/>
-                        </a:ln>
-                      </pic:spPr>
-                    </pic:pic>
-                  </a:graphicData>
-                </a:graphic>
-              </wp:inline>
-            </w:drawing>
+            <w:t xml:space="preserve"> </w:t>
+          </w:r>
+          <w:r>
+            <w:t>Với số liệu trên đã cho thấy, b</w:t>
+          </w:r>
+          <w:r>
+            <w:t xml:space="preserve">ên cạnh những lý do về cơ sở hạ tầng thì ý thức, kiến thức </w:t>
+          </w:r>
+          <w:r>
+            <w:t>của người tham gia</w:t>
+          </w:r>
+          <w:r>
+            <w:t xml:space="preserve"> giao thông cũng là </w:t>
+          </w:r>
+          <w:r>
+            <w:t>nguyên nhân</w:t>
+          </w:r>
+          <w:r>
+            <w:t xml:space="preserve"> quan trọng.</w:t>
           </w:r>
         </w:p>
         <w:p>
           <w:r>
-            <w:t>Thị trường doanh nghiệp cần tìm kiếm là thị trường tiềm năng, chứ không phải là thị trường hiện tại. Thị trường mục tiêu của một doanh nghiệp luôn lớn hơn rất nhiều so với số người mà các nhân viên trong công ty tiếp cận được. Đó là những người mà một ngày nào đó doanh nghiệp có thể tiếp cận hoặc họ tự tìm đến với doanh nghiệp. Chính vì vậy, yêu cầu thực tiễn đã đặt ra một bài toán: có cách nào hỗ trợ doanh nghiệp phân tích, theo dõi thị trường bằng sức mạnh của công nghệ.</w:t>
+            <w:t>Trên thực tế, đã có rất nhiều nỗ lực tuyên truyền của nhà nước trên báo chí, truyền hình hay trực tiếp tại các trường h</w:t>
+          </w:r>
+          <w:r>
+            <w:t>ọc</w:t>
+          </w:r>
+          <w:r>
+            <w:t xml:space="preserve">, tổ dân phố. </w:t>
+          </w:r>
+          <w:r>
+            <w:t>Bên cạnh đó cũng</w:t>
+          </w:r>
+          <w:r>
+            <w:t xml:space="preserve"> đã có nhiều ứng dụ</w:t>
+          </w:r>
+          <w:r>
+            <w:t>ng</w:t>
+          </w:r>
+          <w:r>
+            <w:t xml:space="preserve"> </w:t>
+          </w:r>
+          <w:r>
+            <w:t xml:space="preserve">học luật giao thông, kiểm tra luật giao thông </w:t>
+          </w:r>
+          <w:r>
+            <w:t xml:space="preserve">trên </w:t>
+          </w:r>
+          <w:r>
+            <w:t>PC, mobile</w:t>
+          </w:r>
+          <w:r>
+            <w:t xml:space="preserve"> để mọi người dễ dàng tiếp cận. Tuy nhiên, </w:t>
+          </w:r>
+          <w:r>
+            <w:t>tất cả các biện pháp</w:t>
+          </w:r>
+          <w:r>
+            <w:t xml:space="preserve"> này chỉ cung cấp thông tin về luật giao thông, các quy định xử phạ</w:t>
+          </w:r>
+          <w:r>
+            <w:t>t, v.v.</w:t>
+          </w:r>
+          <w:r>
+            <w:t xml:space="preserve">. Nhược điểm của những </w:t>
+          </w:r>
+          <w:r>
+            <w:t>biện pháp</w:t>
+          </w:r>
+          <w:r>
+            <w:t xml:space="preserve"> này là chỉ mang tính đối phó, thiếu tính trực quan, không thu hút người dùng và nội dung không được cập nhật, đổi mớ</w:t>
+          </w:r>
+          <w:r>
+            <w:t>i, do đó không thể đem lại những thay đổi tích cực trong ý thức cũng như kiến thức người dân.</w:t>
           </w:r>
         </w:p>
+        <w:p>
+          <w:r>
+            <w:t>Như vậy, c</w:t>
+          </w:r>
+          <w:r>
+            <w:t>ần có một hệ thống giáo dục luật giao thông mới trực quan, sinh động hơn, cho phép</w:t>
+          </w:r>
+          <w:r>
+            <w:t xml:space="preserve"> người học tham gia trực tiếp vào các tình huống giao thông,</w:t>
+          </w:r>
+          <w:r>
+            <w:t xml:space="preserve"> tương tác như trong thực tế, đồng thời có thể</w:t>
+          </w:r>
+          <w:r>
+            <w:t xml:space="preserve"> dễ dàng thay đổi, cập nhật</w:t>
+          </w:r>
+          <w:r>
+            <w:t xml:space="preserve"> nội dung học tập</w:t>
+          </w:r>
+          <w:r>
+            <w:t xml:space="preserve">, </w:t>
+          </w:r>
+          <w:r>
+            <w:t>và hơn nữa là</w:t>
+          </w:r>
+          <w:r>
+            <w:t xml:space="preserve"> đa nền tảng để có thể đến được với mọi đối tượng người học.</w:t>
+          </w:r>
+        </w:p>
+        <w:p>
+          <w:r>
+            <w:t>Một g</w:t>
+          </w:r>
+          <w:r>
+            <w:t>ame 3D là một ý tưởng t</w:t>
+          </w:r>
+          <w:r>
+            <w:t>uyệt vời</w:t>
+          </w:r>
+          <w:r>
+            <w:t xml:space="preserve"> để thực hiện điều này. Các tình huống giao thông sẽ trở nên thực tế hơn, sinh động hơn trong môi trường 3D. </w:t>
+          </w:r>
+          <w:r>
+            <w:t>Người tham gia có thể tương tác trực tiếp, tạo ra các tình huống vi phạm và bị xử phạt. N</w:t>
+          </w:r>
+          <w:r>
+            <w:t>hững kiến thứ</w:t>
+          </w:r>
+          <w:r>
+            <w:t>c giao thông</w:t>
+          </w:r>
+          <w:r>
+            <w:t xml:space="preserve"> sẽ dễ dàng tiếp cận hơn khi việc học trở thành một trò chơi.</w:t>
+          </w:r>
+        </w:p>
+        <w:p>
+          <w:r>
+            <w:t>Unity đang là mộ</w:t>
+          </w:r>
+          <w:r>
+            <w:t>t game en</w:t>
+          </w:r>
+          <w:r>
+            <w:t>gine mạ</w:t>
+          </w:r>
+          <w:r>
+            <w:t>nh,</w:t>
+          </w:r>
+          <w:r>
+            <w:t xml:space="preserve"> phổ biến</w:t>
+          </w:r>
+          <w:r>
+            <w:t xml:space="preserve"> và có nhiều ưu điểm hơn hẳn các engine khác</w:t>
+          </w:r>
+          <w:r>
+            <w:t xml:space="preserve">, đặc biệt khi Unity trở nên miễn phí cho cả các sản phẩm thương mại kể từ phiên bản 4.3. Người dùng </w:t>
+          </w:r>
+          <w:r>
+            <w:t xml:space="preserve">cá nhân hoặc các tổ chức phi lợi nhuận </w:t>
+          </w:r>
+          <w:r>
+            <w:t>có thể download, sử dụng và phát hàn</w:t>
+          </w:r>
+          <w:bookmarkStart w:id="14" w:name="_GoBack"/>
+          <w:bookmarkEnd w:id="14"/>
+          <w:r>
+            <w:t>h sản phẩm hoàn toàn miễn phí</w:t>
+          </w:r>
+          <w:r>
+            <w:t>.</w:t>
+          </w:r>
+        </w:p>
+        <w:p>
+          <w:r>
+            <w:t>Với tất cả những khảo sát đó, em xin lựa chọn đề tài "Nghiên cứu Unity và xây dựng ứng dụng học luật giao thông"</w:t>
+          </w:r>
+        </w:p>
+        <w:p/>
+        <w:p/>
         <w:p>
           <w:pPr>
             <w:spacing w:line="276" w:lineRule="auto"/>
@@ -1570,7 +1737,7 @@
                 </wp:cNvGraphicFramePr>
                 <a:graphic xmlns:a="http://schemas.openxmlformats.org/drawingml/2006/main">
                   <a:graphicData uri="http://schemas.openxmlformats.org/drawingml/2006/chart">
-                    <c:chart xmlns:c="http://schemas.openxmlformats.org/drawingml/2006/chart" xmlns:r="http://schemas.openxmlformats.org/officeDocument/2006/relationships" r:id="rId12"/>
+                    <c:chart xmlns:c="http://schemas.openxmlformats.org/drawingml/2006/chart" xmlns:r="http://schemas.openxmlformats.org/officeDocument/2006/relationships" r:id="rId11"/>
                   </a:graphicData>
                 </a:graphic>
               </wp:inline>
@@ -1672,7 +1839,7 @@
                         <pic:cNvPicPr/>
                       </pic:nvPicPr>
                       <pic:blipFill rotWithShape="1">
-                        <a:blip r:embed="rId13"/>
+                        <a:blip r:embed="rId12"/>
                         <a:srcRect l="25582" t="30868" r="9124" b="13128"/>
                         <a:stretch/>
                       </pic:blipFill>
@@ -1793,7 +1960,7 @@
                         <pic:cNvPicPr/>
                       </pic:nvPicPr>
                       <pic:blipFill rotWithShape="1">
-                        <a:blip r:embed="rId14"/>
+                        <a:blip r:embed="rId13"/>
                         <a:srcRect l="27014" t="33097" r="23065" b="12174"/>
                         <a:stretch/>
                       </pic:blipFill>
@@ -1899,7 +2066,7 @@
                         </pic:cNvPicPr>
                       </pic:nvPicPr>
                       <pic:blipFill>
-                        <a:blip r:embed="rId15" cstate="print"/>
+                        <a:blip r:embed="rId14" cstate="print"/>
                         <a:srcRect/>
                         <a:stretch>
                           <a:fillRect/>
@@ -1962,7 +2129,7 @@
                         </pic:cNvPicPr>
                       </pic:nvPicPr>
                       <pic:blipFill>
-                        <a:blip r:embed="rId16" cstate="print"/>
+                        <a:blip r:embed="rId15" cstate="print"/>
                         <a:srcRect/>
                         <a:stretch>
                           <a:fillRect/>
@@ -2025,7 +2192,7 @@
                         </pic:cNvPicPr>
                       </pic:nvPicPr>
                       <pic:blipFill>
-                        <a:blip r:embed="rId17" cstate="print"/>
+                        <a:blip r:embed="rId16" cstate="print"/>
                         <a:srcRect/>
                         <a:stretch>
                           <a:fillRect/>
@@ -2083,7 +2250,7 @@
                         </pic:cNvPicPr>
                       </pic:nvPicPr>
                       <pic:blipFill>
-                        <a:blip r:embed="rId18" cstate="print"/>
+                        <a:blip r:embed="rId17" cstate="print"/>
                         <a:srcRect/>
                         <a:stretch>
                           <a:fillRect/>
@@ -2141,7 +2308,7 @@
                         </pic:cNvPicPr>
                       </pic:nvPicPr>
                       <pic:blipFill>
-                        <a:blip r:embed="rId19" cstate="print"/>
+                        <a:blip r:embed="rId18" cstate="print"/>
                         <a:srcRect/>
                         <a:stretch>
                           <a:fillRect/>
@@ -2204,7 +2371,7 @@
                         </pic:cNvPicPr>
                       </pic:nvPicPr>
                       <pic:blipFill>
-                        <a:blip r:embed="rId20" cstate="print"/>
+                        <a:blip r:embed="rId19" cstate="print"/>
                         <a:srcRect/>
                         <a:stretch>
                           <a:fillRect/>
@@ -2262,7 +2429,7 @@
                         </pic:cNvPicPr>
                       </pic:nvPicPr>
                       <pic:blipFill>
-                        <a:blip r:embed="rId21" cstate="print"/>
+                        <a:blip r:embed="rId20" cstate="print"/>
                         <a:srcRect t="32000" b="36000"/>
                         <a:stretch>
                           <a:fillRect/>
@@ -2330,7 +2497,7 @@
                         </pic:cNvPicPr>
                       </pic:nvPicPr>
                       <pic:blipFill>
-                        <a:blip r:embed="rId22" cstate="print"/>
+                        <a:blip r:embed="rId21" cstate="print"/>
                         <a:srcRect/>
                         <a:stretch>
                           <a:fillRect/>
@@ -2394,7 +2561,7 @@
                         </pic:cNvPicPr>
                       </pic:nvPicPr>
                       <pic:blipFill>
-                        <a:blip r:embed="rId23" cstate="print"/>
+                        <a:blip r:embed="rId22" cstate="print"/>
                         <a:srcRect b="16667"/>
                         <a:stretch>
                           <a:fillRect/>
@@ -2457,7 +2624,7 @@
                         </pic:cNvPicPr>
                       </pic:nvPicPr>
                       <pic:blipFill>
-                        <a:blip r:embed="rId24" cstate="print"/>
+                        <a:blip r:embed="rId23" cstate="print"/>
                         <a:srcRect/>
                         <a:stretch>
                           <a:fillRect/>
@@ -2521,7 +2688,7 @@
                         </pic:cNvPicPr>
                       </pic:nvPicPr>
                       <pic:blipFill>
-                        <a:blip r:embed="rId25" cstate="print"/>
+                        <a:blip r:embed="rId24" cstate="print"/>
                         <a:srcRect/>
                         <a:stretch>
                           <a:fillRect/>
@@ -2584,7 +2751,7 @@
                         </pic:cNvPicPr>
                       </pic:nvPicPr>
                       <pic:blipFill>
-                        <a:blip r:embed="rId26" cstate="print"/>
+                        <a:blip r:embed="rId25" cstate="print"/>
                         <a:srcRect/>
                         <a:stretch>
                           <a:fillRect/>
@@ -2653,7 +2820,7 @@
                         </pic:cNvPicPr>
                       </pic:nvPicPr>
                       <pic:blipFill>
-                        <a:blip r:embed="rId27" cstate="print"/>
+                        <a:blip r:embed="rId26" cstate="print"/>
                         <a:srcRect/>
                         <a:stretch>
                           <a:fillRect/>
@@ -2723,7 +2890,7 @@
                         </pic:cNvPicPr>
                       </pic:nvPicPr>
                       <pic:blipFill>
-                        <a:blip r:embed="rId28" cstate="print">
+                        <a:blip r:embed="rId27" cstate="print">
                           <a:extLst>
                             <a:ext uri="{28A0092B-C50C-407E-A947-70E740481C1C}">
                               <a14:useLocalDpi xmlns:a14="http://schemas.microsoft.com/office/drawing/2010/main" val="0"/>
@@ -2934,7 +3101,7 @@
                         </pic:cNvPicPr>
                       </pic:nvPicPr>
                       <pic:blipFill>
-                        <a:blip r:embed="rId29" cstate="print"/>
+                        <a:blip r:embed="rId28" cstate="print"/>
                         <a:srcRect/>
                         <a:stretch>
                           <a:fillRect/>
@@ -3292,7 +3459,7 @@
                         </pic:cNvPicPr>
                       </pic:nvPicPr>
                       <pic:blipFill>
-                        <a:blip r:embed="rId30" cstate="print"/>
+                        <a:blip r:embed="rId29" cstate="print"/>
                         <a:srcRect b="2357"/>
                         <a:stretch>
                           <a:fillRect/>
@@ -3442,7 +3609,7 @@
                         </pic:cNvPicPr>
                       </pic:nvPicPr>
                       <pic:blipFill>
-                        <a:blip r:embed="rId31">
+                        <a:blip r:embed="rId30">
                           <a:extLst>
                             <a:ext uri="{28A0092B-C50C-407E-A947-70E740481C1C}">
                               <a14:useLocalDpi xmlns:a14="http://schemas.microsoft.com/office/drawing/2010/main" val="0"/>
@@ -3514,7 +3681,7 @@
                 <w:tcW w:w="5215" w:type="dxa"/>
               </w:tcPr>
               <w:p>
-                <w:hyperlink r:id="rId32" w:history="1">
+                <w:hyperlink r:id="rId31" w:history="1">
                   <w:r>
                     <w:rPr>
                       <w:rStyle w:val="Hyperlink"/>
@@ -3816,7 +3983,7 @@
                         </pic:cNvPicPr>
                       </pic:nvPicPr>
                       <pic:blipFill rotWithShape="1">
-                        <a:blip r:embed="rId33">
+                        <a:blip r:embed="rId32">
                           <a:extLst>
                             <a:ext uri="{28A0092B-C50C-407E-A947-70E740481C1C}">
                               <a14:useLocalDpi xmlns:a14="http://schemas.microsoft.com/office/drawing/2010/main" val="0"/>
@@ -3895,7 +4062,7 @@
                   <w:pStyle w:val="ListParagraph"/>
                   <w:ind w:left="0"/>
                 </w:pPr>
-                <w:hyperlink r:id="rId34" w:history="1">
+                <w:hyperlink r:id="rId33" w:history="1">
                   <w:r>
                     <w:rPr>
                       <w:rStyle w:val="Hyperlink"/>
@@ -4181,7 +4348,7 @@
                         </pic:cNvPicPr>
                       </pic:nvPicPr>
                       <pic:blipFill>
-                        <a:blip r:embed="rId35" cstate="print">
+                        <a:blip r:embed="rId34" cstate="print">
                           <a:extLst>
                             <a:ext uri="{28A0092B-C50C-407E-A947-70E740481C1C}">
                               <a14:useLocalDpi xmlns:a14="http://schemas.microsoft.com/office/drawing/2010/main" val="0"/>
@@ -4269,7 +4436,7 @@
                   <w:pStyle w:val="ListParagraph"/>
                   <w:ind w:left="0"/>
                 </w:pPr>
-                <w:hyperlink r:id="rId36" w:history="1">
+                <w:hyperlink r:id="rId35" w:history="1">
                   <w:r>
                     <w:rPr>
                       <w:rStyle w:val="Hyperlink"/>
@@ -4551,7 +4718,7 @@
                         </pic:cNvPicPr>
                       </pic:nvPicPr>
                       <pic:blipFill>
-                        <a:blip r:embed="rId37">
+                        <a:blip r:embed="rId36">
                           <a:extLst>
                             <a:ext uri="{28A0092B-C50C-407E-A947-70E740481C1C}">
                               <a14:useLocalDpi xmlns:a14="http://schemas.microsoft.com/office/drawing/2010/main" val="0"/>
@@ -4634,7 +4801,7 @@
                   <w:pStyle w:val="ListParagraph"/>
                   <w:ind w:left="0"/>
                 </w:pPr>
-                <w:hyperlink r:id="rId38" w:history="1">
+                <w:hyperlink r:id="rId37" w:history="1">
                   <w:r>
                     <w:rPr>
                       <w:rStyle w:val="Hyperlink"/>
@@ -5135,7 +5302,7 @@
                         </pic:cNvPicPr>
                       </pic:nvPicPr>
                       <pic:blipFill>
-                        <a:blip r:embed="rId39">
+                        <a:blip r:embed="rId38">
                           <a:extLst>
                             <a:ext uri="{28A0092B-C50C-407E-A947-70E740481C1C}">
                               <a14:useLocalDpi xmlns:a14="http://schemas.microsoft.com/office/drawing/2010/main" val="0"/>
@@ -5584,7 +5751,7 @@
                         </pic:cNvPicPr>
                       </pic:nvPicPr>
                       <pic:blipFill>
-                        <a:blip r:embed="rId40">
+                        <a:blip r:embed="rId39">
                           <a:extLst>
                             <a:ext uri="{28A0092B-C50C-407E-A947-70E740481C1C}">
                               <a14:useLocalDpi xmlns:a14="http://schemas.microsoft.com/office/drawing/2010/main" val="0"/>
@@ -12275,7 +12442,7 @@
                         </pic:cNvPicPr>
                       </pic:nvPicPr>
                       <pic:blipFill>
-                        <a:blip r:embed="rId41">
+                        <a:blip r:embed="rId40">
                           <a:extLst>
                             <a:ext uri="{28A0092B-C50C-407E-A947-70E740481C1C}">
                               <a14:useLocalDpi xmlns:a14="http://schemas.microsoft.com/office/drawing/2010/main" val="0"/>
@@ -12377,7 +12544,7 @@
                         </pic:cNvPicPr>
                       </pic:nvPicPr>
                       <pic:blipFill>
-                        <a:blip r:embed="rId42">
+                        <a:blip r:embed="rId41">
                           <a:extLst>
                             <a:ext uri="{28A0092B-C50C-407E-A947-70E740481C1C}">
                               <a14:useLocalDpi xmlns:a14="http://schemas.microsoft.com/office/drawing/2010/main" val="0"/>
@@ -12489,7 +12656,7 @@
                         </pic:cNvPicPr>
                       </pic:nvPicPr>
                       <pic:blipFill>
-                        <a:blip r:embed="rId43">
+                        <a:blip r:embed="rId42">
                           <a:extLst>
                             <a:ext uri="{28A0092B-C50C-407E-A947-70E740481C1C}">
                               <a14:useLocalDpi xmlns:a14="http://schemas.microsoft.com/office/drawing/2010/main" val="0"/>
@@ -12591,7 +12758,7 @@
                         </pic:cNvPicPr>
                       </pic:nvPicPr>
                       <pic:blipFill>
-                        <a:blip r:embed="rId44">
+                        <a:blip r:embed="rId43">
                           <a:extLst>
                             <a:ext uri="{28A0092B-C50C-407E-A947-70E740481C1C}">
                               <a14:useLocalDpi xmlns:a14="http://schemas.microsoft.com/office/drawing/2010/main" val="0"/>
@@ -12693,7 +12860,7 @@
                         </pic:cNvPicPr>
                       </pic:nvPicPr>
                       <pic:blipFill>
-                        <a:blip r:embed="rId45">
+                        <a:blip r:embed="rId44">
                           <a:extLst>
                             <a:ext uri="{28A0092B-C50C-407E-A947-70E740481C1C}">
                               <a14:useLocalDpi xmlns:a14="http://schemas.microsoft.com/office/drawing/2010/main" val="0"/>
@@ -12795,7 +12962,7 @@
                         </pic:cNvPicPr>
                       </pic:nvPicPr>
                       <pic:blipFill>
-                        <a:blip r:embed="rId46">
+                        <a:blip r:embed="rId45">
                           <a:extLst>
                             <a:ext uri="{28A0092B-C50C-407E-A947-70E740481C1C}">
                               <a14:useLocalDpi xmlns:a14="http://schemas.microsoft.com/office/drawing/2010/main" val="0"/>
@@ -12896,7 +13063,7 @@
                         </pic:cNvPicPr>
                       </pic:nvPicPr>
                       <pic:blipFill>
-                        <a:blip r:embed="rId47">
+                        <a:blip r:embed="rId46">
                           <a:extLst>
                             <a:ext uri="{28A0092B-C50C-407E-A947-70E740481C1C}">
                               <a14:useLocalDpi xmlns:a14="http://schemas.microsoft.com/office/drawing/2010/main" val="0"/>
@@ -12998,7 +13165,7 @@
                         </pic:cNvPicPr>
                       </pic:nvPicPr>
                       <pic:blipFill>
-                        <a:blip r:embed="rId48">
+                        <a:blip r:embed="rId47">
                           <a:extLst>
                             <a:ext uri="{28A0092B-C50C-407E-A947-70E740481C1C}">
                               <a14:useLocalDpi xmlns:a14="http://schemas.microsoft.com/office/drawing/2010/main" val="0"/>
@@ -13125,7 +13292,7 @@
                         </pic:cNvPicPr>
                       </pic:nvPicPr>
                       <pic:blipFill>
-                        <a:blip r:embed="rId49">
+                        <a:blip r:embed="rId48">
                           <a:extLst>
                             <a:ext uri="{28A0092B-C50C-407E-A947-70E740481C1C}">
                               <a14:useLocalDpi xmlns:a14="http://schemas.microsoft.com/office/drawing/2010/main" val="0"/>
@@ -13228,7 +13395,7 @@
                         </pic:cNvPicPr>
                       </pic:nvPicPr>
                       <pic:blipFill>
-                        <a:blip r:embed="rId50">
+                        <a:blip r:embed="rId49">
                           <a:extLst>
                             <a:ext uri="{28A0092B-C50C-407E-A947-70E740481C1C}">
                               <a14:useLocalDpi xmlns:a14="http://schemas.microsoft.com/office/drawing/2010/main" val="0"/>
@@ -13330,7 +13497,7 @@
                         </pic:cNvPicPr>
                       </pic:nvPicPr>
                       <pic:blipFill>
-                        <a:blip r:embed="rId51">
+                        <a:blip r:embed="rId50">
                           <a:extLst>
                             <a:ext uri="{28A0092B-C50C-407E-A947-70E740481C1C}">
                               <a14:useLocalDpi xmlns:a14="http://schemas.microsoft.com/office/drawing/2010/main" val="0"/>
@@ -13433,7 +13600,7 @@
                         </pic:cNvPicPr>
                       </pic:nvPicPr>
                       <pic:blipFill>
-                        <a:blip r:embed="rId52">
+                        <a:blip r:embed="rId51">
                           <a:extLst>
                             <a:ext uri="{28A0092B-C50C-407E-A947-70E740481C1C}">
                               <a14:useLocalDpi xmlns:a14="http://schemas.microsoft.com/office/drawing/2010/main" val="0"/>
@@ -13666,7 +13833,7 @@
                         </pic:cNvPicPr>
                       </pic:nvPicPr>
                       <pic:blipFill>
-                        <a:blip r:embed="rId53">
+                        <a:blip r:embed="rId52">
                           <a:extLst>
                             <a:ext uri="{28A0092B-C50C-407E-A947-70E740481C1C}">
                               <a14:useLocalDpi xmlns:a14="http://schemas.microsoft.com/office/drawing/2010/main" val="0"/>
@@ -14159,7 +14326,7 @@
                         </pic:cNvPicPr>
                       </pic:nvPicPr>
                       <pic:blipFill>
-                        <a:blip r:embed="rId54">
+                        <a:blip r:embed="rId53">
                           <a:extLst>
                             <a:ext uri="{28A0092B-C50C-407E-A947-70E740481C1C}">
                               <a14:useLocalDpi xmlns:a14="http://schemas.microsoft.com/office/drawing/2010/main" val="0"/>
@@ -14326,7 +14493,7 @@
                         </pic:cNvPicPr>
                       </pic:nvPicPr>
                       <pic:blipFill>
-                        <a:blip r:embed="rId55">
+                        <a:blip r:embed="rId54">
                           <a:extLst>
                             <a:ext uri="{28A0092B-C50C-407E-A947-70E740481C1C}">
                               <a14:useLocalDpi xmlns:a14="http://schemas.microsoft.com/office/drawing/2010/main" val="0"/>
@@ -14413,7 +14580,7 @@
           <w:r>
             <w:t xml:space="preserve">Cần phải có một bộ nhận diện ngôn ngữ, có thể thông qua từ điển, hoặc bảng mã các ký tự của ngôn ngữ đó, những đặc trưng của ngôn ngữ. Về việc này, đã có các bộ ứng dụng phát hiện ngôn ngữ miễn phí được phét triển cho người dùng sử dụng, chúng ta có thể tận dụng lại, và chỉnh sửa những thứ cần thiết. Hoặc sử dụng những API chất lượng nhưng giá cả phải chăng như </w:t>
           </w:r>
-          <w:hyperlink r:id="rId56" w:history="1">
+          <w:hyperlink r:id="rId55" w:history="1">
             <w:r>
               <w:rPr>
                 <w:rStyle w:val="Hyperlink"/>
@@ -14522,7 +14689,7 @@
                         <pic:cNvPicPr/>
                       </pic:nvPicPr>
                       <pic:blipFill rotWithShape="1">
-                        <a:blip r:embed="rId57"/>
+                        <a:blip r:embed="rId56"/>
                         <a:srcRect l="898" t="10484" r="7061" b="7557"/>
                         <a:stretch/>
                       </pic:blipFill>
@@ -14659,7 +14826,7 @@
             <w:tab/>
             <w:t xml:space="preserve">Hiện nay, trên thế giới có khá nhiều thư viện hỗ trợ việc giải mã các character entity, nhưng chưa có một thư viện nào hỗ trợ thực sự đầy đủ. Giải mã các chracter entity có thể xây dựng lại dựa trên nguyên tắc của character entity đó và bộ từ điển phù hợp cho character entity tương ứng. Các character entity đã được liệt kê đầy đủ tại </w:t>
           </w:r>
-          <w:hyperlink r:id="rId58" w:history="1">
+          <w:hyperlink r:id="rId57" w:history="1">
             <w:r>
               <w:rPr>
                 <w:rStyle w:val="Hyperlink"/>
@@ -14824,7 +14991,7 @@
                         </pic:cNvPicPr>
                       </pic:nvPicPr>
                       <pic:blipFill rotWithShape="1">
-                        <a:blip r:embed="rId59">
+                        <a:blip r:embed="rId58">
                           <a:extLst>
                             <a:ext uri="{28A0092B-C50C-407E-A947-70E740481C1C}">
                               <a14:useLocalDpi xmlns:a14="http://schemas.microsoft.com/office/drawing/2010/main" val="0"/>
@@ -14934,7 +15101,7 @@
                 <wp:cNvGraphicFramePr/>
                 <a:graphic xmlns:a="http://schemas.openxmlformats.org/drawingml/2006/main">
                   <a:graphicData uri="http://schemas.openxmlformats.org/drawingml/2006/diagram">
-                    <dgm:relIds xmlns:dgm="http://schemas.openxmlformats.org/drawingml/2006/diagram" xmlns:r="http://schemas.openxmlformats.org/officeDocument/2006/relationships" r:dm="rId60" r:lo="rId61" r:qs="rId62" r:cs="rId63"/>
+                    <dgm:relIds xmlns:dgm="http://schemas.openxmlformats.org/drawingml/2006/diagram" xmlns:r="http://schemas.openxmlformats.org/officeDocument/2006/relationships" r:dm="rId59" r:lo="rId60" r:qs="rId61" r:cs="rId62"/>
                   </a:graphicData>
                 </a:graphic>
               </wp:inline>
@@ -15035,7 +15202,7 @@
             <wp:cNvGraphicFramePr/>
             <a:graphic xmlns:a="http://schemas.openxmlformats.org/drawingml/2006/main">
               <a:graphicData uri="http://schemas.openxmlformats.org/drawingml/2006/diagram">
-                <dgm:relIds xmlns:dgm="http://schemas.openxmlformats.org/drawingml/2006/diagram" xmlns:r="http://schemas.openxmlformats.org/officeDocument/2006/relationships" r:dm="rId65" r:lo="rId66" r:qs="rId67" r:cs="rId68"/>
+                <dgm:relIds xmlns:dgm="http://schemas.openxmlformats.org/drawingml/2006/diagram" xmlns:r="http://schemas.openxmlformats.org/officeDocument/2006/relationships" r:dm="rId64" r:lo="rId65" r:qs="rId66" r:cs="rId67"/>
               </a:graphicData>
             </a:graphic>
           </wp:inline>
@@ -15143,7 +15310,7 @@
             <wp:cNvGraphicFramePr/>
             <a:graphic xmlns:a="http://schemas.openxmlformats.org/drawingml/2006/main">
               <a:graphicData uri="http://schemas.openxmlformats.org/drawingml/2006/diagram">
-                <dgm:relIds xmlns:dgm="http://schemas.openxmlformats.org/drawingml/2006/diagram" xmlns:r="http://schemas.openxmlformats.org/officeDocument/2006/relationships" r:dm="rId70" r:lo="rId71" r:qs="rId72" r:cs="rId73"/>
+                <dgm:relIds xmlns:dgm="http://schemas.openxmlformats.org/drawingml/2006/diagram" xmlns:r="http://schemas.openxmlformats.org/officeDocument/2006/relationships" r:dm="rId69" r:lo="rId70" r:qs="rId71" r:cs="rId72"/>
               </a:graphicData>
             </a:graphic>
           </wp:inline>
@@ -15446,7 +15613,7 @@
             <wp:cNvGraphicFramePr/>
             <a:graphic xmlns:a="http://schemas.openxmlformats.org/drawingml/2006/main">
               <a:graphicData uri="http://schemas.openxmlformats.org/drawingml/2006/diagram">
-                <dgm:relIds xmlns:dgm="http://schemas.openxmlformats.org/drawingml/2006/diagram" xmlns:r="http://schemas.openxmlformats.org/officeDocument/2006/relationships" r:dm="rId75" r:lo="rId76" r:qs="rId77" r:cs="rId78"/>
+                <dgm:relIds xmlns:dgm="http://schemas.openxmlformats.org/drawingml/2006/diagram" xmlns:r="http://schemas.openxmlformats.org/officeDocument/2006/relationships" r:dm="rId74" r:lo="rId75" r:qs="rId76" r:cs="rId77"/>
               </a:graphicData>
             </a:graphic>
           </wp:inline>
@@ -15540,7 +15707,7 @@
                     <pic:cNvPicPr/>
                   </pic:nvPicPr>
                   <pic:blipFill rotWithShape="1">
-                    <a:blip r:embed="rId80"/>
+                    <a:blip r:embed="rId79"/>
                     <a:srcRect l="527" t="9589" r="47242" b="27507"/>
                     <a:stretch/>
                   </pic:blipFill>
@@ -20889,7 +21056,7 @@
                     </pic:cNvPicPr>
                   </pic:nvPicPr>
                   <pic:blipFill>
-                    <a:blip r:embed="rId81" cstate="print">
+                    <a:blip r:embed="rId80" cstate="print">
                       <a:extLst>
                         <a:ext uri="{28A0092B-C50C-407E-A947-70E740481C1C}">
                           <a14:useLocalDpi xmlns:a14="http://schemas.microsoft.com/office/drawing/2010/main" val="0"/>
@@ -21122,7 +21289,7 @@
       <w:r>
         <w:t xml:space="preserve">Nhóm đã cài đặt hệ thống tại địa chỉ </w:t>
       </w:r>
-      <w:hyperlink r:id="rId82" w:history="1">
+      <w:hyperlink r:id="rId81" w:history="1">
         <w:r>
           <w:rPr>
             <w:rStyle w:val="Hyperlink"/>
@@ -21234,7 +21401,7 @@
                     <pic:cNvPicPr/>
                   </pic:nvPicPr>
                   <pic:blipFill rotWithShape="1">
-                    <a:blip r:embed="rId83"/>
+                    <a:blip r:embed="rId82"/>
                     <a:srcRect l="2949" t="12080" r="3077" b="25242"/>
                     <a:stretch/>
                   </pic:blipFill>
@@ -21316,7 +21483,7 @@
                     <pic:cNvPicPr/>
                   </pic:nvPicPr>
                   <pic:blipFill>
-                    <a:blip r:embed="rId84">
+                    <a:blip r:embed="rId83">
                       <a:extLst>
                         <a:ext uri="{28A0092B-C50C-407E-A947-70E740481C1C}">
                           <a14:useLocalDpi xmlns:a14="http://schemas.microsoft.com/office/drawing/2010/main" val="0"/>
@@ -21520,7 +21687,7 @@
                     </pic:cNvPicPr>
                   </pic:nvPicPr>
                   <pic:blipFill rotWithShape="1">
-                    <a:blip r:embed="rId85">
+                    <a:blip r:embed="rId84">
                       <a:extLst>
                         <a:ext uri="{28A0092B-C50C-407E-A947-70E740481C1C}">
                           <a14:useLocalDpi xmlns:a14="http://schemas.microsoft.com/office/drawing/2010/main" val="0"/>
@@ -21623,7 +21790,7 @@
                     </pic:cNvPicPr>
                   </pic:nvPicPr>
                   <pic:blipFill rotWithShape="1">
-                    <a:blip r:embed="rId86">
+                    <a:blip r:embed="rId85">
                       <a:extLst>
                         <a:ext uri="{28A0092B-C50C-407E-A947-70E740481C1C}">
                           <a14:useLocalDpi xmlns:a14="http://schemas.microsoft.com/office/drawing/2010/main" val="0"/>
@@ -21721,7 +21888,7 @@
                     </pic:cNvPicPr>
                   </pic:nvPicPr>
                   <pic:blipFill rotWithShape="1">
-                    <a:blip r:embed="rId87">
+                    <a:blip r:embed="rId86">
                       <a:extLst>
                         <a:ext uri="{28A0092B-C50C-407E-A947-70E740481C1C}">
                           <a14:useLocalDpi xmlns:a14="http://schemas.microsoft.com/office/drawing/2010/main" val="0"/>
@@ -21835,7 +22002,7 @@
                     </pic:cNvPicPr>
                   </pic:nvPicPr>
                   <pic:blipFill rotWithShape="1">
-                    <a:blip r:embed="rId88">
+                    <a:blip r:embed="rId87">
                       <a:extLst>
                         <a:ext uri="{28A0092B-C50C-407E-A947-70E740481C1C}">
                           <a14:useLocalDpi xmlns:a14="http://schemas.microsoft.com/office/drawing/2010/main" val="0"/>
@@ -21942,7 +22109,7 @@
                     </pic:cNvPicPr>
                   </pic:nvPicPr>
                   <pic:blipFill rotWithShape="1">
-                    <a:blip r:embed="rId89">
+                    <a:blip r:embed="rId88">
                       <a:extLst>
                         <a:ext uri="{28A0092B-C50C-407E-A947-70E740481C1C}">
                           <a14:useLocalDpi xmlns:a14="http://schemas.microsoft.com/office/drawing/2010/main" val="0"/>
@@ -22058,7 +22225,7 @@
                     </pic:cNvPicPr>
                   </pic:nvPicPr>
                   <pic:blipFill rotWithShape="1">
-                    <a:blip r:embed="rId90">
+                    <a:blip r:embed="rId89">
                       <a:extLst>
                         <a:ext uri="{28A0092B-C50C-407E-A947-70E740481C1C}">
                           <a14:useLocalDpi xmlns:a14="http://schemas.microsoft.com/office/drawing/2010/main" val="0"/>
@@ -22151,7 +22318,7 @@
                     </pic:cNvPicPr>
                   </pic:nvPicPr>
                   <pic:blipFill rotWithShape="1">
-                    <a:blip r:embed="rId91">
+                    <a:blip r:embed="rId90">
                       <a:extLst>
                         <a:ext uri="{28A0092B-C50C-407E-A947-70E740481C1C}">
                           <a14:useLocalDpi xmlns:a14="http://schemas.microsoft.com/office/drawing/2010/main" val="0"/>
@@ -22350,7 +22517,7 @@
         <w:pStyle w:val="ListParagraph"/>
         <w:ind w:left="426"/>
       </w:pPr>
-      <w:hyperlink r:id="rId92" w:history="1">
+      <w:hyperlink r:id="rId91" w:history="1">
         <w:r>
           <w:rPr>
             <w:rStyle w:val="Hyperlink"/>
@@ -22380,7 +22547,7 @@
         <w:pStyle w:val="ListParagraph"/>
         <w:ind w:left="426"/>
       </w:pPr>
-      <w:hyperlink r:id="rId93" w:history="1">
+      <w:hyperlink r:id="rId92" w:history="1">
         <w:r>
           <w:rPr>
             <w:rStyle w:val="Hyperlink"/>
@@ -22410,7 +22577,7 @@
         <w:pStyle w:val="ListParagraph"/>
         <w:ind w:left="426"/>
       </w:pPr>
-      <w:hyperlink r:id="rId94" w:history="1">
+      <w:hyperlink r:id="rId93" w:history="1">
         <w:r>
           <w:rPr>
             <w:rStyle w:val="Hyperlink"/>
@@ -22440,7 +22607,7 @@
         <w:pStyle w:val="ListParagraph"/>
         <w:ind w:left="426"/>
       </w:pPr>
-      <w:hyperlink r:id="rId95" w:history="1">
+      <w:hyperlink r:id="rId94" w:history="1">
         <w:r>
           <w:rPr>
             <w:rStyle w:val="Hyperlink"/>
@@ -22470,7 +22637,7 @@
         <w:pStyle w:val="ListParagraph"/>
         <w:ind w:left="426"/>
       </w:pPr>
-      <w:hyperlink r:id="rId96" w:history="1">
+      <w:hyperlink r:id="rId95" w:history="1">
         <w:r>
           <w:rPr>
             <w:rStyle w:val="Hyperlink"/>
@@ -22500,7 +22667,7 @@
         <w:pStyle w:val="ListParagraph"/>
         <w:ind w:left="426"/>
       </w:pPr>
-      <w:hyperlink r:id="rId97" w:history="1">
+      <w:hyperlink r:id="rId96" w:history="1">
         <w:r>
           <w:rPr>
             <w:rStyle w:val="Hyperlink"/>
@@ -22557,7 +22724,7 @@
                     </pic:cNvPicPr>
                   </pic:nvPicPr>
                   <pic:blipFill>
-                    <a:blip r:embed="rId98">
+                    <a:blip r:embed="rId97">
                       <a:extLst>
                         <a:ext uri="{28A0092B-C50C-407E-A947-70E740481C1C}">
                           <a14:useLocalDpi xmlns:a14="http://schemas.microsoft.com/office/drawing/2010/main" val="0"/>
@@ -22657,7 +22824,7 @@
                     </pic:cNvPicPr>
                   </pic:nvPicPr>
                   <pic:blipFill rotWithShape="1">
-                    <a:blip r:embed="rId99" cstate="print">
+                    <a:blip r:embed="rId98" cstate="print">
                       <a:extLst>
                         <a:ext uri="{28A0092B-C50C-407E-A947-70E740481C1C}">
                           <a14:useLocalDpi xmlns:a14="http://schemas.microsoft.com/office/drawing/2010/main" val="0"/>
@@ -22762,7 +22929,7 @@
                     </pic:cNvPicPr>
                   </pic:nvPicPr>
                   <pic:blipFill>
-                    <a:blip r:embed="rId100">
+                    <a:blip r:embed="rId99">
                       <a:extLst>
                         <a:ext uri="{28A0092B-C50C-407E-A947-70E740481C1C}">
                           <a14:useLocalDpi xmlns:a14="http://schemas.microsoft.com/office/drawing/2010/main" val="0"/>
@@ -22839,7 +23006,7 @@
                     </pic:cNvPicPr>
                   </pic:nvPicPr>
                   <pic:blipFill>
-                    <a:blip r:embed="rId101">
+                    <a:blip r:embed="rId100">
                       <a:extLst>
                         <a:ext uri="{28A0092B-C50C-407E-A947-70E740481C1C}">
                           <a14:useLocalDpi xmlns:a14="http://schemas.microsoft.com/office/drawing/2010/main" val="0"/>
@@ -25308,7 +25475,7 @@
     </w:p>
     <w:p/>
     <w:sectPr>
-      <w:footerReference w:type="default" r:id="rId102"/>
+      <w:footerReference w:type="default" r:id="rId101"/>
       <w:pgSz w:w="12240" w:h="15840"/>
       <w:pgMar w:top="1701" w:right="1134" w:bottom="1985" w:left="1985" w:header="720" w:footer="720" w:gutter="0"/>
       <w:pgNumType w:start="1"/>
@@ -25407,7 +25574,7 @@
         <w:caps/>
         <w:noProof/>
       </w:rPr>
-      <w:t>12</w:t>
+      <w:t>4</w:t>
     </w:r>
     <w:r>
       <w:rPr>
@@ -37530,7 +37697,7 @@
   <dgm:whole/>
   <dgm:extLst>
     <a:ext uri="http://schemas.microsoft.com/office/drawing/2008/diagram">
-      <dsp:dataModelExt xmlns:dsp="http://schemas.microsoft.com/office/drawing/2008/diagram" relId="rId64" minVer="http://schemas.openxmlformats.org/drawingml/2006/diagram"/>
+      <dsp:dataModelExt xmlns:dsp="http://schemas.microsoft.com/office/drawing/2008/diagram" relId="rId63" minVer="http://schemas.openxmlformats.org/drawingml/2006/diagram"/>
     </a:ext>
   </dgm:extLst>
 </dgm:dataModel>
@@ -37861,7 +38028,7 @@
   <dgm:whole/>
   <dgm:extLst>
     <a:ext uri="http://schemas.microsoft.com/office/drawing/2008/diagram">
-      <dsp:dataModelExt xmlns:dsp="http://schemas.microsoft.com/office/drawing/2008/diagram" relId="rId69" minVer="http://schemas.openxmlformats.org/drawingml/2006/diagram"/>
+      <dsp:dataModelExt xmlns:dsp="http://schemas.microsoft.com/office/drawing/2008/diagram" relId="rId68" minVer="http://schemas.openxmlformats.org/drawingml/2006/diagram"/>
     </a:ext>
   </dgm:extLst>
 </dgm:dataModel>
@@ -38272,7 +38439,7 @@
   <dgm:whole/>
   <dgm:extLst>
     <a:ext uri="http://schemas.microsoft.com/office/drawing/2008/diagram">
-      <dsp:dataModelExt xmlns:dsp="http://schemas.microsoft.com/office/drawing/2008/diagram" relId="rId74" minVer="http://schemas.openxmlformats.org/drawingml/2006/diagram"/>
+      <dsp:dataModelExt xmlns:dsp="http://schemas.microsoft.com/office/drawing/2008/diagram" relId="rId73" minVer="http://schemas.openxmlformats.org/drawingml/2006/diagram"/>
     </a:ext>
   </dgm:extLst>
 </dgm:dataModel>
@@ -39360,7 +39527,7 @@
   <dgm:whole/>
   <dgm:extLst>
     <a:ext uri="http://schemas.microsoft.com/office/drawing/2008/diagram">
-      <dsp:dataModelExt xmlns:dsp="http://schemas.microsoft.com/office/drawing/2008/diagram" relId="rId79" minVer="http://schemas.openxmlformats.org/drawingml/2006/diagram"/>
+      <dsp:dataModelExt xmlns:dsp="http://schemas.microsoft.com/office/drawing/2008/diagram" relId="rId78" minVer="http://schemas.openxmlformats.org/drawingml/2006/diagram"/>
     </a:ext>
   </dgm:extLst>
 </dgm:dataModel>
@@ -51178,7 +51345,7 @@
 </file>
 
 <file path=customXml/itemProps1.xml><?xml version="1.0" encoding="utf-8"?>
-<ds:datastoreItem xmlns:ds="http://schemas.openxmlformats.org/officeDocument/2006/customXml" ds:itemID="{AD1AB972-D1A3-0548-8D99-E2813D80D8A9}">
+<ds:datastoreItem xmlns:ds="http://schemas.openxmlformats.org/officeDocument/2006/customXml" ds:itemID="{9612EFE0-F7B8-C74E-B697-223B80EA535F}">
   <ds:schemaRefs>
     <ds:schemaRef ds:uri="http://schemas.openxmlformats.org/officeDocument/2006/bibliography"/>
   </ds:schemaRefs>

</xml_diff>

<commit_message>
+ List All Component
</commit_message>
<xml_diff>
--- a/Report/Report.docx
+++ b/Report/Report.docx
@@ -2661,7 +2661,8 @@
         </w:p>
         <w:p>
           <w:pPr>
-            <w:spacing w:after="0" w:line="240" w:lineRule="auto"/>
+            <w:pStyle w:val="ListParagraph"/>
+            <w:ind w:left="0"/>
             <w:jc w:val="left"/>
           </w:pPr>
           <w:r>
@@ -2728,13 +2729,15 @@
         </w:p>
         <w:p>
           <w:pPr>
-            <w:spacing w:after="0" w:line="240" w:lineRule="auto"/>
+            <w:pStyle w:val="ListParagraph"/>
+            <w:ind w:left="0"/>
             <w:jc w:val="left"/>
           </w:pPr>
         </w:p>
         <w:p>
           <w:pPr>
-            <w:spacing w:after="0" w:line="240" w:lineRule="auto"/>
+            <w:pStyle w:val="ListParagraph"/>
+            <w:ind w:left="0"/>
             <w:jc w:val="left"/>
           </w:pPr>
           <w:r>
@@ -2770,8 +2773,6 @@
         <w:p>
           <w:pPr>
             <w:pStyle w:val="ListParagraph"/>
-            <w:spacing w:after="0" w:line="240" w:lineRule="auto"/>
-            <w:jc w:val="left"/>
           </w:pPr>
           <w:r>
             <w:t>Các model 3d được import từ asset</w:t>
@@ -2805,9 +2806,7 @@
         </w:p>
         <w:p>
           <w:pPr>
-            <w:spacing w:after="0" w:line="240" w:lineRule="auto"/>
-            <w:ind w:left="720"/>
-            <w:jc w:val="left"/>
+            <w:pStyle w:val="ListParagraph"/>
           </w:pPr>
           <w:r>
             <w:t>Truyền một mesh từ asset vào cho Mesh Renderer hiển thị</w:t>
@@ -2842,8 +2841,6 @@
         <w:p>
           <w:pPr>
             <w:pStyle w:val="ListParagraph"/>
-            <w:spacing w:after="0" w:line="240" w:lineRule="auto"/>
-            <w:jc w:val="left"/>
           </w:pPr>
           <w:r>
             <w:t>Một mesh đặc biệt dùng để hiển thị text trong không gian 3d</w:t>
@@ -2881,6 +2878,7 @@
         </w:p>
         <w:p>
           <w:pPr>
+            <w:pStyle w:val="ListParagraph"/>
             <w:spacing w:after="0" w:line="240" w:lineRule="auto"/>
             <w:jc w:val="left"/>
           </w:pPr>
@@ -3378,8 +3376,896 @@
             </w:rPr>
             <w:t>Tạo các thành phần có hiển thị trong không gian, hoặc trong giao diện người dùng.</w:t>
           </w:r>
+        </w:p>
+        <w:p>
+          <w:pPr>
+            <w:spacing w:after="0" w:line="240" w:lineRule="auto"/>
+            <w:jc w:val="left"/>
+          </w:pPr>
+          <w:r>
+            <w:rPr>
+              <w:noProof/>
+            </w:rPr>
+            <w:drawing>
+              <wp:inline distT="0" distB="0" distL="0" distR="0" wp14:anchorId="22DED6ED" wp14:editId="0F6AFEA4">
+                <wp:extent cx="4117975" cy="2754497"/>
+                <wp:effectExtent l="0" t="0" r="0" b="0"/>
+                <wp:docPr id="26" name="Picture 26"/>
+                <wp:cNvGraphicFramePr>
+                  <a:graphicFrameLocks xmlns:a="http://schemas.openxmlformats.org/drawingml/2006/main" noChangeAspect="1"/>
+                </wp:cNvGraphicFramePr>
+                <a:graphic xmlns:a="http://schemas.openxmlformats.org/drawingml/2006/main">
+                  <a:graphicData uri="http://schemas.openxmlformats.org/drawingml/2006/picture">
+                    <pic:pic xmlns:pic="http://schemas.openxmlformats.org/drawingml/2006/picture">
+                      <pic:nvPicPr>
+                        <pic:cNvPr id="0" name="Unity-GUI-Text.gif"/>
+                        <pic:cNvPicPr/>
+                      </pic:nvPicPr>
+                      <pic:blipFill>
+                        <a:blip r:embed="rId15">
+                          <a:extLst>
+                            <a:ext uri="{28A0092B-C50C-407E-A947-70E740481C1C}">
+                              <a14:useLocalDpi xmlns:a14="http://schemas.microsoft.com/office/drawing/2010/main" val="0"/>
+                            </a:ext>
+                          </a:extLst>
+                        </a:blip>
+                        <a:stretch>
+                          <a:fillRect/>
+                        </a:stretch>
+                      </pic:blipFill>
+                      <pic:spPr>
+                        <a:xfrm>
+                          <a:off x="0" y="0"/>
+                          <a:ext cx="4117975" cy="2754497"/>
+                        </a:xfrm>
+                        <a:prstGeom prst="rect">
+                          <a:avLst/>
+                        </a:prstGeom>
+                      </pic:spPr>
+                    </pic:pic>
+                  </a:graphicData>
+                </a:graphic>
+              </wp:inline>
+            </w:drawing>
+          </w:r>
+        </w:p>
+        <w:p>
+          <w:pPr>
+            <w:spacing w:after="0" w:line="240" w:lineRule="auto"/>
+            <w:jc w:val="left"/>
+          </w:pPr>
+        </w:p>
+        <w:p>
+          <w:pPr>
+            <w:spacing w:after="0" w:line="240" w:lineRule="auto"/>
+            <w:jc w:val="left"/>
+          </w:pPr>
+          <w:r>
+            <w:t>Bao gồm</w:t>
+          </w:r>
+          <w:r>
+            <w:t>:</w:t>
+          </w:r>
+        </w:p>
+        <w:p>
+          <w:pPr>
+            <w:pStyle w:val="ListParagraph"/>
+            <w:numPr>
+              <w:ilvl w:val="0"/>
+              <w:numId w:val="27"/>
+            </w:numPr>
+            <w:spacing w:after="0" w:line="240" w:lineRule="auto"/>
+            <w:jc w:val="left"/>
+            <w:rPr>
+              <w:b/>
+            </w:rPr>
+          </w:pPr>
+          <w:r>
+            <w:rPr>
+              <w:b/>
+            </w:rPr>
+            <w:t xml:space="preserve">Camera </w:t>
+          </w:r>
+        </w:p>
+        <w:p>
+          <w:pPr>
+            <w:pStyle w:val="ListParagraph"/>
+            <w:spacing w:after="0" w:line="240" w:lineRule="auto"/>
+            <w:jc w:val="left"/>
+          </w:pPr>
+          <w:r>
+            <w:t xml:space="preserve">Dùng để </w:t>
+          </w:r>
+          <w:r>
+            <w:t>quay lại các GameObject có trong scene.</w:t>
+          </w:r>
+          <w:r>
+            <w:t xml:space="preserve"> Đây là component không thể thiếu trong game. Nếu một scene không có GameObject nào chứa component này, sẽ không có gì trong scene được thể hiện lên màn hình.</w:t>
+          </w:r>
+        </w:p>
+        <w:p>
+          <w:pPr>
+            <w:pStyle w:val="ListParagraph"/>
+            <w:numPr>
+              <w:ilvl w:val="0"/>
+              <w:numId w:val="27"/>
+            </w:numPr>
+            <w:spacing w:after="0" w:line="240" w:lineRule="auto"/>
+            <w:jc w:val="left"/>
+            <w:rPr>
+              <w:b/>
+            </w:rPr>
+          </w:pPr>
+          <w:r>
+            <w:rPr>
+              <w:b/>
+            </w:rPr>
+            <w:t>F</w:t>
+          </w:r>
+          <w:r>
+            <w:rPr>
+              <w:b/>
+            </w:rPr>
+            <w:t>lare Layer</w:t>
+          </w:r>
+        </w:p>
+        <w:p>
+          <w:pPr>
+            <w:pStyle w:val="ListParagraph"/>
+            <w:spacing w:after="0" w:line="240" w:lineRule="auto"/>
+            <w:jc w:val="left"/>
+          </w:pPr>
+          <w:r>
+            <w:t>Được gắn vào Camera để tạo ra hiệu ứng Lens Flare</w:t>
+          </w:r>
+        </w:p>
+        <w:p>
+          <w:pPr>
+            <w:pStyle w:val="ListParagraph"/>
+            <w:numPr>
+              <w:ilvl w:val="0"/>
+              <w:numId w:val="27"/>
+            </w:numPr>
+            <w:spacing w:after="0" w:line="240" w:lineRule="auto"/>
+            <w:jc w:val="left"/>
+            <w:rPr>
+              <w:b/>
+            </w:rPr>
+          </w:pPr>
+          <w:r>
+            <w:rPr>
+              <w:b/>
+            </w:rPr>
+            <w:t>GUI Layer</w:t>
+          </w:r>
+        </w:p>
+        <w:p>
+          <w:pPr>
+            <w:pStyle w:val="ListParagraph"/>
+            <w:spacing w:after="0" w:line="240" w:lineRule="auto"/>
+            <w:jc w:val="left"/>
+          </w:pPr>
+          <w:r>
+            <w:t xml:space="preserve">Tương tự </w:t>
+          </w:r>
+          <w:r>
+            <w:rPr>
+              <w:b/>
+            </w:rPr>
+            <w:t>Flare Layer</w:t>
+          </w:r>
+          <w:r>
+            <w:t>, cần được gắn vào Camera để thể hiện các GUI Text và GUI Texture.</w:t>
+          </w:r>
+        </w:p>
+        <w:p>
+          <w:pPr>
+            <w:pStyle w:val="ListParagraph"/>
+            <w:numPr>
+              <w:ilvl w:val="0"/>
+              <w:numId w:val="27"/>
+            </w:numPr>
+            <w:spacing w:after="0" w:line="240" w:lineRule="auto"/>
+            <w:jc w:val="left"/>
+            <w:rPr>
+              <w:b/>
+            </w:rPr>
+          </w:pPr>
+          <w:r>
+            <w:rPr>
+              <w:b/>
+            </w:rPr>
+            <w:t>GUI Layer</w:t>
+          </w:r>
+        </w:p>
+        <w:p>
+          <w:pPr>
+            <w:pStyle w:val="ListParagraph"/>
+            <w:spacing w:after="0" w:line="240" w:lineRule="auto"/>
+            <w:jc w:val="left"/>
+          </w:pPr>
+          <w:r>
+            <w:t xml:space="preserve">Dùng để hiển thị </w:t>
+          </w:r>
+          <w:r>
+            <w:t>Text</w:t>
+          </w:r>
+          <w:r>
+            <w:t xml:space="preserve"> lên màn hình 2D.</w:t>
+          </w:r>
+        </w:p>
+        <w:p>
+          <w:pPr>
+            <w:pStyle w:val="ListParagraph"/>
+            <w:numPr>
+              <w:ilvl w:val="0"/>
+              <w:numId w:val="27"/>
+            </w:numPr>
+            <w:spacing w:after="0" w:line="240" w:lineRule="auto"/>
+            <w:jc w:val="left"/>
+            <w:rPr>
+              <w:b/>
+            </w:rPr>
+          </w:pPr>
+          <w:r>
+            <w:rPr>
+              <w:b/>
+            </w:rPr>
+            <w:t>GUI Texture</w:t>
+          </w:r>
+        </w:p>
+        <w:p>
+          <w:pPr>
+            <w:pStyle w:val="ListParagraph"/>
+            <w:spacing w:after="0" w:line="240" w:lineRule="auto"/>
+            <w:jc w:val="left"/>
+          </w:pPr>
+          <w:r>
+            <w:t>Dùng để hiển thị Texture lên màn hình 2D</w:t>
+          </w:r>
+        </w:p>
+        <w:p>
+          <w:pPr>
+            <w:pStyle w:val="ListParagraph"/>
+            <w:numPr>
+              <w:ilvl w:val="0"/>
+              <w:numId w:val="27"/>
+            </w:numPr>
+            <w:spacing w:after="0" w:line="240" w:lineRule="auto"/>
+            <w:jc w:val="left"/>
+            <w:rPr>
+              <w:b/>
+            </w:rPr>
+          </w:pPr>
+          <w:r>
+            <w:rPr>
+              <w:b/>
+            </w:rPr>
+            <w:t>Light</w:t>
+          </w:r>
+        </w:p>
+        <w:p>
+          <w:pPr>
+            <w:pStyle w:val="ListParagraph"/>
+            <w:spacing w:after="0" w:line="240" w:lineRule="auto"/>
+            <w:jc w:val="left"/>
+          </w:pPr>
+          <w:r>
+            <w:t>Tạo ra một nguồn sáng, chiếu sáng các thành phần hoặc toàn bộ các GameObject có trong scene.</w:t>
+          </w:r>
+        </w:p>
+        <w:p>
+          <w:pPr>
+            <w:pStyle w:val="ListParagraph"/>
+            <w:numPr>
+              <w:ilvl w:val="0"/>
+              <w:numId w:val="27"/>
+            </w:numPr>
+            <w:spacing w:after="0" w:line="240" w:lineRule="auto"/>
+            <w:jc w:val="left"/>
+            <w:rPr>
+              <w:b/>
+            </w:rPr>
+          </w:pPr>
+          <w:r>
+            <w:rPr>
+              <w:b/>
+            </w:rPr>
+            <w:t xml:space="preserve">Skybox </w:t>
+          </w:r>
+        </w:p>
+        <w:p>
+          <w:pPr>
+            <w:pStyle w:val="ListParagraph"/>
+            <w:spacing w:after="0" w:line="240" w:lineRule="auto"/>
+            <w:jc w:val="left"/>
+          </w:pPr>
+          <w:r>
+            <w:t>Dùng để giả lập một không gian vô hạn</w:t>
+          </w:r>
+          <w:r>
+            <w:t xml:space="preserve"> bao quanh toàn bộ scene.</w:t>
+          </w:r>
+        </w:p>
+        <w:p>
+          <w:pPr>
+            <w:spacing w:after="0" w:line="240" w:lineRule="auto"/>
+            <w:jc w:val="left"/>
+          </w:pPr>
+        </w:p>
+        <w:p>
+          <w:pPr>
+            <w:pStyle w:val="ListParagraph"/>
+            <w:spacing w:after="0" w:line="240" w:lineRule="auto"/>
+            <w:jc w:val="left"/>
+            <w:rPr>
+              <w:lang w:val="vi-VN"/>
+            </w:rPr>
+          </w:pPr>
+        </w:p>
+        <w:p>
+          <w:pPr>
+            <w:pStyle w:val="Heading3"/>
+            <w:rPr>
+              <w:lang w:val="vi-VN"/>
+            </w:rPr>
+          </w:pPr>
+          <w:r>
+            <w:rPr>
+              <w:lang w:val="vi-VN"/>
+            </w:rPr>
+            <w:t xml:space="preserve">Nhóm </w:t>
+          </w:r>
+          <w:r>
+            <w:rPr>
+              <w:lang w:val="vi-VN"/>
+            </w:rPr>
+            <w:t>Physics</w:t>
+          </w:r>
+        </w:p>
+        <w:p>
+          <w:pPr>
+            <w:spacing w:after="0" w:line="240" w:lineRule="auto"/>
+            <w:jc w:val="left"/>
+            <w:rPr>
+              <w:lang w:val="vi-VN"/>
+            </w:rPr>
+          </w:pPr>
+          <w:r>
+            <w:rPr>
+              <w:lang w:val="vi-VN"/>
+            </w:rPr>
+            <w:t>Unity sử dụng NVIDIA PhysX để giả lập các tương tác vật lý trong game.</w:t>
+          </w:r>
+          <w:r>
+            <w:rPr>
+              <w:lang w:val="vi-VN"/>
+            </w:rPr>
+            <w:t xml:space="preserve"> Để tạo các chuyển động vật lý, va chạm, phản hồi, ... cần gắn một component physic vào GameObject.</w:t>
+          </w:r>
+        </w:p>
+        <w:p>
+          <w:pPr>
+            <w:spacing w:after="0" w:line="240" w:lineRule="auto"/>
+            <w:jc w:val="left"/>
+            <w:rPr>
+              <w:lang w:val="vi-VN"/>
+            </w:rPr>
+          </w:pPr>
+        </w:p>
+        <w:p>
+          <w:pPr>
+            <w:spacing w:after="0" w:line="240" w:lineRule="auto"/>
+            <w:jc w:val="left"/>
+            <w:rPr>
+              <w:lang w:val="vi-VN"/>
+            </w:rPr>
+          </w:pPr>
+          <w:r>
+            <w:rPr>
+              <w:noProof/>
+            </w:rPr>
+            <w:drawing>
+              <wp:inline distT="0" distB="0" distL="0" distR="0" wp14:anchorId="3F6D67A8" wp14:editId="65344D81">
+                <wp:extent cx="4918075" cy="2476501"/>
+                <wp:effectExtent l="0" t="0" r="9525" b="12700"/>
+                <wp:docPr id="28" name="Picture 1"/>
+                <wp:cNvGraphicFramePr>
+                  <a:graphicFrameLocks xmlns:a="http://schemas.openxmlformats.org/drawingml/2006/main" noChangeAspect="1"/>
+                </wp:cNvGraphicFramePr>
+                <a:graphic xmlns:a="http://schemas.openxmlformats.org/drawingml/2006/main">
+                  <a:graphicData uri="http://schemas.openxmlformats.org/drawingml/2006/picture">
+                    <pic:pic xmlns:pic="http://schemas.openxmlformats.org/drawingml/2006/picture">
+                      <pic:nvPicPr>
+                        <pic:cNvPr id="0" name="Picture 1"/>
+                        <pic:cNvPicPr>
+                          <a:picLocks noChangeAspect="1" noChangeArrowheads="1"/>
+                        </pic:cNvPicPr>
+                      </pic:nvPicPr>
+                      <pic:blipFill>
+                        <a:blip r:embed="rId16">
+                          <a:extLst>
+                            <a:ext uri="{28A0092B-C50C-407E-A947-70E740481C1C}">
+                              <a14:useLocalDpi xmlns:a14="http://schemas.microsoft.com/office/drawing/2010/main" val="0"/>
+                            </a:ext>
+                          </a:extLst>
+                        </a:blip>
+                        <a:srcRect/>
+                        <a:stretch>
+                          <a:fillRect/>
+                        </a:stretch>
+                      </pic:blipFill>
+                      <pic:spPr bwMode="auto">
+                        <a:xfrm>
+                          <a:off x="0" y="0"/>
+                          <a:ext cx="4919026" cy="2476980"/>
+                        </a:xfrm>
+                        <a:prstGeom prst="rect">
+                          <a:avLst/>
+                        </a:prstGeom>
+                        <a:noFill/>
+                        <a:ln>
+                          <a:noFill/>
+                        </a:ln>
+                      </pic:spPr>
+                    </pic:pic>
+                  </a:graphicData>
+                </a:graphic>
+              </wp:inline>
+            </w:drawing>
+          </w:r>
+        </w:p>
+        <w:p>
+          <w:pPr>
+            <w:spacing w:after="0" w:line="240" w:lineRule="auto"/>
+            <w:jc w:val="left"/>
+          </w:pPr>
+        </w:p>
+        <w:p>
+          <w:pPr>
+            <w:spacing w:after="0" w:line="240" w:lineRule="auto"/>
+            <w:jc w:val="left"/>
+          </w:pPr>
+          <w:r>
+            <w:t>Bao gồm</w:t>
+          </w:r>
+          <w:r>
+            <w:t>:</w:t>
+          </w:r>
+        </w:p>
+        <w:p>
+          <w:pPr>
+            <w:pStyle w:val="ListParagraph"/>
+            <w:numPr>
+              <w:ilvl w:val="0"/>
+              <w:numId w:val="28"/>
+            </w:numPr>
+            <w:spacing w:after="0" w:line="240" w:lineRule="auto"/>
+            <w:jc w:val="left"/>
+            <w:rPr>
+              <w:b/>
+            </w:rPr>
+          </w:pPr>
+          <w:r>
+            <w:rPr>
+              <w:b/>
+            </w:rPr>
+            <w:t>Rigidbody</w:t>
+          </w:r>
+        </w:p>
+        <w:p>
+          <w:pPr>
+            <w:pStyle w:val="ListParagraph"/>
+            <w:spacing w:after="0" w:line="240" w:lineRule="auto"/>
+            <w:jc w:val="left"/>
+          </w:pPr>
+          <w:r>
+            <w:t>Cho phép các GameObject có thể chịu tác động lực, bao gồm cả trọng lực trái đấ</w:t>
+          </w:r>
+          <w:r>
+            <w:t>t, lực cản không khí… Đối với các đối tượng tĩnh, không cần phản ứng với các tác động của lực thì không cần tới Component này.</w:t>
+          </w:r>
+        </w:p>
+        <w:p>
+          <w:pPr>
+            <w:pStyle w:val="ListParagraph"/>
+            <w:numPr>
+              <w:ilvl w:val="0"/>
+              <w:numId w:val="28"/>
+            </w:numPr>
+            <w:spacing w:after="0" w:line="240" w:lineRule="auto"/>
+            <w:jc w:val="left"/>
+            <w:rPr>
+              <w:b/>
+            </w:rPr>
+          </w:pPr>
+          <w:r>
+            <w:rPr>
+              <w:b/>
+            </w:rPr>
+            <w:t>Character Controller</w:t>
+          </w:r>
+        </w:p>
+        <w:p>
+          <w:pPr>
+            <w:pStyle w:val="ListParagraph"/>
+            <w:spacing w:after="0" w:line="240" w:lineRule="auto"/>
+            <w:jc w:val="left"/>
+          </w:pPr>
+          <w:r>
+            <w:t xml:space="preserve">Được dùng để gắn vào </w:t>
+          </w:r>
+          <w:r>
+            <w:t>các đối tượng mà người chơi điều khiển trong game như: nhân vật góc nhìn thứ nhất, góc nhìn thứ 3. Đối tượng này không chịu sự tác động của các lực vật lý để đảm bảo người chơi có thể di chuyển giống thực, nhưng nó có khả năng gây ra lực lên các đối tượng khác khi va chạm.</w:t>
+          </w:r>
+        </w:p>
+        <w:p>
+          <w:pPr>
+            <w:pStyle w:val="ListParagraph"/>
+            <w:numPr>
+              <w:ilvl w:val="0"/>
+              <w:numId w:val="28"/>
+            </w:numPr>
+            <w:spacing w:after="0" w:line="240" w:lineRule="auto"/>
+            <w:jc w:val="left"/>
+          </w:pPr>
+          <w:r>
+            <w:rPr>
+              <w:b/>
+            </w:rPr>
+            <w:t xml:space="preserve">Constant Force </w:t>
+          </w:r>
+        </w:p>
+        <w:p>
+          <w:pPr>
+            <w:pStyle w:val="ListParagraph"/>
+            <w:spacing w:after="0" w:line="240" w:lineRule="auto"/>
+            <w:jc w:val="left"/>
+          </w:pPr>
+          <w:r>
+            <w:t xml:space="preserve">Tạo ra một lực lập tức tác động liên tục lên vật ở mọi frame thay vì chỉ một frame nếu sử dụng hàm </w:t>
+          </w:r>
+          <w:r>
+            <w:rPr>
+              <w:i/>
+            </w:rPr>
+            <w:t>Rigidbody.AddForce</w:t>
+          </w:r>
+          <w:r>
+            <w:t>. Được dùng nhiều cho các loại tên lửa bay, hay viên đạn bay.</w:t>
+          </w:r>
+        </w:p>
+        <w:p>
+          <w:pPr>
+            <w:pStyle w:val="ListParagraph"/>
+            <w:numPr>
+              <w:ilvl w:val="0"/>
+              <w:numId w:val="28"/>
+            </w:numPr>
+            <w:spacing w:after="0" w:line="240" w:lineRule="auto"/>
+            <w:jc w:val="left"/>
+          </w:pPr>
+          <w:r>
+            <w:rPr>
+              <w:b/>
+            </w:rPr>
+            <w:t>Collider</w:t>
+          </w:r>
+        </w:p>
+        <w:p>
+          <w:pPr>
+            <w:pStyle w:val="ListParagraph"/>
+            <w:spacing w:after="0" w:line="240" w:lineRule="auto"/>
+            <w:jc w:val="left"/>
+          </w:pPr>
+          <w:r>
+            <w:t>Cho phép các đối tượng có thể va chạm với nhau.</w:t>
+          </w:r>
+          <w:r>
+            <w:t xml:space="preserve"> Nếu không có một Collider nào được gắn vào GameObject, thì các GameObject sẽ di chuyển xuyên qua nhau.</w:t>
+          </w:r>
+        </w:p>
+        <w:p>
+          <w:pPr>
+            <w:pStyle w:val="ListParagraph"/>
+            <w:spacing w:after="0" w:line="240" w:lineRule="auto"/>
+            <w:jc w:val="left"/>
+          </w:pPr>
+          <w:r>
+            <w:t>Bao gồm:</w:t>
+          </w:r>
+        </w:p>
+        <w:p>
+          <w:pPr>
+            <w:pStyle w:val="ListParagraph"/>
+            <w:spacing w:after="0" w:line="240" w:lineRule="auto"/>
+            <w:jc w:val="left"/>
+          </w:pPr>
+          <w:r>
+            <w:t>Box Collider: Khối lập phương</w:t>
+          </w:r>
+        </w:p>
+        <w:p>
+          <w:pPr>
+            <w:pStyle w:val="ListParagraph"/>
+            <w:spacing w:after="0" w:line="240" w:lineRule="auto"/>
+            <w:jc w:val="left"/>
+          </w:pPr>
+          <w:r>
+            <w:t>Sphere Collider: Khối cầu</w:t>
+          </w:r>
+        </w:p>
+        <w:p>
+          <w:pPr>
+            <w:pStyle w:val="ListParagraph"/>
+            <w:spacing w:after="0" w:line="240" w:lineRule="auto"/>
+            <w:jc w:val="left"/>
+          </w:pPr>
+          <w:r>
+            <w:t>Capsule Collider: Khối trụ có 2 đầu tròn.</w:t>
+          </w:r>
+        </w:p>
+        <w:p>
+          <w:pPr>
+            <w:pStyle w:val="ListParagraph"/>
+            <w:spacing w:after="0" w:line="240" w:lineRule="auto"/>
+            <w:jc w:val="left"/>
+          </w:pPr>
+          <w:r>
+            <w:t>Mesh Collider: Khối được tạo nên từ một Mesh.</w:t>
+          </w:r>
+        </w:p>
+        <w:p>
+          <w:pPr>
+            <w:pStyle w:val="ListParagraph"/>
+            <w:spacing w:after="0" w:line="240" w:lineRule="auto"/>
+            <w:jc w:val="left"/>
+          </w:pPr>
+          <w:r>
+            <w:t xml:space="preserve">Wheel Collider: Một dạng đặc biệt, dùng cho chiếc </w:t>
+          </w:r>
+          <w:r>
+            <w:t>xe</w:t>
+          </w:r>
+        </w:p>
+        <w:p>
+          <w:pPr>
+            <w:pStyle w:val="Heading3"/>
+            <w:rPr>
+              <w:lang w:val="vi-VN"/>
+            </w:rPr>
+          </w:pPr>
+          <w:r>
+            <w:rPr>
+              <w:lang w:val="vi-VN"/>
+            </w:rPr>
+            <w:t>Nhóm Audio</w:t>
+          </w:r>
+        </w:p>
+        <w:p>
+          <w:pPr>
+            <w:pStyle w:val="ListParagraph"/>
+            <w:spacing w:after="0" w:line="240" w:lineRule="auto"/>
+            <w:jc w:val="left"/>
+            <w:rPr>
+              <w:lang w:val="vi-VN"/>
+            </w:rPr>
+          </w:pPr>
+          <w:r>
+            <w:rPr>
+              <w:lang w:val="vi-VN"/>
+            </w:rPr>
+            <w:t>Âm thanh trong game</w:t>
+          </w:r>
+        </w:p>
+        <w:p>
+          <w:pPr>
+            <w:pStyle w:val="ListParagraph"/>
+            <w:spacing w:after="0" w:line="240" w:lineRule="auto"/>
+            <w:jc w:val="left"/>
+            <w:rPr>
+              <w:lang w:val="vi-VN"/>
+            </w:rPr>
+          </w:pPr>
+          <w:r>
+            <w:rPr>
+              <w:lang w:val="vi-VN"/>
+            </w:rPr>
+            <w:t>Bao gồm:</w:t>
+          </w:r>
+        </w:p>
+        <w:p>
+          <w:pPr>
+            <w:pStyle w:val="ListParagraph"/>
+            <w:numPr>
+              <w:ilvl w:val="0"/>
+              <w:numId w:val="30"/>
+            </w:numPr>
+            <w:spacing w:after="0" w:line="240" w:lineRule="auto"/>
+            <w:jc w:val="left"/>
+            <w:rPr>
+              <w:b/>
+            </w:rPr>
+          </w:pPr>
+          <w:r>
+            <w:rPr>
+              <w:b/>
+            </w:rPr>
+            <w:t xml:space="preserve">Audio Listener </w:t>
+          </w:r>
+        </w:p>
+        <w:p>
+          <w:pPr>
+            <w:pStyle w:val="ListParagraph"/>
+            <w:spacing w:after="0" w:line="240" w:lineRule="auto"/>
+            <w:jc w:val="left"/>
+          </w:pPr>
+          <w:r>
+            <w:t>Đại diện cho một nơi để lắng nghe các âm thanh có trong không gian 3D và thường được gắn vào Camera chính.</w:t>
+          </w:r>
+          <w:r>
+            <w:t xml:space="preserve"> Ở một scene, chỉ được phép tồn tại một Audio Listener. Trong môi trường 2D thì có thể gắn ở bấy kỳ đâu cũng được.</w:t>
+          </w:r>
+        </w:p>
+        <w:p>
+          <w:pPr>
+            <w:pStyle w:val="ListParagraph"/>
+            <w:numPr>
+              <w:ilvl w:val="0"/>
+              <w:numId w:val="30"/>
+            </w:numPr>
+            <w:spacing w:after="0" w:line="240" w:lineRule="auto"/>
+            <w:jc w:val="left"/>
+            <w:rPr>
+              <w:b/>
+            </w:rPr>
+          </w:pPr>
+          <w:r>
+            <w:rPr>
+              <w:b/>
+            </w:rPr>
+            <w:t xml:space="preserve">Audio Source </w:t>
+          </w:r>
+        </w:p>
+        <w:p>
+          <w:pPr>
+            <w:pStyle w:val="ListParagraph"/>
+            <w:spacing w:after="0" w:line="240" w:lineRule="auto"/>
+            <w:jc w:val="left"/>
+            <w:rPr>
+              <w:lang w:val="vi-VN"/>
+            </w:rPr>
+          </w:pPr>
+          <w:r>
+            <w:t xml:space="preserve">Đại diện cho một </w:t>
+          </w:r>
+          <w:r>
+            <w:t>đối tượng phát ra âm thanh trong không gian. Trong môi trường 3D, nếu một Audio Source có vị trí càng gần Audio Listener thì âm thanh sẽ càng to hơn.</w:t>
+          </w:r>
+        </w:p>
+        <w:p>
+          <w:pPr>
+            <w:pStyle w:val="Heading3"/>
+            <w:rPr>
+              <w:lang w:val="vi-VN"/>
+            </w:rPr>
+          </w:pPr>
+          <w:r>
+            <w:rPr>
+              <w:lang w:val="vi-VN"/>
+            </w:rPr>
+            <w:t xml:space="preserve">Nhóm </w:t>
+          </w:r>
+          <w:r>
+            <w:rPr>
+              <w:lang w:val="vi-VN"/>
+            </w:rPr>
+            <w:t>Terrain</w:t>
+          </w:r>
+        </w:p>
+        <w:p>
+          <w:pPr>
+            <w:pStyle w:val="ListParagraph"/>
+            <w:spacing w:after="0" w:line="240" w:lineRule="auto"/>
+            <w:jc w:val="left"/>
+            <w:rPr>
+              <w:lang w:val="vi-VN"/>
+            </w:rPr>
+          </w:pPr>
+          <w:r>
+            <w:rPr>
+              <w:noProof/>
+            </w:rPr>
+            <w:drawing>
+              <wp:inline distT="0" distB="0" distL="0" distR="0" wp14:anchorId="0BC02D54" wp14:editId="0750DF6D">
+                <wp:extent cx="4803775" cy="2860355"/>
+                <wp:effectExtent l="0" t="0" r="0" b="10160"/>
+                <wp:docPr id="86017" name="Picture 86017"/>
+                <wp:cNvGraphicFramePr>
+                  <a:graphicFrameLocks xmlns:a="http://schemas.openxmlformats.org/drawingml/2006/main" noChangeAspect="1"/>
+                </wp:cNvGraphicFramePr>
+                <a:graphic xmlns:a="http://schemas.openxmlformats.org/drawingml/2006/main">
+                  <a:graphicData uri="http://schemas.openxmlformats.org/drawingml/2006/picture">
+                    <pic:pic xmlns:pic="http://schemas.openxmlformats.org/drawingml/2006/picture">
+                      <pic:nvPicPr>
+                        <pic:cNvPr id="0" name="example3.jpg"/>
+                        <pic:cNvPicPr/>
+                      </pic:nvPicPr>
+                      <pic:blipFill>
+                        <a:blip r:embed="rId17">
+                          <a:extLst>
+                            <a:ext uri="{28A0092B-C50C-407E-A947-70E740481C1C}">
+                              <a14:useLocalDpi xmlns:a14="http://schemas.microsoft.com/office/drawing/2010/main" val="0"/>
+                            </a:ext>
+                          </a:extLst>
+                        </a:blip>
+                        <a:stretch>
+                          <a:fillRect/>
+                        </a:stretch>
+                      </pic:blipFill>
+                      <pic:spPr>
+                        <a:xfrm>
+                          <a:off x="0" y="0"/>
+                          <a:ext cx="4803775" cy="2860355"/>
+                        </a:xfrm>
+                        <a:prstGeom prst="rect">
+                          <a:avLst/>
+                        </a:prstGeom>
+                      </pic:spPr>
+                    </pic:pic>
+                  </a:graphicData>
+                </a:graphic>
+              </wp:inline>
+            </w:drawing>
+          </w:r>
+        </w:p>
+        <w:p>
+          <w:pPr>
+            <w:pStyle w:val="ListParagraph"/>
+            <w:spacing w:after="0" w:line="240" w:lineRule="auto"/>
+            <w:jc w:val="left"/>
+            <w:rPr>
+              <w:lang w:val="vi-VN"/>
+            </w:rPr>
+          </w:pPr>
+          <w:r>
+            <w:rPr>
+              <w:lang w:val="vi-VN"/>
+            </w:rPr>
+            <w:t>Tạo ra địa hình cho game như mặt đất, đường, đồi núi, cây cối, biển, sông suối,...</w:t>
+          </w:r>
+        </w:p>
+        <w:p>
+          <w:pPr>
+            <w:pStyle w:val="ListParagraph"/>
+            <w:spacing w:after="0" w:line="240" w:lineRule="auto"/>
+            <w:jc w:val="left"/>
+            <w:rPr>
+              <w:lang w:val="vi-VN"/>
+            </w:rPr>
+          </w:pPr>
           <w:bookmarkStart w:id="15" w:name="_GoBack"/>
           <w:bookmarkEnd w:id="15"/>
+        </w:p>
+        <w:p>
+          <w:pPr>
+            <w:pStyle w:val="ListParagraph"/>
+            <w:spacing w:after="0" w:line="240" w:lineRule="auto"/>
+            <w:jc w:val="left"/>
+            <w:rPr>
+              <w:lang w:val="vi-VN"/>
+            </w:rPr>
+          </w:pPr>
+        </w:p>
+        <w:p>
+          <w:pPr>
+            <w:pStyle w:val="ListParagraph"/>
+            <w:spacing w:after="0" w:line="240" w:lineRule="auto"/>
+            <w:jc w:val="left"/>
+            <w:rPr>
+              <w:lang w:val="vi-VN"/>
+            </w:rPr>
+          </w:pPr>
         </w:p>
         <w:p>
           <w:pPr>
@@ -3655,7 +4541,7 @@
                         </pic:cNvPicPr>
                       </pic:nvPicPr>
                       <pic:blipFill>
-                        <a:blip r:embed="rId15">
+                        <a:blip r:embed="rId18">
                           <a:extLst>
                             <a:ext uri="{28A0092B-C50C-407E-A947-70E740481C1C}">
                               <a14:useLocalDpi xmlns:a14="http://schemas.microsoft.com/office/drawing/2010/main" val="0"/>
@@ -4104,7 +4990,7 @@
                         </pic:cNvPicPr>
                       </pic:nvPicPr>
                       <pic:blipFill>
-                        <a:blip r:embed="rId16">
+                        <a:blip r:embed="rId19">
                           <a:extLst>
                             <a:ext uri="{28A0092B-C50C-407E-A947-70E740481C1C}">
                               <a14:useLocalDpi xmlns:a14="http://schemas.microsoft.com/office/drawing/2010/main" val="0"/>
@@ -10795,7 +11681,7 @@
                         </pic:cNvPicPr>
                       </pic:nvPicPr>
                       <pic:blipFill>
-                        <a:blip r:embed="rId17">
+                        <a:blip r:embed="rId20">
                           <a:extLst>
                             <a:ext uri="{28A0092B-C50C-407E-A947-70E740481C1C}">
                               <a14:useLocalDpi xmlns:a14="http://schemas.microsoft.com/office/drawing/2010/main" val="0"/>
@@ -10897,7 +11783,7 @@
                         </pic:cNvPicPr>
                       </pic:nvPicPr>
                       <pic:blipFill>
-                        <a:blip r:embed="rId18">
+                        <a:blip r:embed="rId21">
                           <a:extLst>
                             <a:ext uri="{28A0092B-C50C-407E-A947-70E740481C1C}">
                               <a14:useLocalDpi xmlns:a14="http://schemas.microsoft.com/office/drawing/2010/main" val="0"/>
@@ -11009,7 +11895,7 @@
                         </pic:cNvPicPr>
                       </pic:nvPicPr>
                       <pic:blipFill>
-                        <a:blip r:embed="rId19">
+                        <a:blip r:embed="rId22">
                           <a:extLst>
                             <a:ext uri="{28A0092B-C50C-407E-A947-70E740481C1C}">
                               <a14:useLocalDpi xmlns:a14="http://schemas.microsoft.com/office/drawing/2010/main" val="0"/>
@@ -11111,7 +11997,7 @@
                         </pic:cNvPicPr>
                       </pic:nvPicPr>
                       <pic:blipFill>
-                        <a:blip r:embed="rId20">
+                        <a:blip r:embed="rId23">
                           <a:extLst>
                             <a:ext uri="{28A0092B-C50C-407E-A947-70E740481C1C}">
                               <a14:useLocalDpi xmlns:a14="http://schemas.microsoft.com/office/drawing/2010/main" val="0"/>
@@ -11213,7 +12099,7 @@
                         </pic:cNvPicPr>
                       </pic:nvPicPr>
                       <pic:blipFill>
-                        <a:blip r:embed="rId21">
+                        <a:blip r:embed="rId24">
                           <a:extLst>
                             <a:ext uri="{28A0092B-C50C-407E-A947-70E740481C1C}">
                               <a14:useLocalDpi xmlns:a14="http://schemas.microsoft.com/office/drawing/2010/main" val="0"/>
@@ -11315,7 +12201,7 @@
                         </pic:cNvPicPr>
                       </pic:nvPicPr>
                       <pic:blipFill>
-                        <a:blip r:embed="rId22">
+                        <a:blip r:embed="rId25">
                           <a:extLst>
                             <a:ext uri="{28A0092B-C50C-407E-A947-70E740481C1C}">
                               <a14:useLocalDpi xmlns:a14="http://schemas.microsoft.com/office/drawing/2010/main" val="0"/>
@@ -11416,7 +12302,7 @@
                         </pic:cNvPicPr>
                       </pic:nvPicPr>
                       <pic:blipFill>
-                        <a:blip r:embed="rId23">
+                        <a:blip r:embed="rId26">
                           <a:extLst>
                             <a:ext uri="{28A0092B-C50C-407E-A947-70E740481C1C}">
                               <a14:useLocalDpi xmlns:a14="http://schemas.microsoft.com/office/drawing/2010/main" val="0"/>
@@ -11518,7 +12404,7 @@
                         </pic:cNvPicPr>
                       </pic:nvPicPr>
                       <pic:blipFill>
-                        <a:blip r:embed="rId24">
+                        <a:blip r:embed="rId27">
                           <a:extLst>
                             <a:ext uri="{28A0092B-C50C-407E-A947-70E740481C1C}">
                               <a14:useLocalDpi xmlns:a14="http://schemas.microsoft.com/office/drawing/2010/main" val="0"/>
@@ -11645,7 +12531,7 @@
                         </pic:cNvPicPr>
                       </pic:nvPicPr>
                       <pic:blipFill>
-                        <a:blip r:embed="rId25">
+                        <a:blip r:embed="rId28">
                           <a:extLst>
                             <a:ext uri="{28A0092B-C50C-407E-A947-70E740481C1C}">
                               <a14:useLocalDpi xmlns:a14="http://schemas.microsoft.com/office/drawing/2010/main" val="0"/>
@@ -11748,7 +12634,7 @@
                         </pic:cNvPicPr>
                       </pic:nvPicPr>
                       <pic:blipFill>
-                        <a:blip r:embed="rId26">
+                        <a:blip r:embed="rId29">
                           <a:extLst>
                             <a:ext uri="{28A0092B-C50C-407E-A947-70E740481C1C}">
                               <a14:useLocalDpi xmlns:a14="http://schemas.microsoft.com/office/drawing/2010/main" val="0"/>
@@ -11850,7 +12736,7 @@
                         </pic:cNvPicPr>
                       </pic:nvPicPr>
                       <pic:blipFill>
-                        <a:blip r:embed="rId27">
+                        <a:blip r:embed="rId30">
                           <a:extLst>
                             <a:ext uri="{28A0092B-C50C-407E-A947-70E740481C1C}">
                               <a14:useLocalDpi xmlns:a14="http://schemas.microsoft.com/office/drawing/2010/main" val="0"/>
@@ -11953,7 +12839,7 @@
                         </pic:cNvPicPr>
                       </pic:nvPicPr>
                       <pic:blipFill>
-                        <a:blip r:embed="rId28">
+                        <a:blip r:embed="rId31">
                           <a:extLst>
                             <a:ext uri="{28A0092B-C50C-407E-A947-70E740481C1C}">
                               <a14:useLocalDpi xmlns:a14="http://schemas.microsoft.com/office/drawing/2010/main" val="0"/>
@@ -12186,7 +13072,7 @@
                         </pic:cNvPicPr>
                       </pic:nvPicPr>
                       <pic:blipFill>
-                        <a:blip r:embed="rId29">
+                        <a:blip r:embed="rId32">
                           <a:extLst>
                             <a:ext uri="{28A0092B-C50C-407E-A947-70E740481C1C}">
                               <a14:useLocalDpi xmlns:a14="http://schemas.microsoft.com/office/drawing/2010/main" val="0"/>
@@ -12679,7 +13565,7 @@
                         </pic:cNvPicPr>
                       </pic:nvPicPr>
                       <pic:blipFill>
-                        <a:blip r:embed="rId30">
+                        <a:blip r:embed="rId33">
                           <a:extLst>
                             <a:ext uri="{28A0092B-C50C-407E-A947-70E740481C1C}">
                               <a14:useLocalDpi xmlns:a14="http://schemas.microsoft.com/office/drawing/2010/main" val="0"/>
@@ -12846,7 +13732,7 @@
                         </pic:cNvPicPr>
                       </pic:nvPicPr>
                       <pic:blipFill>
-                        <a:blip r:embed="rId31">
+                        <a:blip r:embed="rId34">
                           <a:extLst>
                             <a:ext uri="{28A0092B-C50C-407E-A947-70E740481C1C}">
                               <a14:useLocalDpi xmlns:a14="http://schemas.microsoft.com/office/drawing/2010/main" val="0"/>
@@ -12933,7 +13819,7 @@
           <w:r>
             <w:t xml:space="preserve">Cần phải có một bộ nhận diện ngôn ngữ, có thể thông qua từ điển, hoặc bảng mã các ký tự của ngôn ngữ đó, những đặc trưng của ngôn ngữ. Về việc này, đã có các bộ ứng dụng phát hiện ngôn ngữ miễn phí được phét triển cho người dùng sử dụng, chúng ta có thể tận dụng lại, và chỉnh sửa những thứ cần thiết. Hoặc sử dụng những API chất lượng nhưng giá cả phải chăng như </w:t>
           </w:r>
-          <w:hyperlink r:id="rId32" w:history="1">
+          <w:hyperlink r:id="rId35" w:history="1">
             <w:r>
               <w:rPr>
                 <w:rStyle w:val="Hyperlink"/>
@@ -13042,7 +13928,7 @@
                         <pic:cNvPicPr/>
                       </pic:nvPicPr>
                       <pic:blipFill rotWithShape="1">
-                        <a:blip r:embed="rId33"/>
+                        <a:blip r:embed="rId36"/>
                         <a:srcRect l="898" t="10484" r="7061" b="7557"/>
                         <a:stretch/>
                       </pic:blipFill>
@@ -13179,7 +14065,7 @@
             <w:tab/>
             <w:t xml:space="preserve">Hiện nay, trên thế giới có khá nhiều thư viện hỗ trợ việc giải mã các character entity, nhưng chưa có một thư viện nào hỗ trợ thực sự đầy đủ. Giải mã các chracter entity có thể xây dựng lại dựa trên nguyên tắc của character entity đó và bộ từ điển phù hợp cho character entity tương ứng. Các character entity đã được liệt kê đầy đủ tại </w:t>
           </w:r>
-          <w:hyperlink r:id="rId34" w:history="1">
+          <w:hyperlink r:id="rId37" w:history="1">
             <w:r>
               <w:rPr>
                 <w:rStyle w:val="Hyperlink"/>
@@ -13344,7 +14230,7 @@
                         </pic:cNvPicPr>
                       </pic:nvPicPr>
                       <pic:blipFill rotWithShape="1">
-                        <a:blip r:embed="rId35">
+                        <a:blip r:embed="rId38">
                           <a:extLst>
                             <a:ext uri="{28A0092B-C50C-407E-A947-70E740481C1C}">
                               <a14:useLocalDpi xmlns:a14="http://schemas.microsoft.com/office/drawing/2010/main" val="0"/>
@@ -13454,7 +14340,7 @@
                 <wp:cNvGraphicFramePr/>
                 <a:graphic xmlns:a="http://schemas.openxmlformats.org/drawingml/2006/main">
                   <a:graphicData uri="http://schemas.openxmlformats.org/drawingml/2006/diagram">
-                    <dgm:relIds xmlns:dgm="http://schemas.openxmlformats.org/drawingml/2006/diagram" xmlns:r="http://schemas.openxmlformats.org/officeDocument/2006/relationships" r:dm="rId36" r:lo="rId37" r:qs="rId38" r:cs="rId39"/>
+                    <dgm:relIds xmlns:dgm="http://schemas.openxmlformats.org/drawingml/2006/diagram" xmlns:r="http://schemas.openxmlformats.org/officeDocument/2006/relationships" r:dm="rId39" r:lo="rId40" r:qs="rId41" r:cs="rId42"/>
                   </a:graphicData>
                 </a:graphic>
               </wp:inline>
@@ -13555,7 +14441,7 @@
             <wp:cNvGraphicFramePr/>
             <a:graphic xmlns:a="http://schemas.openxmlformats.org/drawingml/2006/main">
               <a:graphicData uri="http://schemas.openxmlformats.org/drawingml/2006/diagram">
-                <dgm:relIds xmlns:dgm="http://schemas.openxmlformats.org/drawingml/2006/diagram" xmlns:r="http://schemas.openxmlformats.org/officeDocument/2006/relationships" r:dm="rId41" r:lo="rId42" r:qs="rId43" r:cs="rId44"/>
+                <dgm:relIds xmlns:dgm="http://schemas.openxmlformats.org/drawingml/2006/diagram" xmlns:r="http://schemas.openxmlformats.org/officeDocument/2006/relationships" r:dm="rId44" r:lo="rId45" r:qs="rId46" r:cs="rId47"/>
               </a:graphicData>
             </a:graphic>
           </wp:inline>
@@ -13663,7 +14549,7 @@
             <wp:cNvGraphicFramePr/>
             <a:graphic xmlns:a="http://schemas.openxmlformats.org/drawingml/2006/main">
               <a:graphicData uri="http://schemas.openxmlformats.org/drawingml/2006/diagram">
-                <dgm:relIds xmlns:dgm="http://schemas.openxmlformats.org/drawingml/2006/diagram" xmlns:r="http://schemas.openxmlformats.org/officeDocument/2006/relationships" r:dm="rId46" r:lo="rId47" r:qs="rId48" r:cs="rId49"/>
+                <dgm:relIds xmlns:dgm="http://schemas.openxmlformats.org/drawingml/2006/diagram" xmlns:r="http://schemas.openxmlformats.org/officeDocument/2006/relationships" r:dm="rId49" r:lo="rId50" r:qs="rId51" r:cs="rId52"/>
               </a:graphicData>
             </a:graphic>
           </wp:inline>
@@ -13966,7 +14852,7 @@
             <wp:cNvGraphicFramePr/>
             <a:graphic xmlns:a="http://schemas.openxmlformats.org/drawingml/2006/main">
               <a:graphicData uri="http://schemas.openxmlformats.org/drawingml/2006/diagram">
-                <dgm:relIds xmlns:dgm="http://schemas.openxmlformats.org/drawingml/2006/diagram" xmlns:r="http://schemas.openxmlformats.org/officeDocument/2006/relationships" r:dm="rId51" r:lo="rId52" r:qs="rId53" r:cs="rId54"/>
+                <dgm:relIds xmlns:dgm="http://schemas.openxmlformats.org/drawingml/2006/diagram" xmlns:r="http://schemas.openxmlformats.org/officeDocument/2006/relationships" r:dm="rId54" r:lo="rId55" r:qs="rId56" r:cs="rId57"/>
               </a:graphicData>
             </a:graphic>
           </wp:inline>
@@ -14060,7 +14946,7 @@
                     <pic:cNvPicPr/>
                   </pic:nvPicPr>
                   <pic:blipFill rotWithShape="1">
-                    <a:blip r:embed="rId56"/>
+                    <a:blip r:embed="rId59"/>
                     <a:srcRect l="527" t="9589" r="47242" b="27507"/>
                     <a:stretch/>
                   </pic:blipFill>
@@ -19409,7 +20295,7 @@
                     </pic:cNvPicPr>
                   </pic:nvPicPr>
                   <pic:blipFill>
-                    <a:blip r:embed="rId57" cstate="print">
+                    <a:blip r:embed="rId60" cstate="print">
                       <a:extLst>
                         <a:ext uri="{28A0092B-C50C-407E-A947-70E740481C1C}">
                           <a14:useLocalDpi xmlns:a14="http://schemas.microsoft.com/office/drawing/2010/main" val="0"/>
@@ -19642,7 +20528,7 @@
       <w:r>
         <w:t xml:space="preserve">Nhóm đã cài đặt hệ thống tại địa chỉ </w:t>
       </w:r>
-      <w:hyperlink r:id="rId58" w:history="1">
+      <w:hyperlink r:id="rId61" w:history="1">
         <w:r>
           <w:rPr>
             <w:rStyle w:val="Hyperlink"/>
@@ -19754,7 +20640,7 @@
                     <pic:cNvPicPr/>
                   </pic:nvPicPr>
                   <pic:blipFill rotWithShape="1">
-                    <a:blip r:embed="rId59"/>
+                    <a:blip r:embed="rId62"/>
                     <a:srcRect l="2949" t="12080" r="3077" b="25242"/>
                     <a:stretch/>
                   </pic:blipFill>
@@ -19836,7 +20722,7 @@
                     <pic:cNvPicPr/>
                   </pic:nvPicPr>
                   <pic:blipFill>
-                    <a:blip r:embed="rId60">
+                    <a:blip r:embed="rId63">
                       <a:extLst>
                         <a:ext uri="{28A0092B-C50C-407E-A947-70E740481C1C}">
                           <a14:useLocalDpi xmlns:a14="http://schemas.microsoft.com/office/drawing/2010/main" val="0"/>
@@ -20040,7 +20926,7 @@
                     </pic:cNvPicPr>
                   </pic:nvPicPr>
                   <pic:blipFill rotWithShape="1">
-                    <a:blip r:embed="rId61">
+                    <a:blip r:embed="rId64">
                       <a:extLst>
                         <a:ext uri="{28A0092B-C50C-407E-A947-70E740481C1C}">
                           <a14:useLocalDpi xmlns:a14="http://schemas.microsoft.com/office/drawing/2010/main" val="0"/>
@@ -20143,7 +21029,7 @@
                     </pic:cNvPicPr>
                   </pic:nvPicPr>
                   <pic:blipFill rotWithShape="1">
-                    <a:blip r:embed="rId62">
+                    <a:blip r:embed="rId65">
                       <a:extLst>
                         <a:ext uri="{28A0092B-C50C-407E-A947-70E740481C1C}">
                           <a14:useLocalDpi xmlns:a14="http://schemas.microsoft.com/office/drawing/2010/main" val="0"/>
@@ -20241,7 +21127,7 @@
                     </pic:cNvPicPr>
                   </pic:nvPicPr>
                   <pic:blipFill rotWithShape="1">
-                    <a:blip r:embed="rId63">
+                    <a:blip r:embed="rId66">
                       <a:extLst>
                         <a:ext uri="{28A0092B-C50C-407E-A947-70E740481C1C}">
                           <a14:useLocalDpi xmlns:a14="http://schemas.microsoft.com/office/drawing/2010/main" val="0"/>
@@ -20355,7 +21241,7 @@
                     </pic:cNvPicPr>
                   </pic:nvPicPr>
                   <pic:blipFill rotWithShape="1">
-                    <a:blip r:embed="rId64">
+                    <a:blip r:embed="rId67">
                       <a:extLst>
                         <a:ext uri="{28A0092B-C50C-407E-A947-70E740481C1C}">
                           <a14:useLocalDpi xmlns:a14="http://schemas.microsoft.com/office/drawing/2010/main" val="0"/>
@@ -20462,7 +21348,7 @@
                     </pic:cNvPicPr>
                   </pic:nvPicPr>
                   <pic:blipFill rotWithShape="1">
-                    <a:blip r:embed="rId65">
+                    <a:blip r:embed="rId68">
                       <a:extLst>
                         <a:ext uri="{28A0092B-C50C-407E-A947-70E740481C1C}">
                           <a14:useLocalDpi xmlns:a14="http://schemas.microsoft.com/office/drawing/2010/main" val="0"/>
@@ -20578,7 +21464,7 @@
                     </pic:cNvPicPr>
                   </pic:nvPicPr>
                   <pic:blipFill rotWithShape="1">
-                    <a:blip r:embed="rId66">
+                    <a:blip r:embed="rId69">
                       <a:extLst>
                         <a:ext uri="{28A0092B-C50C-407E-A947-70E740481C1C}">
                           <a14:useLocalDpi xmlns:a14="http://schemas.microsoft.com/office/drawing/2010/main" val="0"/>
@@ -20671,7 +21557,7 @@
                     </pic:cNvPicPr>
                   </pic:nvPicPr>
                   <pic:blipFill rotWithShape="1">
-                    <a:blip r:embed="rId67">
+                    <a:blip r:embed="rId70">
                       <a:extLst>
                         <a:ext uri="{28A0092B-C50C-407E-A947-70E740481C1C}">
                           <a14:useLocalDpi xmlns:a14="http://schemas.microsoft.com/office/drawing/2010/main" val="0"/>
@@ -20870,7 +21756,7 @@
         <w:pStyle w:val="ListParagraph"/>
         <w:ind w:left="426"/>
       </w:pPr>
-      <w:hyperlink r:id="rId68" w:history="1">
+      <w:hyperlink r:id="rId71" w:history="1">
         <w:r>
           <w:rPr>
             <w:rStyle w:val="Hyperlink"/>
@@ -20900,7 +21786,7 @@
         <w:pStyle w:val="ListParagraph"/>
         <w:ind w:left="426"/>
       </w:pPr>
-      <w:hyperlink r:id="rId69" w:history="1">
+      <w:hyperlink r:id="rId72" w:history="1">
         <w:r>
           <w:rPr>
             <w:rStyle w:val="Hyperlink"/>
@@ -20930,7 +21816,7 @@
         <w:pStyle w:val="ListParagraph"/>
         <w:ind w:left="426"/>
       </w:pPr>
-      <w:hyperlink r:id="rId70" w:history="1">
+      <w:hyperlink r:id="rId73" w:history="1">
         <w:r>
           <w:rPr>
             <w:rStyle w:val="Hyperlink"/>
@@ -20960,7 +21846,7 @@
         <w:pStyle w:val="ListParagraph"/>
         <w:ind w:left="426"/>
       </w:pPr>
-      <w:hyperlink r:id="rId71" w:history="1">
+      <w:hyperlink r:id="rId74" w:history="1">
         <w:r>
           <w:rPr>
             <w:rStyle w:val="Hyperlink"/>
@@ -20990,7 +21876,7 @@
         <w:pStyle w:val="ListParagraph"/>
         <w:ind w:left="426"/>
       </w:pPr>
-      <w:hyperlink r:id="rId72" w:history="1">
+      <w:hyperlink r:id="rId75" w:history="1">
         <w:r>
           <w:rPr>
             <w:rStyle w:val="Hyperlink"/>
@@ -21020,7 +21906,7 @@
         <w:pStyle w:val="ListParagraph"/>
         <w:ind w:left="426"/>
       </w:pPr>
-      <w:hyperlink r:id="rId73" w:history="1">
+      <w:hyperlink r:id="rId76" w:history="1">
         <w:r>
           <w:rPr>
             <w:rStyle w:val="Hyperlink"/>
@@ -21077,7 +21963,7 @@
                     </pic:cNvPicPr>
                   </pic:nvPicPr>
                   <pic:blipFill>
-                    <a:blip r:embed="rId74">
+                    <a:blip r:embed="rId77">
                       <a:extLst>
                         <a:ext uri="{28A0092B-C50C-407E-A947-70E740481C1C}">
                           <a14:useLocalDpi xmlns:a14="http://schemas.microsoft.com/office/drawing/2010/main" val="0"/>
@@ -21177,7 +22063,7 @@
                     </pic:cNvPicPr>
                   </pic:nvPicPr>
                   <pic:blipFill rotWithShape="1">
-                    <a:blip r:embed="rId75" cstate="print">
+                    <a:blip r:embed="rId78" cstate="print">
                       <a:extLst>
                         <a:ext uri="{28A0092B-C50C-407E-A947-70E740481C1C}">
                           <a14:useLocalDpi xmlns:a14="http://schemas.microsoft.com/office/drawing/2010/main" val="0"/>
@@ -21282,7 +22168,7 @@
                     </pic:cNvPicPr>
                   </pic:nvPicPr>
                   <pic:blipFill>
-                    <a:blip r:embed="rId76">
+                    <a:blip r:embed="rId79">
                       <a:extLst>
                         <a:ext uri="{28A0092B-C50C-407E-A947-70E740481C1C}">
                           <a14:useLocalDpi xmlns:a14="http://schemas.microsoft.com/office/drawing/2010/main" val="0"/>
@@ -21359,7 +22245,7 @@
                     </pic:cNvPicPr>
                   </pic:nvPicPr>
                   <pic:blipFill>
-                    <a:blip r:embed="rId77">
+                    <a:blip r:embed="rId80">
                       <a:extLst>
                         <a:ext uri="{28A0092B-C50C-407E-A947-70E740481C1C}">
                           <a14:useLocalDpi xmlns:a14="http://schemas.microsoft.com/office/drawing/2010/main" val="0"/>
@@ -23828,7 +24714,7 @@
     </w:p>
     <w:p/>
     <w:sectPr>
-      <w:footerReference w:type="default" r:id="rId78"/>
+      <w:footerReference w:type="default" r:id="rId81"/>
       <w:pgSz w:w="12240" w:h="15840"/>
       <w:pgMar w:top="1701" w:right="1134" w:bottom="1985" w:left="1985" w:header="720" w:footer="720" w:gutter="0"/>
       <w:pgNumType w:start="1"/>
@@ -23927,7 +24813,7 @@
         <w:caps/>
         <w:noProof/>
       </w:rPr>
-      <w:t>18</w:t>
+      <w:t>21</w:t>
     </w:r>
     <w:r>
       <w:rPr>
@@ -25424,6 +26310,95 @@
     </w:lvl>
   </w:abstractNum>
   <w:abstractNum w:abstractNumId="9">
+    <w:nsid w:val="338B2B4F"/>
+    <w:multiLevelType w:val="hybridMultilevel"/>
+    <w:tmpl w:val="44143A8A"/>
+    <w:lvl w:ilvl="0" w:tplc="0409000F">
+      <w:start w:val="1"/>
+      <w:numFmt w:val="decimal"/>
+      <w:lvlText w:val="%1."/>
+      <w:lvlJc w:val="left"/>
+      <w:pPr>
+        <w:ind w:left="720" w:hanging="360"/>
+      </w:pPr>
+      <w:rPr>
+        <w:rFonts w:hint="default"/>
+      </w:rPr>
+    </w:lvl>
+    <w:lvl w:ilvl="1" w:tplc="04090019" w:tentative="1">
+      <w:start w:val="1"/>
+      <w:numFmt w:val="lowerLetter"/>
+      <w:lvlText w:val="%2."/>
+      <w:lvlJc w:val="left"/>
+      <w:pPr>
+        <w:ind w:left="1440" w:hanging="360"/>
+      </w:pPr>
+    </w:lvl>
+    <w:lvl w:ilvl="2" w:tplc="0409001B" w:tentative="1">
+      <w:start w:val="1"/>
+      <w:numFmt w:val="lowerRoman"/>
+      <w:lvlText w:val="%3."/>
+      <w:lvlJc w:val="right"/>
+      <w:pPr>
+        <w:ind w:left="2160" w:hanging="180"/>
+      </w:pPr>
+    </w:lvl>
+    <w:lvl w:ilvl="3" w:tplc="0409000F" w:tentative="1">
+      <w:start w:val="1"/>
+      <w:numFmt w:val="decimal"/>
+      <w:lvlText w:val="%4."/>
+      <w:lvlJc w:val="left"/>
+      <w:pPr>
+        <w:ind w:left="2880" w:hanging="360"/>
+      </w:pPr>
+    </w:lvl>
+    <w:lvl w:ilvl="4" w:tplc="04090019" w:tentative="1">
+      <w:start w:val="1"/>
+      <w:numFmt w:val="lowerLetter"/>
+      <w:lvlText w:val="%5."/>
+      <w:lvlJc w:val="left"/>
+      <w:pPr>
+        <w:ind w:left="3600" w:hanging="360"/>
+      </w:pPr>
+    </w:lvl>
+    <w:lvl w:ilvl="5" w:tplc="0409001B" w:tentative="1">
+      <w:start w:val="1"/>
+      <w:numFmt w:val="lowerRoman"/>
+      <w:lvlText w:val="%6."/>
+      <w:lvlJc w:val="right"/>
+      <w:pPr>
+        <w:ind w:left="4320" w:hanging="180"/>
+      </w:pPr>
+    </w:lvl>
+    <w:lvl w:ilvl="6" w:tplc="0409000F" w:tentative="1">
+      <w:start w:val="1"/>
+      <w:numFmt w:val="decimal"/>
+      <w:lvlText w:val="%7."/>
+      <w:lvlJc w:val="left"/>
+      <w:pPr>
+        <w:ind w:left="5040" w:hanging="360"/>
+      </w:pPr>
+    </w:lvl>
+    <w:lvl w:ilvl="7" w:tplc="04090019" w:tentative="1">
+      <w:start w:val="1"/>
+      <w:numFmt w:val="lowerLetter"/>
+      <w:lvlText w:val="%8."/>
+      <w:lvlJc w:val="left"/>
+      <w:pPr>
+        <w:ind w:left="5760" w:hanging="360"/>
+      </w:pPr>
+    </w:lvl>
+    <w:lvl w:ilvl="8" w:tplc="0409001B" w:tentative="1">
+      <w:start w:val="1"/>
+      <w:numFmt w:val="lowerRoman"/>
+      <w:lvlText w:val="%9."/>
+      <w:lvlJc w:val="right"/>
+      <w:pPr>
+        <w:ind w:left="6480" w:hanging="180"/>
+      </w:pPr>
+    </w:lvl>
+  </w:abstractNum>
+  <w:abstractNum w:abstractNumId="10">
     <w:nsid w:val="3BD634AD"/>
     <w:multiLevelType w:val="hybridMultilevel"/>
     <w:tmpl w:val="34700E08"/>
@@ -25536,7 +26511,7 @@
       </w:rPr>
     </w:lvl>
   </w:abstractNum>
-  <w:abstractNum w:abstractNumId="10">
+  <w:abstractNum w:abstractNumId="11">
     <w:nsid w:val="41522B91"/>
     <w:multiLevelType w:val="hybridMultilevel"/>
     <w:tmpl w:val="4C6E9EF0"/>
@@ -25649,7 +26624,96 @@
       </w:rPr>
     </w:lvl>
   </w:abstractNum>
-  <w:abstractNum w:abstractNumId="11">
+  <w:abstractNum w:abstractNumId="12">
+    <w:nsid w:val="472C1442"/>
+    <w:multiLevelType w:val="hybridMultilevel"/>
+    <w:tmpl w:val="44143A8A"/>
+    <w:lvl w:ilvl="0" w:tplc="0409000F">
+      <w:start w:val="1"/>
+      <w:numFmt w:val="decimal"/>
+      <w:lvlText w:val="%1."/>
+      <w:lvlJc w:val="left"/>
+      <w:pPr>
+        <w:ind w:left="720" w:hanging="360"/>
+      </w:pPr>
+      <w:rPr>
+        <w:rFonts w:hint="default"/>
+      </w:rPr>
+    </w:lvl>
+    <w:lvl w:ilvl="1" w:tplc="04090019" w:tentative="1">
+      <w:start w:val="1"/>
+      <w:numFmt w:val="lowerLetter"/>
+      <w:lvlText w:val="%2."/>
+      <w:lvlJc w:val="left"/>
+      <w:pPr>
+        <w:ind w:left="1440" w:hanging="360"/>
+      </w:pPr>
+    </w:lvl>
+    <w:lvl w:ilvl="2" w:tplc="0409001B" w:tentative="1">
+      <w:start w:val="1"/>
+      <w:numFmt w:val="lowerRoman"/>
+      <w:lvlText w:val="%3."/>
+      <w:lvlJc w:val="right"/>
+      <w:pPr>
+        <w:ind w:left="2160" w:hanging="180"/>
+      </w:pPr>
+    </w:lvl>
+    <w:lvl w:ilvl="3" w:tplc="0409000F" w:tentative="1">
+      <w:start w:val="1"/>
+      <w:numFmt w:val="decimal"/>
+      <w:lvlText w:val="%4."/>
+      <w:lvlJc w:val="left"/>
+      <w:pPr>
+        <w:ind w:left="2880" w:hanging="360"/>
+      </w:pPr>
+    </w:lvl>
+    <w:lvl w:ilvl="4" w:tplc="04090019" w:tentative="1">
+      <w:start w:val="1"/>
+      <w:numFmt w:val="lowerLetter"/>
+      <w:lvlText w:val="%5."/>
+      <w:lvlJc w:val="left"/>
+      <w:pPr>
+        <w:ind w:left="3600" w:hanging="360"/>
+      </w:pPr>
+    </w:lvl>
+    <w:lvl w:ilvl="5" w:tplc="0409001B" w:tentative="1">
+      <w:start w:val="1"/>
+      <w:numFmt w:val="lowerRoman"/>
+      <w:lvlText w:val="%6."/>
+      <w:lvlJc w:val="right"/>
+      <w:pPr>
+        <w:ind w:left="4320" w:hanging="180"/>
+      </w:pPr>
+    </w:lvl>
+    <w:lvl w:ilvl="6" w:tplc="0409000F" w:tentative="1">
+      <w:start w:val="1"/>
+      <w:numFmt w:val="decimal"/>
+      <w:lvlText w:val="%7."/>
+      <w:lvlJc w:val="left"/>
+      <w:pPr>
+        <w:ind w:left="5040" w:hanging="360"/>
+      </w:pPr>
+    </w:lvl>
+    <w:lvl w:ilvl="7" w:tplc="04090019" w:tentative="1">
+      <w:start w:val="1"/>
+      <w:numFmt w:val="lowerLetter"/>
+      <w:lvlText w:val="%8."/>
+      <w:lvlJc w:val="left"/>
+      <w:pPr>
+        <w:ind w:left="5760" w:hanging="360"/>
+      </w:pPr>
+    </w:lvl>
+    <w:lvl w:ilvl="8" w:tplc="0409001B" w:tentative="1">
+      <w:start w:val="1"/>
+      <w:numFmt w:val="lowerRoman"/>
+      <w:lvlText w:val="%9."/>
+      <w:lvlJc w:val="right"/>
+      <w:pPr>
+        <w:ind w:left="6480" w:hanging="180"/>
+      </w:pPr>
+    </w:lvl>
+  </w:abstractNum>
+  <w:abstractNum w:abstractNumId="13">
     <w:nsid w:val="498B206E"/>
     <w:multiLevelType w:val="hybridMultilevel"/>
     <w:tmpl w:val="C12E9A72"/>
@@ -25762,7 +26826,7 @@
       </w:rPr>
     </w:lvl>
   </w:abstractNum>
-  <w:abstractNum w:abstractNumId="12">
+  <w:abstractNum w:abstractNumId="14">
     <w:nsid w:val="4F1F23B8"/>
     <w:multiLevelType w:val="hybridMultilevel"/>
     <w:tmpl w:val="B2E0F394"/>
@@ -25772,7 +26836,7 @@
       <w:lvlText w:val="-"/>
       <w:lvlJc w:val="left"/>
       <w:pPr>
-        <w:ind w:left="720" w:hanging="360"/>
+        <w:ind w:left="1080" w:hanging="360"/>
       </w:pPr>
       <w:rPr>
         <w:rFonts w:ascii="Times New Roman" w:eastAsiaTheme="minorHAnsi" w:hAnsi="Times New Roman" w:cs="Times New Roman" w:hint="default"/>
@@ -25784,7 +26848,7 @@
       <w:lvlText w:val="o"/>
       <w:lvlJc w:val="left"/>
       <w:pPr>
-        <w:ind w:left="1440" w:hanging="360"/>
+        <w:ind w:left="1800" w:hanging="360"/>
       </w:pPr>
       <w:rPr>
         <w:rFonts w:ascii="Courier New" w:hAnsi="Courier New" w:hint="default"/>
@@ -25796,7 +26860,7 @@
       <w:lvlText w:val=""/>
       <w:lvlJc w:val="left"/>
       <w:pPr>
-        <w:ind w:left="2160" w:hanging="360"/>
+        <w:ind w:left="2520" w:hanging="360"/>
       </w:pPr>
       <w:rPr>
         <w:rFonts w:ascii="Wingdings" w:hAnsi="Wingdings" w:hint="default"/>
@@ -25808,7 +26872,7 @@
       <w:lvlText w:val=""/>
       <w:lvlJc w:val="left"/>
       <w:pPr>
-        <w:ind w:left="2880" w:hanging="360"/>
+        <w:ind w:left="3240" w:hanging="360"/>
       </w:pPr>
       <w:rPr>
         <w:rFonts w:ascii="Symbol" w:hAnsi="Symbol" w:hint="default"/>
@@ -25820,7 +26884,7 @@
       <w:lvlText w:val="o"/>
       <w:lvlJc w:val="left"/>
       <w:pPr>
-        <w:ind w:left="3600" w:hanging="360"/>
+        <w:ind w:left="3960" w:hanging="360"/>
       </w:pPr>
       <w:rPr>
         <w:rFonts w:ascii="Courier New" w:hAnsi="Courier New" w:hint="default"/>
@@ -25832,7 +26896,7 @@
       <w:lvlText w:val=""/>
       <w:lvlJc w:val="left"/>
       <w:pPr>
-        <w:ind w:left="4320" w:hanging="360"/>
+        <w:ind w:left="4680" w:hanging="360"/>
       </w:pPr>
       <w:rPr>
         <w:rFonts w:ascii="Wingdings" w:hAnsi="Wingdings" w:hint="default"/>
@@ -25844,7 +26908,7 @@
       <w:lvlText w:val=""/>
       <w:lvlJc w:val="left"/>
       <w:pPr>
-        <w:ind w:left="5040" w:hanging="360"/>
+        <w:ind w:left="5400" w:hanging="360"/>
       </w:pPr>
       <w:rPr>
         <w:rFonts w:ascii="Symbol" w:hAnsi="Symbol" w:hint="default"/>
@@ -25856,7 +26920,7 @@
       <w:lvlText w:val="o"/>
       <w:lvlJc w:val="left"/>
       <w:pPr>
-        <w:ind w:left="5760" w:hanging="360"/>
+        <w:ind w:left="6120" w:hanging="360"/>
       </w:pPr>
       <w:rPr>
         <w:rFonts w:ascii="Courier New" w:hAnsi="Courier New" w:hint="default"/>
@@ -25868,14 +26932,14 @@
       <w:lvlText w:val=""/>
       <w:lvlJc w:val="left"/>
       <w:pPr>
-        <w:ind w:left="6480" w:hanging="360"/>
+        <w:ind w:left="6840" w:hanging="360"/>
       </w:pPr>
       <w:rPr>
         <w:rFonts w:ascii="Wingdings" w:hAnsi="Wingdings" w:hint="default"/>
       </w:rPr>
     </w:lvl>
   </w:abstractNum>
-  <w:abstractNum w:abstractNumId="13">
+  <w:abstractNum w:abstractNumId="15">
     <w:nsid w:val="507F6ADD"/>
     <w:multiLevelType w:val="hybridMultilevel"/>
     <w:tmpl w:val="F0F6A368"/>
@@ -25961,7 +27025,7 @@
       </w:pPr>
     </w:lvl>
   </w:abstractNum>
-  <w:abstractNum w:abstractNumId="14">
+  <w:abstractNum w:abstractNumId="16">
     <w:nsid w:val="52A84C92"/>
     <w:multiLevelType w:val="hybridMultilevel"/>
     <w:tmpl w:val="979A6E92"/>
@@ -26074,7 +27138,96 @@
       </w:rPr>
     </w:lvl>
   </w:abstractNum>
-  <w:abstractNum w:abstractNumId="15">
+  <w:abstractNum w:abstractNumId="17">
+    <w:nsid w:val="568F0186"/>
+    <w:multiLevelType w:val="hybridMultilevel"/>
+    <w:tmpl w:val="6778CA3C"/>
+    <w:lvl w:ilvl="0" w:tplc="0409000F">
+      <w:start w:val="1"/>
+      <w:numFmt w:val="decimal"/>
+      <w:lvlText w:val="%1."/>
+      <w:lvlJc w:val="left"/>
+      <w:pPr>
+        <w:ind w:left="720" w:hanging="360"/>
+      </w:pPr>
+      <w:rPr>
+        <w:rFonts w:hint="default"/>
+      </w:rPr>
+    </w:lvl>
+    <w:lvl w:ilvl="1" w:tplc="04090019" w:tentative="1">
+      <w:start w:val="1"/>
+      <w:numFmt w:val="lowerLetter"/>
+      <w:lvlText w:val="%2."/>
+      <w:lvlJc w:val="left"/>
+      <w:pPr>
+        <w:ind w:left="1440" w:hanging="360"/>
+      </w:pPr>
+    </w:lvl>
+    <w:lvl w:ilvl="2" w:tplc="0409001B" w:tentative="1">
+      <w:start w:val="1"/>
+      <w:numFmt w:val="lowerRoman"/>
+      <w:lvlText w:val="%3."/>
+      <w:lvlJc w:val="right"/>
+      <w:pPr>
+        <w:ind w:left="2160" w:hanging="180"/>
+      </w:pPr>
+    </w:lvl>
+    <w:lvl w:ilvl="3" w:tplc="0409000F" w:tentative="1">
+      <w:start w:val="1"/>
+      <w:numFmt w:val="decimal"/>
+      <w:lvlText w:val="%4."/>
+      <w:lvlJc w:val="left"/>
+      <w:pPr>
+        <w:ind w:left="2880" w:hanging="360"/>
+      </w:pPr>
+    </w:lvl>
+    <w:lvl w:ilvl="4" w:tplc="04090019" w:tentative="1">
+      <w:start w:val="1"/>
+      <w:numFmt w:val="lowerLetter"/>
+      <w:lvlText w:val="%5."/>
+      <w:lvlJc w:val="left"/>
+      <w:pPr>
+        <w:ind w:left="3600" w:hanging="360"/>
+      </w:pPr>
+    </w:lvl>
+    <w:lvl w:ilvl="5" w:tplc="0409001B" w:tentative="1">
+      <w:start w:val="1"/>
+      <w:numFmt w:val="lowerRoman"/>
+      <w:lvlText w:val="%6."/>
+      <w:lvlJc w:val="right"/>
+      <w:pPr>
+        <w:ind w:left="4320" w:hanging="180"/>
+      </w:pPr>
+    </w:lvl>
+    <w:lvl w:ilvl="6" w:tplc="0409000F" w:tentative="1">
+      <w:start w:val="1"/>
+      <w:numFmt w:val="decimal"/>
+      <w:lvlText w:val="%7."/>
+      <w:lvlJc w:val="left"/>
+      <w:pPr>
+        <w:ind w:left="5040" w:hanging="360"/>
+      </w:pPr>
+    </w:lvl>
+    <w:lvl w:ilvl="7" w:tplc="04090019" w:tentative="1">
+      <w:start w:val="1"/>
+      <w:numFmt w:val="lowerLetter"/>
+      <w:lvlText w:val="%8."/>
+      <w:lvlJc w:val="left"/>
+      <w:pPr>
+        <w:ind w:left="5760" w:hanging="360"/>
+      </w:pPr>
+    </w:lvl>
+    <w:lvl w:ilvl="8" w:tplc="0409001B" w:tentative="1">
+      <w:start w:val="1"/>
+      <w:numFmt w:val="lowerRoman"/>
+      <w:lvlText w:val="%9."/>
+      <w:lvlJc w:val="right"/>
+      <w:pPr>
+        <w:ind w:left="6480" w:hanging="180"/>
+      </w:pPr>
+    </w:lvl>
+  </w:abstractNum>
+  <w:abstractNum w:abstractNumId="18">
     <w:nsid w:val="591B3316"/>
     <w:multiLevelType w:val="multilevel"/>
     <w:tmpl w:val="38381248"/>
@@ -26256,7 +27409,7 @@
       </w:pPr>
     </w:lvl>
   </w:abstractNum>
-  <w:abstractNum w:abstractNumId="16">
+  <w:abstractNum w:abstractNumId="19">
     <w:nsid w:val="592F16C8"/>
     <w:multiLevelType w:val="hybridMultilevel"/>
     <w:tmpl w:val="6778CA3C"/>
@@ -26345,7 +27498,7 @@
       </w:pPr>
     </w:lvl>
   </w:abstractNum>
-  <w:abstractNum w:abstractNumId="17">
+  <w:abstractNum w:abstractNumId="20">
     <w:nsid w:val="72963973"/>
     <w:multiLevelType w:val="hybridMultilevel"/>
     <w:tmpl w:val="8AFA3846"/>
@@ -26437,7 +27590,96 @@
       </w:pPr>
     </w:lvl>
   </w:abstractNum>
-  <w:abstractNum w:abstractNumId="18">
+  <w:abstractNum w:abstractNumId="21">
+    <w:nsid w:val="77F11BD7"/>
+    <w:multiLevelType w:val="hybridMultilevel"/>
+    <w:tmpl w:val="6778CA3C"/>
+    <w:lvl w:ilvl="0" w:tplc="0409000F">
+      <w:start w:val="1"/>
+      <w:numFmt w:val="decimal"/>
+      <w:lvlText w:val="%1."/>
+      <w:lvlJc w:val="left"/>
+      <w:pPr>
+        <w:ind w:left="720" w:hanging="360"/>
+      </w:pPr>
+      <w:rPr>
+        <w:rFonts w:hint="default"/>
+      </w:rPr>
+    </w:lvl>
+    <w:lvl w:ilvl="1" w:tplc="04090019" w:tentative="1">
+      <w:start w:val="1"/>
+      <w:numFmt w:val="lowerLetter"/>
+      <w:lvlText w:val="%2."/>
+      <w:lvlJc w:val="left"/>
+      <w:pPr>
+        <w:ind w:left="1440" w:hanging="360"/>
+      </w:pPr>
+    </w:lvl>
+    <w:lvl w:ilvl="2" w:tplc="0409001B" w:tentative="1">
+      <w:start w:val="1"/>
+      <w:numFmt w:val="lowerRoman"/>
+      <w:lvlText w:val="%3."/>
+      <w:lvlJc w:val="right"/>
+      <w:pPr>
+        <w:ind w:left="2160" w:hanging="180"/>
+      </w:pPr>
+    </w:lvl>
+    <w:lvl w:ilvl="3" w:tplc="0409000F" w:tentative="1">
+      <w:start w:val="1"/>
+      <w:numFmt w:val="decimal"/>
+      <w:lvlText w:val="%4."/>
+      <w:lvlJc w:val="left"/>
+      <w:pPr>
+        <w:ind w:left="2880" w:hanging="360"/>
+      </w:pPr>
+    </w:lvl>
+    <w:lvl w:ilvl="4" w:tplc="04090019" w:tentative="1">
+      <w:start w:val="1"/>
+      <w:numFmt w:val="lowerLetter"/>
+      <w:lvlText w:val="%5."/>
+      <w:lvlJc w:val="left"/>
+      <w:pPr>
+        <w:ind w:left="3600" w:hanging="360"/>
+      </w:pPr>
+    </w:lvl>
+    <w:lvl w:ilvl="5" w:tplc="0409001B" w:tentative="1">
+      <w:start w:val="1"/>
+      <w:numFmt w:val="lowerRoman"/>
+      <w:lvlText w:val="%6."/>
+      <w:lvlJc w:val="right"/>
+      <w:pPr>
+        <w:ind w:left="4320" w:hanging="180"/>
+      </w:pPr>
+    </w:lvl>
+    <w:lvl w:ilvl="6" w:tplc="0409000F" w:tentative="1">
+      <w:start w:val="1"/>
+      <w:numFmt w:val="decimal"/>
+      <w:lvlText w:val="%7."/>
+      <w:lvlJc w:val="left"/>
+      <w:pPr>
+        <w:ind w:left="5040" w:hanging="360"/>
+      </w:pPr>
+    </w:lvl>
+    <w:lvl w:ilvl="7" w:tplc="04090019" w:tentative="1">
+      <w:start w:val="1"/>
+      <w:numFmt w:val="lowerLetter"/>
+      <w:lvlText w:val="%8."/>
+      <w:lvlJc w:val="left"/>
+      <w:pPr>
+        <w:ind w:left="5760" w:hanging="360"/>
+      </w:pPr>
+    </w:lvl>
+    <w:lvl w:ilvl="8" w:tplc="0409001B" w:tentative="1">
+      <w:start w:val="1"/>
+      <w:numFmt w:val="lowerRoman"/>
+      <w:lvlText w:val="%9."/>
+      <w:lvlJc w:val="right"/>
+      <w:pPr>
+        <w:ind w:left="6480" w:hanging="180"/>
+      </w:pPr>
+    </w:lvl>
+  </w:abstractNum>
+  <w:abstractNum w:abstractNumId="22">
     <w:nsid w:val="7A8D5198"/>
     <w:multiLevelType w:val="hybridMultilevel"/>
     <w:tmpl w:val="EC2A94D8"/>
@@ -26530,10 +27772,10 @@
     <w:abstractNumId w:val="5"/>
   </w:num>
   <w:num w:numId="2">
-    <w:abstractNumId w:val="9"/>
+    <w:abstractNumId w:val="10"/>
   </w:num>
   <w:num w:numId="3">
-    <w:abstractNumId w:val="15"/>
+    <w:abstractNumId w:val="18"/>
     <w:lvlOverride w:ilvl="0">
       <w:startOverride w:val="1"/>
     </w:lvlOverride>
@@ -26563,22 +27805,22 @@
     </w:lvlOverride>
   </w:num>
   <w:num w:numId="4">
-    <w:abstractNumId w:val="18"/>
+    <w:abstractNumId w:val="22"/>
   </w:num>
   <w:num w:numId="5">
     <w:abstractNumId w:val="7"/>
   </w:num>
   <w:num w:numId="6">
-    <w:abstractNumId w:val="10"/>
+    <w:abstractNumId w:val="11"/>
   </w:num>
   <w:num w:numId="7">
     <w:abstractNumId w:val="3"/>
   </w:num>
   <w:num w:numId="8">
-    <w:abstractNumId w:val="14"/>
+    <w:abstractNumId w:val="16"/>
   </w:num>
   <w:num w:numId="9">
-    <w:abstractNumId w:val="11"/>
+    <w:abstractNumId w:val="13"/>
   </w:num>
   <w:num w:numId="10">
     <w:abstractNumId w:val="8"/>
@@ -26593,10 +27835,10 @@
     <w:abstractNumId w:val="6"/>
   </w:num>
   <w:num w:numId="14">
-    <w:abstractNumId w:val="13"/>
+    <w:abstractNumId w:val="15"/>
   </w:num>
   <w:num w:numId="15">
-    <w:abstractNumId w:val="17"/>
+    <w:abstractNumId w:val="20"/>
   </w:num>
   <w:num w:numId="16">
     <w:abstractNumId w:val="7"/>
@@ -26719,7 +27961,7 @@
     </w:lvlOverride>
   </w:num>
   <w:num w:numId="20">
-    <w:abstractNumId w:val="12"/>
+    <w:abstractNumId w:val="14"/>
   </w:num>
   <w:num w:numId="21">
     <w:abstractNumId w:val="4"/>
@@ -26737,7 +27979,19 @@
     <w:abstractNumId w:val="7"/>
   </w:num>
   <w:num w:numId="26">
-    <w:abstractNumId w:val="16"/>
+    <w:abstractNumId w:val="19"/>
+  </w:num>
+  <w:num w:numId="27">
+    <w:abstractNumId w:val="17"/>
+  </w:num>
+  <w:num w:numId="28">
+    <w:abstractNumId w:val="9"/>
+  </w:num>
+  <w:num w:numId="29">
+    <w:abstractNumId w:val="21"/>
+  </w:num>
+  <w:num w:numId="30">
+    <w:abstractNumId w:val="12"/>
   </w:num>
   <w:numIdMacAtCleanup w:val="16"/>
 </w:numbering>
@@ -33040,7 +34294,7 @@
   <dgm:whole/>
   <dgm:extLst>
     <a:ext uri="http://schemas.microsoft.com/office/drawing/2008/diagram">
-      <dsp:dataModelExt xmlns:dsp="http://schemas.microsoft.com/office/drawing/2008/diagram" relId="rId40" minVer="http://schemas.openxmlformats.org/drawingml/2006/diagram"/>
+      <dsp:dataModelExt xmlns:dsp="http://schemas.microsoft.com/office/drawing/2008/diagram" relId="rId43" minVer="http://schemas.openxmlformats.org/drawingml/2006/diagram"/>
     </a:ext>
   </dgm:extLst>
 </dgm:dataModel>
@@ -33371,7 +34625,7 @@
   <dgm:whole/>
   <dgm:extLst>
     <a:ext uri="http://schemas.microsoft.com/office/drawing/2008/diagram">
-      <dsp:dataModelExt xmlns:dsp="http://schemas.microsoft.com/office/drawing/2008/diagram" relId="rId45" minVer="http://schemas.openxmlformats.org/drawingml/2006/diagram"/>
+      <dsp:dataModelExt xmlns:dsp="http://schemas.microsoft.com/office/drawing/2008/diagram" relId="rId48" minVer="http://schemas.openxmlformats.org/drawingml/2006/diagram"/>
     </a:ext>
   </dgm:extLst>
 </dgm:dataModel>
@@ -33782,7 +35036,7 @@
   <dgm:whole/>
   <dgm:extLst>
     <a:ext uri="http://schemas.microsoft.com/office/drawing/2008/diagram">
-      <dsp:dataModelExt xmlns:dsp="http://schemas.microsoft.com/office/drawing/2008/diagram" relId="rId50" minVer="http://schemas.openxmlformats.org/drawingml/2006/diagram"/>
+      <dsp:dataModelExt xmlns:dsp="http://schemas.microsoft.com/office/drawing/2008/diagram" relId="rId53" minVer="http://schemas.openxmlformats.org/drawingml/2006/diagram"/>
     </a:ext>
   </dgm:extLst>
 </dgm:dataModel>
@@ -34870,7 +36124,7 @@
   <dgm:whole/>
   <dgm:extLst>
     <a:ext uri="http://schemas.microsoft.com/office/drawing/2008/diagram">
-      <dsp:dataModelExt xmlns:dsp="http://schemas.microsoft.com/office/drawing/2008/diagram" relId="rId55" minVer="http://schemas.openxmlformats.org/drawingml/2006/diagram"/>
+      <dsp:dataModelExt xmlns:dsp="http://schemas.microsoft.com/office/drawing/2008/diagram" relId="rId58" minVer="http://schemas.openxmlformats.org/drawingml/2006/diagram"/>
     </a:ext>
   </dgm:extLst>
 </dgm:dataModel>
@@ -46688,7 +47942,7 @@
 </file>
 
 <file path=customXml/itemProps1.xml><?xml version="1.0" encoding="utf-8"?>
-<ds:datastoreItem xmlns:ds="http://schemas.openxmlformats.org/officeDocument/2006/customXml" ds:itemID="{80849AD4-F0A6-BB4E-ABAF-4E0509098D66}">
+<ds:datastoreItem xmlns:ds="http://schemas.openxmlformats.org/officeDocument/2006/customXml" ds:itemID="{F08A650D-C3D4-EF4F-84E1-4F0FB217902F}">
   <ds:schemaRefs>
     <ds:schemaRef ds:uri="http://schemas.openxmlformats.org/officeDocument/2006/bibliography"/>
   </ds:schemaRefs>

</xml_diff>

<commit_message>
+ Thuật toán kiểm tra lỗi
</commit_message>
<xml_diff>
--- a/Report/Report.docx
+++ b/Report/Report.docx
@@ -1355,7 +1355,6 @@
         <w:rPr>
           <w:rFonts w:ascii="Times New Roman" w:hAnsi="Times New Roman" w:cs="Times New Roman"/>
         </w:rPr>
-        <w:lastRenderedPageBreak/>
         <w:t>DANH SÁCH HỘI ĐỒNG BẢO VỆ KHÓA LUẬN</w:t>
       </w:r>
     </w:p>
@@ -1528,6 +1527,8 @@
         </w:rPr>
       </w:sdtEndPr>
       <w:sdtContent>
+        <w:bookmarkStart w:id="6" w:name="_GoBack" w:displacedByCustomXml="prev"/>
+        <w:bookmarkEnd w:id="6" w:displacedByCustomXml="prev"/>
         <w:p>
           <w:pPr>
             <w:pStyle w:val="TOCHeading"/>
@@ -1591,7 +1592,7 @@
             <w:rPr>
               <w:noProof/>
             </w:rPr>
-            <w:instrText xml:space="preserve"> PAGEREF _Toc280349781 \h </w:instrText>
+            <w:instrText xml:space="preserve"> PAGEREF _Toc280623639 \h </w:instrText>
           </w:r>
           <w:r>
             <w:rPr>
@@ -1652,7 +1653,7 @@
             <w:rPr>
               <w:noProof/>
             </w:rPr>
-            <w:instrText xml:space="preserve"> PAGEREF _Toc280349782 \h </w:instrText>
+            <w:instrText xml:space="preserve"> PAGEREF _Toc280623640 \h </w:instrText>
           </w:r>
           <w:r>
             <w:rPr>
@@ -1725,7 +1726,7 @@
             <w:rPr>
               <w:noProof/>
             </w:rPr>
-            <w:instrText xml:space="preserve"> PAGEREF _Toc280349783 \h </w:instrText>
+            <w:instrText xml:space="preserve"> PAGEREF _Toc280623641 \h </w:instrText>
           </w:r>
           <w:r>
             <w:rPr>
@@ -1801,7 +1802,7 @@
             <w:rPr>
               <w:noProof/>
             </w:rPr>
-            <w:instrText xml:space="preserve"> PAGEREF _Toc280349784 \h </w:instrText>
+            <w:instrText xml:space="preserve"> PAGEREF _Toc280623642 \h </w:instrText>
           </w:r>
           <w:r>
             <w:rPr>
@@ -1878,7 +1879,7 @@
             <w:rPr>
               <w:noProof/>
             </w:rPr>
-            <w:instrText xml:space="preserve"> PAGEREF _Toc280349785 \h </w:instrText>
+            <w:instrText xml:space="preserve"> PAGEREF _Toc280623643 \h </w:instrText>
           </w:r>
           <w:r>
             <w:rPr>
@@ -1955,7 +1956,7 @@
             <w:rPr>
               <w:noProof/>
             </w:rPr>
-            <w:instrText xml:space="preserve"> PAGEREF _Toc280349786 \h </w:instrText>
+            <w:instrText xml:space="preserve"> PAGEREF _Toc280623644 \h </w:instrText>
           </w:r>
           <w:r>
             <w:rPr>
@@ -2028,7 +2029,7 @@
             <w:rPr>
               <w:noProof/>
             </w:rPr>
-            <w:instrText xml:space="preserve"> PAGEREF _Toc280349787 \h </w:instrText>
+            <w:instrText xml:space="preserve"> PAGEREF _Toc280623645 \h </w:instrText>
           </w:r>
           <w:r>
             <w:rPr>
@@ -2103,7 +2104,7 @@
             <w:rPr>
               <w:noProof/>
             </w:rPr>
-            <w:instrText xml:space="preserve"> PAGEREF _Toc280349788 \h </w:instrText>
+            <w:instrText xml:space="preserve"> PAGEREF _Toc280623646 \h </w:instrText>
           </w:r>
           <w:r>
             <w:rPr>
@@ -2165,7 +2166,7 @@
             <w:rPr>
               <w:noProof/>
             </w:rPr>
-            <w:instrText xml:space="preserve"> PAGEREF _Toc280349789 \h </w:instrText>
+            <w:instrText xml:space="preserve"> PAGEREF _Toc280623647 \h </w:instrText>
           </w:r>
           <w:r>
             <w:rPr>
@@ -2227,7 +2228,7 @@
             <w:rPr>
               <w:noProof/>
             </w:rPr>
-            <w:instrText xml:space="preserve"> PAGEREF _Toc280349790 \h </w:instrText>
+            <w:instrText xml:space="preserve"> PAGEREF _Toc280623648 \h </w:instrText>
           </w:r>
           <w:r>
             <w:rPr>
@@ -2302,7 +2303,7 @@
             <w:rPr>
               <w:noProof/>
             </w:rPr>
-            <w:instrText xml:space="preserve"> PAGEREF _Toc280349791 \h </w:instrText>
+            <w:instrText xml:space="preserve"> PAGEREF _Toc280623649 \h </w:instrText>
           </w:r>
           <w:r>
             <w:rPr>
@@ -2364,7 +2365,7 @@
             <w:rPr>
               <w:noProof/>
             </w:rPr>
-            <w:instrText xml:space="preserve"> PAGEREF _Toc280349792 \h </w:instrText>
+            <w:instrText xml:space="preserve"> PAGEREF _Toc280623650 \h </w:instrText>
           </w:r>
           <w:r>
             <w:rPr>
@@ -2426,7 +2427,7 @@
             <w:rPr>
               <w:noProof/>
             </w:rPr>
-            <w:instrText xml:space="preserve"> PAGEREF _Toc280349793 \h </w:instrText>
+            <w:instrText xml:space="preserve"> PAGEREF _Toc280623651 \h </w:instrText>
           </w:r>
           <w:r>
             <w:rPr>
@@ -2488,7 +2489,7 @@
             <w:rPr>
               <w:noProof/>
             </w:rPr>
-            <w:instrText xml:space="preserve"> PAGEREF _Toc280349794 \h </w:instrText>
+            <w:instrText xml:space="preserve"> PAGEREF _Toc280623652 \h </w:instrText>
           </w:r>
           <w:r>
             <w:rPr>
@@ -2550,7 +2551,7 @@
             <w:rPr>
               <w:noProof/>
             </w:rPr>
-            <w:instrText xml:space="preserve"> PAGEREF _Toc280349795 \h </w:instrText>
+            <w:instrText xml:space="preserve"> PAGEREF _Toc280623653 \h </w:instrText>
           </w:r>
           <w:r>
             <w:rPr>
@@ -2625,7 +2626,7 @@
             <w:rPr>
               <w:noProof/>
             </w:rPr>
-            <w:instrText xml:space="preserve"> PAGEREF _Toc280349796 \h </w:instrText>
+            <w:instrText xml:space="preserve"> PAGEREF _Toc280623654 \h </w:instrText>
           </w:r>
           <w:r>
             <w:rPr>
@@ -2687,7 +2688,7 @@
             <w:rPr>
               <w:noProof/>
             </w:rPr>
-            <w:instrText xml:space="preserve"> PAGEREF _Toc280349797 \h </w:instrText>
+            <w:instrText xml:space="preserve"> PAGEREF _Toc280623655 \h </w:instrText>
           </w:r>
           <w:r>
             <w:rPr>
@@ -2749,7 +2750,7 @@
             <w:rPr>
               <w:noProof/>
             </w:rPr>
-            <w:instrText xml:space="preserve"> PAGEREF _Toc280349798 \h </w:instrText>
+            <w:instrText xml:space="preserve"> PAGEREF _Toc280623656 \h </w:instrText>
           </w:r>
           <w:r>
             <w:rPr>
@@ -2811,7 +2812,7 @@
             <w:rPr>
               <w:noProof/>
             </w:rPr>
-            <w:instrText xml:space="preserve"> PAGEREF _Toc280349799 \h </w:instrText>
+            <w:instrText xml:space="preserve"> PAGEREF _Toc280623657 \h </w:instrText>
           </w:r>
           <w:r>
             <w:rPr>
@@ -2873,7 +2874,7 @@
             <w:rPr>
               <w:noProof/>
             </w:rPr>
-            <w:instrText xml:space="preserve"> PAGEREF _Toc280349800 \h </w:instrText>
+            <w:instrText xml:space="preserve"> PAGEREF _Toc280623658 \h </w:instrText>
           </w:r>
           <w:r>
             <w:rPr>
@@ -2935,7 +2936,7 @@
             <w:rPr>
               <w:noProof/>
             </w:rPr>
-            <w:instrText xml:space="preserve"> PAGEREF _Toc280349801 \h </w:instrText>
+            <w:instrText xml:space="preserve"> PAGEREF _Toc280623659 \h </w:instrText>
           </w:r>
           <w:r>
             <w:rPr>
@@ -2997,7 +2998,7 @@
             <w:rPr>
               <w:noProof/>
             </w:rPr>
-            <w:instrText xml:space="preserve"> PAGEREF _Toc280349802 \h </w:instrText>
+            <w:instrText xml:space="preserve"> PAGEREF _Toc280623660 \h </w:instrText>
           </w:r>
           <w:r>
             <w:rPr>
@@ -3072,7 +3073,7 @@
             <w:rPr>
               <w:noProof/>
             </w:rPr>
-            <w:instrText xml:space="preserve"> PAGEREF _Toc280349803 \h </w:instrText>
+            <w:instrText xml:space="preserve"> PAGEREF _Toc280623661 \h </w:instrText>
           </w:r>
           <w:r>
             <w:rPr>
@@ -3134,7 +3135,7 @@
             <w:rPr>
               <w:noProof/>
             </w:rPr>
-            <w:instrText xml:space="preserve"> PAGEREF _Toc280349804 \h </w:instrText>
+            <w:instrText xml:space="preserve"> PAGEREF _Toc280623662 \h </w:instrText>
           </w:r>
           <w:r>
             <w:rPr>
@@ -3196,7 +3197,7 @@
             <w:rPr>
               <w:noProof/>
             </w:rPr>
-            <w:instrText xml:space="preserve"> PAGEREF _Toc280349805 \h </w:instrText>
+            <w:instrText xml:space="preserve"> PAGEREF _Toc280623663 \h </w:instrText>
           </w:r>
           <w:r>
             <w:rPr>
@@ -3214,6 +3215,571 @@
               <w:noProof/>
             </w:rPr>
             <w:t>31</w:t>
+          </w:r>
+          <w:r>
+            <w:rPr>
+              <w:noProof/>
+            </w:rPr>
+            <w:fldChar w:fldCharType="end"/>
+          </w:r>
+        </w:p>
+        <w:p>
+          <w:pPr>
+            <w:pStyle w:val="TOC1"/>
+            <w:tabs>
+              <w:tab w:val="right" w:leader="dot" w:pos="9350"/>
+            </w:tabs>
+            <w:rPr>
+              <w:rFonts w:eastAsiaTheme="minorEastAsia"/>
+              <w:b w:val="0"/>
+              <w:noProof/>
+              <w:lang w:eastAsia="ja-JP"/>
+            </w:rPr>
+          </w:pPr>
+          <w:r>
+            <w:rPr>
+              <w:noProof/>
+              <w14:scene3d>
+                <w14:camera w14:prst="orthographicFront"/>
+                <w14:lightRig w14:rig="threePt" w14:dir="t">
+                  <w14:rot w14:lat="0" w14:lon="0" w14:rev="0"/>
+                </w14:lightRig>
+              </w14:scene3d>
+            </w:rPr>
+            <w:t>Chương 3.</w:t>
+          </w:r>
+          <w:r>
+            <w:rPr>
+              <w:noProof/>
+            </w:rPr>
+            <w:t xml:space="preserve"> PHÂN TÍCH THIẾT KẾ</w:t>
+          </w:r>
+          <w:r>
+            <w:rPr>
+              <w:noProof/>
+            </w:rPr>
+            <w:tab/>
+          </w:r>
+          <w:r>
+            <w:rPr>
+              <w:noProof/>
+            </w:rPr>
+            <w:fldChar w:fldCharType="begin"/>
+          </w:r>
+          <w:r>
+            <w:rPr>
+              <w:noProof/>
+            </w:rPr>
+            <w:instrText xml:space="preserve"> PAGEREF _Toc280623664 \h </w:instrText>
+          </w:r>
+          <w:r>
+            <w:rPr>
+              <w:noProof/>
+            </w:rPr>
+          </w:r>
+          <w:r>
+            <w:rPr>
+              <w:noProof/>
+            </w:rPr>
+            <w:fldChar w:fldCharType="separate"/>
+          </w:r>
+          <w:r>
+            <w:rPr>
+              <w:noProof/>
+            </w:rPr>
+            <w:t>35</w:t>
+          </w:r>
+          <w:r>
+            <w:rPr>
+              <w:noProof/>
+            </w:rPr>
+            <w:fldChar w:fldCharType="end"/>
+          </w:r>
+        </w:p>
+        <w:p>
+          <w:pPr>
+            <w:pStyle w:val="TOC2"/>
+            <w:tabs>
+              <w:tab w:val="right" w:leader="dot" w:pos="9350"/>
+            </w:tabs>
+            <w:rPr>
+              <w:rFonts w:eastAsiaTheme="minorEastAsia"/>
+              <w:b w:val="0"/>
+              <w:noProof/>
+              <w:sz w:val="24"/>
+              <w:szCs w:val="24"/>
+              <w:lang w:eastAsia="ja-JP"/>
+            </w:rPr>
+          </w:pPr>
+          <w:r>
+            <w:rPr>
+              <w:noProof/>
+              <w14:scene3d>
+                <w14:camera w14:prst="orthographicFront"/>
+                <w14:lightRig w14:rig="threePt" w14:dir="t">
+                  <w14:rot w14:lat="0" w14:lon="0" w14:rev="0"/>
+                </w14:lightRig>
+              </w14:scene3d>
+            </w:rPr>
+            <w:t>3.1.</w:t>
+          </w:r>
+          <w:r>
+            <w:rPr>
+              <w:noProof/>
+              <w:lang w:val="vi-VN"/>
+            </w:rPr>
+            <w:t xml:space="preserve"> Tổng quan chức năng</w:t>
+          </w:r>
+          <w:r>
+            <w:rPr>
+              <w:noProof/>
+            </w:rPr>
+            <w:tab/>
+          </w:r>
+          <w:r>
+            <w:rPr>
+              <w:noProof/>
+            </w:rPr>
+            <w:fldChar w:fldCharType="begin"/>
+          </w:r>
+          <w:r>
+            <w:rPr>
+              <w:noProof/>
+            </w:rPr>
+            <w:instrText xml:space="preserve"> PAGEREF _Toc280623665 \h </w:instrText>
+          </w:r>
+          <w:r>
+            <w:rPr>
+              <w:noProof/>
+            </w:rPr>
+          </w:r>
+          <w:r>
+            <w:rPr>
+              <w:noProof/>
+            </w:rPr>
+            <w:fldChar w:fldCharType="separate"/>
+          </w:r>
+          <w:r>
+            <w:rPr>
+              <w:noProof/>
+            </w:rPr>
+            <w:t>35</w:t>
+          </w:r>
+          <w:r>
+            <w:rPr>
+              <w:noProof/>
+            </w:rPr>
+            <w:fldChar w:fldCharType="end"/>
+          </w:r>
+        </w:p>
+        <w:p>
+          <w:pPr>
+            <w:pStyle w:val="TOC2"/>
+            <w:tabs>
+              <w:tab w:val="right" w:leader="dot" w:pos="9350"/>
+            </w:tabs>
+            <w:rPr>
+              <w:rFonts w:eastAsiaTheme="minorEastAsia"/>
+              <w:b w:val="0"/>
+              <w:noProof/>
+              <w:sz w:val="24"/>
+              <w:szCs w:val="24"/>
+              <w:lang w:eastAsia="ja-JP"/>
+            </w:rPr>
+          </w:pPr>
+          <w:r>
+            <w:rPr>
+              <w:noProof/>
+              <w14:scene3d>
+                <w14:camera w14:prst="orthographicFront"/>
+                <w14:lightRig w14:rig="threePt" w14:dir="t">
+                  <w14:rot w14:lat="0" w14:lon="0" w14:rev="0"/>
+                </w14:lightRig>
+              </w14:scene3d>
+            </w:rPr>
+            <w:t>3.2.</w:t>
+          </w:r>
+          <w:r>
+            <w:rPr>
+              <w:noProof/>
+              <w:lang w:val="vi-VN"/>
+            </w:rPr>
+            <w:t xml:space="preserve"> Kiến trúc tổng quát</w:t>
+          </w:r>
+          <w:r>
+            <w:rPr>
+              <w:noProof/>
+            </w:rPr>
+            <w:tab/>
+          </w:r>
+          <w:r>
+            <w:rPr>
+              <w:noProof/>
+            </w:rPr>
+            <w:fldChar w:fldCharType="begin"/>
+          </w:r>
+          <w:r>
+            <w:rPr>
+              <w:noProof/>
+            </w:rPr>
+            <w:instrText xml:space="preserve"> PAGEREF _Toc280623666 \h </w:instrText>
+          </w:r>
+          <w:r>
+            <w:rPr>
+              <w:noProof/>
+            </w:rPr>
+          </w:r>
+          <w:r>
+            <w:rPr>
+              <w:noProof/>
+            </w:rPr>
+            <w:fldChar w:fldCharType="separate"/>
+          </w:r>
+          <w:r>
+            <w:rPr>
+              <w:noProof/>
+            </w:rPr>
+            <w:t>36</w:t>
+          </w:r>
+          <w:r>
+            <w:rPr>
+              <w:noProof/>
+            </w:rPr>
+            <w:fldChar w:fldCharType="end"/>
+          </w:r>
+        </w:p>
+        <w:p>
+          <w:pPr>
+            <w:pStyle w:val="TOC2"/>
+            <w:tabs>
+              <w:tab w:val="right" w:leader="dot" w:pos="9350"/>
+            </w:tabs>
+            <w:rPr>
+              <w:rFonts w:eastAsiaTheme="minorEastAsia"/>
+              <w:b w:val="0"/>
+              <w:noProof/>
+              <w:sz w:val="24"/>
+              <w:szCs w:val="24"/>
+              <w:lang w:eastAsia="ja-JP"/>
+            </w:rPr>
+          </w:pPr>
+          <w:r>
+            <w:rPr>
+              <w:noProof/>
+              <w14:scene3d>
+                <w14:camera w14:prst="orthographicFront"/>
+                <w14:lightRig w14:rig="threePt" w14:dir="t">
+                  <w14:rot w14:lat="0" w14:lon="0" w14:rev="0"/>
+                </w14:lightRig>
+              </w14:scene3d>
+            </w:rPr>
+            <w:t>3.3.</w:t>
+          </w:r>
+          <w:r>
+            <w:rPr>
+              <w:noProof/>
+              <w:lang w:val="vi-VN"/>
+            </w:rPr>
+            <w:t xml:space="preserve"> Game</w:t>
+          </w:r>
+          <w:r>
+            <w:rPr>
+              <w:noProof/>
+            </w:rPr>
+            <w:tab/>
+          </w:r>
+          <w:r>
+            <w:rPr>
+              <w:noProof/>
+            </w:rPr>
+            <w:fldChar w:fldCharType="begin"/>
+          </w:r>
+          <w:r>
+            <w:rPr>
+              <w:noProof/>
+            </w:rPr>
+            <w:instrText xml:space="preserve"> PAGEREF _Toc280623667 \h </w:instrText>
+          </w:r>
+          <w:r>
+            <w:rPr>
+              <w:noProof/>
+            </w:rPr>
+          </w:r>
+          <w:r>
+            <w:rPr>
+              <w:noProof/>
+            </w:rPr>
+            <w:fldChar w:fldCharType="separate"/>
+          </w:r>
+          <w:r>
+            <w:rPr>
+              <w:noProof/>
+            </w:rPr>
+            <w:t>38</w:t>
+          </w:r>
+          <w:r>
+            <w:rPr>
+              <w:noProof/>
+            </w:rPr>
+            <w:fldChar w:fldCharType="end"/>
+          </w:r>
+        </w:p>
+        <w:p>
+          <w:pPr>
+            <w:pStyle w:val="TOC3"/>
+            <w:tabs>
+              <w:tab w:val="right" w:leader="dot" w:pos="9350"/>
+            </w:tabs>
+            <w:rPr>
+              <w:rFonts w:eastAsiaTheme="minorEastAsia"/>
+              <w:noProof/>
+              <w:sz w:val="24"/>
+              <w:szCs w:val="24"/>
+              <w:lang w:eastAsia="ja-JP"/>
+            </w:rPr>
+          </w:pPr>
+          <w:r>
+            <w:rPr>
+              <w:noProof/>
+            </w:rPr>
+            <w:t>3.3.1.</w:t>
+          </w:r>
+          <w:r>
+            <w:rPr>
+              <w:noProof/>
+              <w:lang w:val="vi-VN"/>
+            </w:rPr>
+            <w:t xml:space="preserve"> Yêu cầu</w:t>
+          </w:r>
+          <w:r>
+            <w:rPr>
+              <w:noProof/>
+            </w:rPr>
+            <w:tab/>
+          </w:r>
+          <w:r>
+            <w:rPr>
+              <w:noProof/>
+            </w:rPr>
+            <w:fldChar w:fldCharType="begin"/>
+          </w:r>
+          <w:r>
+            <w:rPr>
+              <w:noProof/>
+            </w:rPr>
+            <w:instrText xml:space="preserve"> PAGEREF _Toc280623668 \h </w:instrText>
+          </w:r>
+          <w:r>
+            <w:rPr>
+              <w:noProof/>
+            </w:rPr>
+          </w:r>
+          <w:r>
+            <w:rPr>
+              <w:noProof/>
+            </w:rPr>
+            <w:fldChar w:fldCharType="separate"/>
+          </w:r>
+          <w:r>
+            <w:rPr>
+              <w:noProof/>
+            </w:rPr>
+            <w:t>38</w:t>
+          </w:r>
+          <w:r>
+            <w:rPr>
+              <w:noProof/>
+            </w:rPr>
+            <w:fldChar w:fldCharType="end"/>
+          </w:r>
+        </w:p>
+        <w:p>
+          <w:pPr>
+            <w:pStyle w:val="TOC3"/>
+            <w:tabs>
+              <w:tab w:val="right" w:leader="dot" w:pos="9350"/>
+            </w:tabs>
+            <w:rPr>
+              <w:rFonts w:eastAsiaTheme="minorEastAsia"/>
+              <w:noProof/>
+              <w:sz w:val="24"/>
+              <w:szCs w:val="24"/>
+              <w:lang w:eastAsia="ja-JP"/>
+            </w:rPr>
+          </w:pPr>
+          <w:r>
+            <w:rPr>
+              <w:noProof/>
+            </w:rPr>
+            <w:t>3.3.2.</w:t>
+          </w:r>
+          <w:r>
+            <w:rPr>
+              <w:noProof/>
+              <w:lang w:val="vi-VN"/>
+            </w:rPr>
+            <w:t xml:space="preserve"> Phân tích</w:t>
+          </w:r>
+          <w:r>
+            <w:rPr>
+              <w:noProof/>
+            </w:rPr>
+            <w:tab/>
+          </w:r>
+          <w:r>
+            <w:rPr>
+              <w:noProof/>
+            </w:rPr>
+            <w:fldChar w:fldCharType="begin"/>
+          </w:r>
+          <w:r>
+            <w:rPr>
+              <w:noProof/>
+            </w:rPr>
+            <w:instrText xml:space="preserve"> PAGEREF _Toc280623669 \h </w:instrText>
+          </w:r>
+          <w:r>
+            <w:rPr>
+              <w:noProof/>
+            </w:rPr>
+          </w:r>
+          <w:r>
+            <w:rPr>
+              <w:noProof/>
+            </w:rPr>
+            <w:fldChar w:fldCharType="separate"/>
+          </w:r>
+          <w:r>
+            <w:rPr>
+              <w:noProof/>
+            </w:rPr>
+            <w:t>39</w:t>
+          </w:r>
+          <w:r>
+            <w:rPr>
+              <w:noProof/>
+            </w:rPr>
+            <w:fldChar w:fldCharType="end"/>
+          </w:r>
+        </w:p>
+        <w:p>
+          <w:pPr>
+            <w:pStyle w:val="TOC3"/>
+            <w:tabs>
+              <w:tab w:val="right" w:leader="dot" w:pos="9350"/>
+            </w:tabs>
+            <w:rPr>
+              <w:rFonts w:eastAsiaTheme="minorEastAsia"/>
+              <w:noProof/>
+              <w:sz w:val="24"/>
+              <w:szCs w:val="24"/>
+              <w:lang w:eastAsia="ja-JP"/>
+            </w:rPr>
+          </w:pPr>
+          <w:r>
+            <w:rPr>
+              <w:noProof/>
+              <w:lang w:val="vi-VN"/>
+            </w:rPr>
+            <w:t>3.3.3. Cấu trúc dữ liệu</w:t>
+          </w:r>
+          <w:r>
+            <w:rPr>
+              <w:noProof/>
+            </w:rPr>
+            <w:tab/>
+          </w:r>
+          <w:r>
+            <w:rPr>
+              <w:noProof/>
+            </w:rPr>
+            <w:fldChar w:fldCharType="begin"/>
+          </w:r>
+          <w:r>
+            <w:rPr>
+              <w:noProof/>
+            </w:rPr>
+            <w:instrText xml:space="preserve"> PAGEREF _Toc280623670 \h </w:instrText>
+          </w:r>
+          <w:r>
+            <w:rPr>
+              <w:noProof/>
+            </w:rPr>
+          </w:r>
+          <w:r>
+            <w:rPr>
+              <w:noProof/>
+            </w:rPr>
+            <w:fldChar w:fldCharType="separate"/>
+          </w:r>
+          <w:r>
+            <w:rPr>
+              <w:noProof/>
+            </w:rPr>
+            <w:t>41</w:t>
+          </w:r>
+          <w:r>
+            <w:rPr>
+              <w:noProof/>
+            </w:rPr>
+            <w:fldChar w:fldCharType="end"/>
+          </w:r>
+        </w:p>
+        <w:p>
+          <w:pPr>
+            <w:pStyle w:val="TOC3"/>
+            <w:tabs>
+              <w:tab w:val="right" w:leader="dot" w:pos="9350"/>
+            </w:tabs>
+            <w:rPr>
+              <w:rFonts w:eastAsiaTheme="minorEastAsia"/>
+              <w:noProof/>
+              <w:sz w:val="24"/>
+              <w:szCs w:val="24"/>
+              <w:lang w:eastAsia="ja-JP"/>
+            </w:rPr>
+          </w:pPr>
+          <w:r>
+            <w:rPr>
+              <w:noProof/>
+              <w:lang w:val="vi-VN"/>
+            </w:rPr>
+            <w:t>3.3.4. Giải thuật bắt lỗi vi phạm</w:t>
+          </w:r>
+          <w:r>
+            <w:rPr>
+              <w:noProof/>
+            </w:rPr>
+            <w:tab/>
+          </w:r>
+          <w:r>
+            <w:rPr>
+              <w:noProof/>
+            </w:rPr>
+            <w:fldChar w:fldCharType="begin"/>
+          </w:r>
+          <w:r>
+            <w:rPr>
+              <w:noProof/>
+            </w:rPr>
+            <w:instrText xml:space="preserve"> PAGEREF _Toc280623671 \h </w:instrText>
+          </w:r>
+          <w:r>
+            <w:rPr>
+              <w:noProof/>
+            </w:rPr>
+          </w:r>
+          <w:r>
+            <w:rPr>
+              <w:noProof/>
+            </w:rPr>
+            <w:fldChar w:fldCharType="separate"/>
+          </w:r>
+          <w:r>
+            <w:rPr>
+              <w:noProof/>
+            </w:rPr>
+            <w:t>43</w:t>
           </w:r>
           <w:r>
             <w:rPr>
@@ -3272,16 +3838,15 @@
           <w:sz w:val="32"/>
         </w:rPr>
       </w:pPr>
-      <w:bookmarkStart w:id="6" w:name="_Toc377983279"/>
+      <w:bookmarkStart w:id="7" w:name="_Toc377983279"/>
       <w:r>
         <w:rPr>
           <w:b/>
           <w:sz w:val="32"/>
         </w:rPr>
-        <w:lastRenderedPageBreak/>
         <w:t>DANH MỤC HÌNH ẢNH</w:t>
       </w:r>
-      <w:bookmarkEnd w:id="6"/>
+      <w:bookmarkEnd w:id="7"/>
     </w:p>
     <w:p>
       <w:pPr>
@@ -3291,10 +3856,10 @@
           <w:numId w:val="0"/>
         </w:numPr>
       </w:pPr>
-      <w:bookmarkStart w:id="7" w:name="_Toc312818944"/>
-      <w:bookmarkStart w:id="8" w:name="_Toc312819264"/>
-      <w:bookmarkStart w:id="9" w:name="_Toc344754467"/>
-      <w:bookmarkStart w:id="10" w:name="_Toc345318672"/>
+      <w:bookmarkStart w:id="8" w:name="_Toc312818944"/>
+      <w:bookmarkStart w:id="9" w:name="_Toc312819264"/>
+      <w:bookmarkStart w:id="10" w:name="_Toc344754467"/>
+      <w:bookmarkStart w:id="11" w:name="_Toc345318672"/>
       <w:bookmarkEnd w:id="1"/>
       <w:bookmarkEnd w:id="2"/>
       <w:bookmarkEnd w:id="3"/>
@@ -3340,7 +3905,6 @@
           <w:sz w:val="32"/>
           <w:szCs w:val="32"/>
         </w:rPr>
-        <w:lastRenderedPageBreak/>
         <w:t>DANH MỤC BẢNG</w:t>
       </w:r>
     </w:p>
@@ -3353,26 +3917,25 @@
         </w:numPr>
         <w:jc w:val="center"/>
       </w:pPr>
-      <w:bookmarkStart w:id="11" w:name="_Toc377983277"/>
-      <w:bookmarkStart w:id="12" w:name="_Toc279693241"/>
-      <w:bookmarkStart w:id="13" w:name="_Toc280195955"/>
-      <w:bookmarkStart w:id="14" w:name="_Toc280349781"/>
+      <w:bookmarkStart w:id="12" w:name="_Toc377983277"/>
+      <w:bookmarkStart w:id="13" w:name="_Toc279693241"/>
+      <w:bookmarkStart w:id="14" w:name="_Toc280195955"/>
+      <w:bookmarkStart w:id="15" w:name="_Toc280623639"/>
       <w:bookmarkEnd w:id="5"/>
-      <w:bookmarkEnd w:id="7"/>
       <w:bookmarkEnd w:id="8"/>
       <w:bookmarkEnd w:id="9"/>
       <w:bookmarkEnd w:id="10"/>
-      <w:r>
-        <w:lastRenderedPageBreak/>
+      <w:bookmarkEnd w:id="11"/>
+      <w:r>
         <w:t xml:space="preserve">TÓM TẮT </w:t>
       </w:r>
-      <w:bookmarkEnd w:id="11"/>
+      <w:bookmarkEnd w:id="12"/>
       <w:r>
         <w:t>LUẬN VĂN</w:t>
       </w:r>
-      <w:bookmarkEnd w:id="12"/>
       <w:bookmarkEnd w:id="13"/>
       <w:bookmarkEnd w:id="14"/>
+      <w:bookmarkEnd w:id="15"/>
     </w:p>
     <w:p>
       <w:pPr>
@@ -3509,14 +4072,7 @@
         <w:rPr>
           <w:lang w:val="vi-VN"/>
         </w:rPr>
-        <w:t xml:space="preserve">Map Editor lần một phần mềm standalone, cho phép người quản trị xây dựng tùy biến một khu vực giao thông có hầu hết các thành phần giao thông trong thực tế gồm: làn </w:t>
-      </w:r>
-      <w:r>
-        <w:rPr>
-          <w:lang w:val="vi-VN"/>
-        </w:rPr>
-        <w:lastRenderedPageBreak/>
-        <w:t>đường, vỉa hè, vạch kẻ đường, biển báo, đèn giao thông, trạm xe buýt... Bên cạnh là các thành phần phối cảnh: nhà cửa, cây cối, người qua đường, các xe tham gia giao thông.</w:t>
+        <w:t>Map Editor lần một phần mềm standalone, cho phép người quản trị xây dựng tùy biến một khu vực giao thông có hầu hết các thành phần giao thông trong thực tế gồm: làn đường, vỉa hè, vạch kẻ đường, biển báo, đèn giao thông, trạm xe buýt... Bên cạnh là các thành phần phối cảnh: nhà cửa, cây cối, người qua đường, các xe tham gia giao thông.</w:t>
       </w:r>
     </w:p>
     <w:p>
@@ -3570,16 +4126,15 @@
         <w:spacing w:before="0"/>
         <w:jc w:val="center"/>
       </w:pPr>
-      <w:bookmarkStart w:id="15" w:name="_Toc279693242"/>
-      <w:bookmarkStart w:id="16" w:name="_Toc280195956"/>
-      <w:bookmarkStart w:id="17" w:name="_Toc280349782"/>
-      <w:r>
-        <w:lastRenderedPageBreak/>
+      <w:bookmarkStart w:id="16" w:name="_Toc279693242"/>
+      <w:bookmarkStart w:id="17" w:name="_Toc280195956"/>
+      <w:bookmarkStart w:id="18" w:name="_Toc280623640"/>
+      <w:r>
         <w:t>MỞ ĐẦU</w:t>
       </w:r>
-      <w:bookmarkEnd w:id="15"/>
       <w:bookmarkEnd w:id="16"/>
       <w:bookmarkEnd w:id="17"/>
+      <w:bookmarkEnd w:id="18"/>
     </w:p>
     <w:p/>
     <w:p>
@@ -3735,7 +4290,6 @@
     </w:p>
     <w:p>
       <w:r>
-        <w:lastRenderedPageBreak/>
         <w:t>Unity đang là mộ</w:t>
       </w:r>
       <w:r>
@@ -3783,7 +4337,7 @@
           <w:szCs w:val="32"/>
         </w:rPr>
       </w:pPr>
-      <w:bookmarkStart w:id="18" w:name="_Toc279693243"/>
+      <w:bookmarkStart w:id="19" w:name="_Toc279693243"/>
       <w:r>
         <w:br w:type="page"/>
       </w:r>
@@ -3792,32 +4346,31 @@
       <w:pPr>
         <w:pStyle w:val="Heading1"/>
       </w:pPr>
-      <w:bookmarkStart w:id="19" w:name="_Toc280195957"/>
-      <w:bookmarkStart w:id="20" w:name="_Toc280349783"/>
-      <w:r>
-        <w:lastRenderedPageBreak/>
+      <w:bookmarkStart w:id="20" w:name="_Toc280195957"/>
+      <w:bookmarkStart w:id="21" w:name="_Toc280623641"/>
+      <w:r>
         <w:t xml:space="preserve">TỔNG </w:t>
       </w:r>
       <w:r>
         <w:t>QUAN</w:t>
       </w:r>
-      <w:bookmarkEnd w:id="19"/>
       <w:bookmarkEnd w:id="20"/>
+      <w:bookmarkEnd w:id="21"/>
     </w:p>
     <w:p>
       <w:pPr>
         <w:pStyle w:val="Heading2"/>
       </w:pPr>
-      <w:bookmarkStart w:id="21" w:name="_Toc280195958"/>
-      <w:bookmarkStart w:id="22" w:name="_Toc280349784"/>
+      <w:bookmarkStart w:id="22" w:name="_Toc280195958"/>
+      <w:bookmarkStart w:id="23" w:name="_Toc280623642"/>
       <w:r>
         <w:rPr>
           <w:lang w:val="vi-VN"/>
         </w:rPr>
         <w:t>Bối cảng nghiên cứu</w:t>
       </w:r>
-      <w:bookmarkEnd w:id="21"/>
       <w:bookmarkEnd w:id="22"/>
+      <w:bookmarkEnd w:id="23"/>
     </w:p>
     <w:p>
       <w:r>
@@ -3891,17 +4444,16 @@
           <w:lang w:val="vi-VN"/>
         </w:rPr>
       </w:pPr>
-      <w:bookmarkStart w:id="23" w:name="_Toc280195959"/>
-      <w:bookmarkStart w:id="24" w:name="_Toc280349785"/>
+      <w:bookmarkStart w:id="24" w:name="_Toc280195959"/>
+      <w:bookmarkStart w:id="25" w:name="_Toc280623643"/>
       <w:r>
         <w:rPr>
           <w:lang w:val="vi-VN"/>
         </w:rPr>
-        <w:lastRenderedPageBreak/>
         <w:t>Động lực nghiên cứu</w:t>
       </w:r>
-      <w:bookmarkEnd w:id="23"/>
       <w:bookmarkEnd w:id="24"/>
+      <w:bookmarkEnd w:id="25"/>
     </w:p>
     <w:p>
       <w:r>
@@ -3952,16 +4504,16 @@
           <w:lang w:val="vi-VN"/>
         </w:rPr>
       </w:pPr>
-      <w:bookmarkStart w:id="25" w:name="_Toc280195960"/>
-      <w:bookmarkStart w:id="26" w:name="_Toc280349786"/>
+      <w:bookmarkStart w:id="26" w:name="_Toc280195960"/>
+      <w:bookmarkStart w:id="27" w:name="_Toc280623644"/>
       <w:r>
         <w:rPr>
           <w:lang w:val="vi-VN"/>
         </w:rPr>
         <w:t>Giới hạn đề tài</w:t>
       </w:r>
-      <w:bookmarkEnd w:id="25"/>
       <w:bookmarkEnd w:id="26"/>
+      <w:bookmarkEnd w:id="27"/>
     </w:p>
     <w:p>
       <w:r>
@@ -4053,7 +4605,6 @@
         </w:numPr>
       </w:pPr>
       <w:r>
-        <w:lastRenderedPageBreak/>
         <w:t>Xây dụng ứng dụng học luật giao thông với các tính năng sau:</w:t>
       </w:r>
     </w:p>
@@ -4254,27 +4805,26 @@
       <w:pPr>
         <w:pStyle w:val="Heading1"/>
       </w:pPr>
-      <w:bookmarkStart w:id="27" w:name="_Toc280195961"/>
-      <w:bookmarkStart w:id="28" w:name="_Toc280349787"/>
-      <w:bookmarkEnd w:id="18"/>
-      <w:r>
-        <w:lastRenderedPageBreak/>
+      <w:bookmarkStart w:id="28" w:name="_Toc280195961"/>
+      <w:bookmarkStart w:id="29" w:name="_Toc280623645"/>
+      <w:bookmarkEnd w:id="19"/>
+      <w:r>
         <w:t>CƠ SỞ CÔNG NGHỆ</w:t>
       </w:r>
-      <w:bookmarkStart w:id="29" w:name="_Toc280195962"/>
-      <w:bookmarkEnd w:id="27"/>
+      <w:bookmarkStart w:id="30" w:name="_Toc280195962"/>
       <w:bookmarkEnd w:id="28"/>
+      <w:bookmarkEnd w:id="29"/>
     </w:p>
     <w:p>
       <w:pPr>
         <w:pStyle w:val="Heading2"/>
       </w:pPr>
-      <w:bookmarkStart w:id="30" w:name="_Toc280349788"/>
+      <w:bookmarkStart w:id="31" w:name="_Toc280623646"/>
       <w:r>
         <w:t>Game Engine</w:t>
       </w:r>
-      <w:bookmarkEnd w:id="29"/>
       <w:bookmarkEnd w:id="30"/>
+      <w:bookmarkEnd w:id="31"/>
     </w:p>
     <w:p>
       <w:r>
@@ -4285,13 +4835,13 @@
       <w:pPr>
         <w:pStyle w:val="Heading3"/>
       </w:pPr>
-      <w:bookmarkStart w:id="31" w:name="_Toc280195964"/>
-      <w:bookmarkStart w:id="32" w:name="_Toc280349789"/>
+      <w:bookmarkStart w:id="32" w:name="_Toc280195964"/>
+      <w:bookmarkStart w:id="33" w:name="_Toc280623647"/>
       <w:r>
         <w:t>Các loại Game Engine</w:t>
       </w:r>
-      <w:bookmarkEnd w:id="31"/>
       <w:bookmarkEnd w:id="32"/>
+      <w:bookmarkEnd w:id="33"/>
     </w:p>
     <w:p>
       <w:r>
@@ -4303,7 +4853,7 @@
       <w:r>
         <w:t>tạm chia ra thành 3 loại: roll-your-own, mostly-ready, và point-and-click engine.</w:t>
       </w:r>
-      <w:bookmarkStart w:id="33" w:name="_Toc280195965"/>
+      <w:bookmarkStart w:id="34" w:name="_Toc280195965"/>
     </w:p>
     <w:p>
       <w:pPr>
@@ -4316,7 +4866,7 @@
       <w:r>
         <w:t>Roll-Your-Own</w:t>
       </w:r>
-      <w:bookmarkEnd w:id="33"/>
+      <w:bookmarkEnd w:id="34"/>
     </w:p>
     <w:p>
       <w:pPr>
@@ -4341,7 +4891,6 @@
         <w:rPr>
           <w:lang w:val="vi-VN"/>
         </w:rPr>
-        <w:lastRenderedPageBreak/>
         <w:t>Thực tế, những hệ thống của Roll-your-own engine được đó cho phép những lập trình viên dễ tương tác hơn rất nhiều vì họ biết cần gì và chọn những thành phần phù hợp từ đó tạo nên chính xác thứ cần thiế</w:t>
       </w:r>
       <w:r>
@@ -4359,11 +4908,11 @@
           <w:numId w:val="5"/>
         </w:numPr>
       </w:pPr>
-      <w:bookmarkStart w:id="34" w:name="_Toc280195966"/>
+      <w:bookmarkStart w:id="35" w:name="_Toc280195966"/>
       <w:r>
         <w:t>Mostly-Read</w:t>
       </w:r>
-      <w:bookmarkEnd w:id="34"/>
+      <w:bookmarkEnd w:id="35"/>
       <w:r>
         <w:t>y</w:t>
       </w:r>
@@ -4402,11 +4951,11 @@
           <w:numId w:val="5"/>
         </w:numPr>
       </w:pPr>
-      <w:bookmarkStart w:id="35" w:name="_Toc280195967"/>
+      <w:bookmarkStart w:id="36" w:name="_Toc280195967"/>
       <w:r>
         <w:t>Point-And-Click</w:t>
       </w:r>
-      <w:bookmarkEnd w:id="35"/>
+      <w:bookmarkEnd w:id="36"/>
     </w:p>
     <w:p>
       <w:pPr>
@@ -4425,13 +4974,13 @@
       <w:pPr>
         <w:pStyle w:val="Heading3"/>
       </w:pPr>
-      <w:bookmarkStart w:id="36" w:name="_Toc280195968"/>
-      <w:bookmarkStart w:id="37" w:name="_Toc280349790"/>
+      <w:bookmarkStart w:id="37" w:name="_Toc280195968"/>
+      <w:bookmarkStart w:id="38" w:name="_Toc280623648"/>
       <w:r>
         <w:t>Một số Engine trên thị trường</w:t>
       </w:r>
-      <w:bookmarkEnd w:id="36"/>
       <w:bookmarkEnd w:id="37"/>
+      <w:bookmarkEnd w:id="38"/>
     </w:p>
     <w:p>
       <w:pPr>
@@ -4441,11 +4990,11 @@
           <w:numId w:val="6"/>
         </w:numPr>
       </w:pPr>
-      <w:bookmarkStart w:id="38" w:name="_Toc280195969"/>
+      <w:bookmarkStart w:id="39" w:name="_Toc280195969"/>
       <w:r>
         <w:t>CryEngine</w:t>
       </w:r>
-      <w:bookmarkEnd w:id="38"/>
+      <w:bookmarkEnd w:id="39"/>
     </w:p>
     <w:p>
       <w:pPr>
@@ -4458,7 +5007,6 @@
         <w:rPr>
           <w:noProof/>
         </w:rPr>
-        <w:lastRenderedPageBreak/>
         <w:drawing>
           <wp:inline distT="0" distB="0" distL="0" distR="0" wp14:anchorId="339EC4EE" wp14:editId="0CDDBB12">
             <wp:extent cx="3317875" cy="1607096"/>
@@ -4541,11 +5089,11 @@
           <w:numId w:val="6"/>
         </w:numPr>
       </w:pPr>
-      <w:bookmarkStart w:id="39" w:name="_Toc280195970"/>
+      <w:bookmarkStart w:id="40" w:name="_Toc280195970"/>
       <w:r>
         <w:t>OGRE Engine</w:t>
       </w:r>
-      <w:bookmarkEnd w:id="39"/>
+      <w:bookmarkEnd w:id="40"/>
     </w:p>
     <w:p>
       <w:pPr>
@@ -4617,11 +5165,7 @@
         <w:t>o game</w:t>
       </w:r>
       <w:r>
-        <w:t xml:space="preserve">) được viết bằng C++, được thiết kế để mang lại sự đơn giản và trực quan hơn cho nhà phát triển trong công </w:t>
-      </w:r>
-      <w:r>
-        <w:lastRenderedPageBreak/>
-        <w:t>việc tạo ra những ứng dụng có khai thác phần cứng tăng tốc đồ họa 3D. Bộ thư viện của OGRE trựu tượng hóa các hóa các thư viện mức hệ thống như Direct3D và OpenGL để cung cấp một giao diện lập trình dựa trên các đối tượng thể giới thực và các lớp cấp cao.</w:t>
+        <w:t>) được viết bằng C++, được thiết kế để mang lại sự đơn giản và trực quan hơn cho nhà phát triển trong công việc tạo ra những ứng dụng có khai thác phần cứng tăng tốc đồ họa 3D. Bộ thư viện của OGRE trựu tượng hóa các hóa các thư viện mức hệ thống như Direct3D và OpenGL để cung cấp một giao diện lập trình dựa trên các đối tượng thể giới thực và các lớp cấp cao.</w:t>
       </w:r>
     </w:p>
     <w:p>
@@ -4632,11 +5176,11 @@
           <w:numId w:val="6"/>
         </w:numPr>
       </w:pPr>
-      <w:bookmarkStart w:id="40" w:name="_Toc280195971"/>
+      <w:bookmarkStart w:id="41" w:name="_Toc280195971"/>
       <w:r>
         <w:t>Panda3D</w:t>
       </w:r>
-      <w:bookmarkEnd w:id="40"/>
+      <w:bookmarkEnd w:id="41"/>
       <w:r>
         <w:t xml:space="preserve"> </w:t>
       </w:r>
@@ -4715,11 +5259,11 @@
           <w:numId w:val="6"/>
         </w:numPr>
       </w:pPr>
-      <w:bookmarkStart w:id="41" w:name="_Toc280195972"/>
+      <w:bookmarkStart w:id="42" w:name="_Toc280195972"/>
       <w:r>
         <w:t>UnrealEngine</w:t>
       </w:r>
-      <w:bookmarkEnd w:id="41"/>
+      <w:bookmarkEnd w:id="42"/>
       <w:r>
         <w:t xml:space="preserve"> </w:t>
       </w:r>
@@ -4732,7 +5276,6 @@
         <w:rPr>
           <w:noProof/>
         </w:rPr>
-        <w:lastRenderedPageBreak/>
         <w:drawing>
           <wp:inline distT="0" distB="0" distL="0" distR="0" wp14:anchorId="17BE0A3C" wp14:editId="288C831B">
             <wp:extent cx="1358446" cy="1511272"/>
@@ -4795,26 +5338,26 @@
       <w:pPr>
         <w:pStyle w:val="Heading2"/>
       </w:pPr>
-      <w:bookmarkStart w:id="42" w:name="_Toc280195974"/>
-      <w:bookmarkStart w:id="43" w:name="_Toc280349791"/>
+      <w:bookmarkStart w:id="43" w:name="_Toc280195974"/>
+      <w:bookmarkStart w:id="44" w:name="_Toc280623649"/>
       <w:r>
         <w:t>Unity</w:t>
       </w:r>
       <w:r>
         <w:t xml:space="preserve"> Engine</w:t>
       </w:r>
-      <w:bookmarkEnd w:id="42"/>
       <w:bookmarkEnd w:id="43"/>
+      <w:bookmarkEnd w:id="44"/>
     </w:p>
     <w:p>
       <w:pPr>
         <w:pStyle w:val="Heading3"/>
       </w:pPr>
-      <w:bookmarkStart w:id="44" w:name="_Toc280349792"/>
+      <w:bookmarkStart w:id="45" w:name="_Toc280623650"/>
       <w:r>
         <w:t>Giới thiệu</w:t>
       </w:r>
-      <w:bookmarkEnd w:id="44"/>
+      <w:bookmarkEnd w:id="45"/>
     </w:p>
     <w:p>
       <w:pPr>
@@ -4833,11 +5376,7 @@
         <w:jc w:val="left"/>
       </w:pPr>
       <w:r>
-        <w:t xml:space="preserve">Unity hay Unity 3D chắc chắn không phải engine đỉnh cao nhất về mặt đồ họa. Về mặt này, Cry Engine vẫn đang dẫn đầu với ưu thế đồ họa 3D cực kỳ chân thực. Có thể cảm nhận rõ ràng điều này qua chất lượng hình ảnh các tựa game gần đây sử dụng Cry Engine như Far Cry hay Crysis 3. Tuy nhiên, những engine khủng như Cry hay Unreal </w:t>
-      </w:r>
-      <w:r>
-        <w:lastRenderedPageBreak/>
-        <w:t>rất kén chọn và yêu cầu cấu hình cũng khủng không kém. Hơn nữa cái giá để được cấp phép sử dụng Cry Engine chắc chắn cũng không dễ chịu chút nào.</w:t>
+        <w:t>Unity hay Unity 3D chắc chắn không phải engine đỉnh cao nhất về mặt đồ họa. Về mặt này, Cry Engine vẫn đang dẫn đầu với ưu thế đồ họa 3D cực kỳ chân thực. Có thể cảm nhận rõ ràng điều này qua chất lượng hình ảnh các tựa game gần đây sử dụng Cry Engine như Far Cry hay Crysis 3. Tuy nhiên, những engine khủng như Cry hay Unreal rất kén chọn và yêu cầu cấu hình cũng khủng không kém. Hơn nữa cái giá để được cấp phép sử dụng Cry Engine chắc chắn cũng không dễ chịu chút nào.</w:t>
       </w:r>
     </w:p>
     <w:p>
@@ -4897,24 +5436,20 @@
         <w:jc w:val="left"/>
       </w:pPr>
       <w:r>
-        <w:t xml:space="preserve">Unity hay Unity 3D là một engine game đa nền tảng được phát triển bởi Unity Technologies. Engine này được phát triển bằng C/C++ và có khả năng hỗ trợ mã viết </w:t>
-      </w:r>
-      <w:r>
-        <w:lastRenderedPageBreak/>
-        <w:t>bằng C#, JavaScript hoặc Boo. Đây là một trong 4 engine game phổ biến nhất thế giới, hiện đã phát hành bản Unity 3D 4.5.5</w:t>
+        <w:t>Unity hay Unity 3D là một engine game đa nền tảng được phát triển bởi Unity Technologies. Engine này được phát triển bằng C/C++ và có khả năng hỗ trợ mã viết bằng C#, JavaScript hoặc Boo. Đây là một trong 4 engine game phổ biến nhất thế giới, hiện đã phát hành bản Unity 3D 4.5.5</w:t>
       </w:r>
     </w:p>
     <w:p>
       <w:pPr>
         <w:pStyle w:val="Heading3"/>
       </w:pPr>
-      <w:bookmarkStart w:id="45" w:name="_Toc280195975"/>
-      <w:bookmarkStart w:id="46" w:name="_Toc280349793"/>
+      <w:bookmarkStart w:id="46" w:name="_Toc280195975"/>
+      <w:bookmarkStart w:id="47" w:name="_Toc280623651"/>
       <w:r>
         <w:t>Các tính năng tiêu biểu</w:t>
       </w:r>
-      <w:bookmarkEnd w:id="45"/>
       <w:bookmarkEnd w:id="46"/>
+      <w:bookmarkEnd w:id="47"/>
     </w:p>
     <w:p>
       <w:pPr>
@@ -5099,7 +5634,6 @@
         <w:jc w:val="left"/>
       </w:pPr>
       <w:r>
-        <w:lastRenderedPageBreak/>
         <w:t>•</w:t>
       </w:r>
       <w:r>
@@ -5246,7 +5780,6 @@
         <w:jc w:val="left"/>
       </w:pPr>
       <w:r>
-        <w:lastRenderedPageBreak/>
         <w:t>•</w:t>
       </w:r>
       <w:r>
@@ -5258,13 +5791,13 @@
       <w:pPr>
         <w:pStyle w:val="Heading3"/>
       </w:pPr>
-      <w:bookmarkStart w:id="47" w:name="_Toc280195976"/>
-      <w:bookmarkStart w:id="48" w:name="_Toc280349794"/>
+      <w:bookmarkStart w:id="48" w:name="_Toc280195976"/>
+      <w:bookmarkStart w:id="49" w:name="_Toc280623652"/>
       <w:r>
         <w:t>Kiến trúc Component</w:t>
       </w:r>
-      <w:bookmarkEnd w:id="47"/>
       <w:bookmarkEnd w:id="48"/>
+      <w:bookmarkEnd w:id="49"/>
     </w:p>
     <w:p>
       <w:pPr>
@@ -5387,7 +5920,6 @@
         <w:rPr>
           <w:noProof/>
         </w:rPr>
-        <w:lastRenderedPageBreak/>
         <w:drawing>
           <wp:inline distT="0" distB="0" distL="0" distR="0" wp14:anchorId="30E2860D" wp14:editId="3B1C82E1">
             <wp:extent cx="4877560" cy="2582364"/>
@@ -5477,11 +6009,11 @@
           <w:numId w:val="7"/>
         </w:numPr>
       </w:pPr>
-      <w:bookmarkStart w:id="49" w:name="_Toc280195977"/>
+      <w:bookmarkStart w:id="50" w:name="_Toc280195977"/>
       <w:r>
         <w:t>Ưu điểm</w:t>
       </w:r>
-      <w:bookmarkEnd w:id="49"/>
+      <w:bookmarkEnd w:id="50"/>
     </w:p>
     <w:p>
       <w:pPr>
@@ -5531,14 +6063,14 @@
           <w:numId w:val="7"/>
         </w:numPr>
       </w:pPr>
-      <w:bookmarkStart w:id="50" w:name="_Toc280195978"/>
+      <w:bookmarkStart w:id="51" w:name="_Toc280195978"/>
       <w:r>
         <w:t>Nhược</w:t>
       </w:r>
       <w:r>
         <w:t xml:space="preserve"> điểm</w:t>
       </w:r>
-      <w:bookmarkEnd w:id="50"/>
+      <w:bookmarkEnd w:id="51"/>
     </w:p>
     <w:p>
       <w:pPr>
@@ -5562,13 +6094,13 @@
       <w:pPr>
         <w:pStyle w:val="Heading3"/>
       </w:pPr>
-      <w:bookmarkStart w:id="51" w:name="_Toc280195980"/>
-      <w:bookmarkStart w:id="52" w:name="_Toc280349795"/>
+      <w:bookmarkStart w:id="52" w:name="_Toc280195980"/>
+      <w:bookmarkStart w:id="53" w:name="_Toc280623653"/>
       <w:r>
         <w:t>Những component trong Unity</w:t>
       </w:r>
-      <w:bookmarkEnd w:id="51"/>
       <w:bookmarkEnd w:id="52"/>
+      <w:bookmarkEnd w:id="53"/>
     </w:p>
     <w:p>
       <w:pPr>
@@ -5578,14 +6110,14 @@
           <w:numId w:val="8"/>
         </w:numPr>
       </w:pPr>
-      <w:bookmarkStart w:id="53" w:name="_Toc280195981"/>
+      <w:bookmarkStart w:id="54" w:name="_Toc280195981"/>
       <w:r>
         <w:t xml:space="preserve">Nhóm </w:t>
       </w:r>
       <w:r>
         <w:t>Mesh</w:t>
       </w:r>
-      <w:bookmarkEnd w:id="53"/>
+      <w:bookmarkEnd w:id="54"/>
     </w:p>
     <w:p>
       <w:pPr>
@@ -5870,14 +6402,14 @@
           <w:numId w:val="8"/>
         </w:numPr>
       </w:pPr>
-      <w:bookmarkStart w:id="54" w:name="_Toc280195982"/>
+      <w:bookmarkStart w:id="55" w:name="_Toc280195982"/>
       <w:r>
         <w:t xml:space="preserve">Nhóm </w:t>
       </w:r>
       <w:r>
         <w:t>Effect</w:t>
       </w:r>
-      <w:bookmarkEnd w:id="54"/>
+      <w:bookmarkEnd w:id="55"/>
     </w:p>
     <w:p>
       <w:pPr>
@@ -6275,11 +6807,11 @@
           <w:numId w:val="8"/>
         </w:numPr>
       </w:pPr>
-      <w:bookmarkStart w:id="55" w:name="_Toc280195983"/>
+      <w:bookmarkStart w:id="56" w:name="_Toc280195983"/>
       <w:r>
         <w:t>Nhóm Renderring</w:t>
       </w:r>
-      <w:bookmarkEnd w:id="55"/>
+      <w:bookmarkEnd w:id="56"/>
     </w:p>
     <w:p>
       <w:pPr>
@@ -6293,7 +6825,6 @@
         <w:rPr>
           <w:lang w:val="vi-VN"/>
         </w:rPr>
-        <w:lastRenderedPageBreak/>
         <w:t>Tạo các thành phần có hiển thị trong không gian, hoặc trong giao diện người dùng.</w:t>
       </w:r>
     </w:p>
@@ -6636,11 +7167,11 @@
           <w:numId w:val="8"/>
         </w:numPr>
       </w:pPr>
-      <w:bookmarkStart w:id="56" w:name="_Toc280195984"/>
+      <w:bookmarkStart w:id="57" w:name="_Toc280195984"/>
       <w:r>
         <w:t>Nhóm Physics</w:t>
       </w:r>
-      <w:bookmarkEnd w:id="56"/>
+      <w:bookmarkEnd w:id="57"/>
     </w:p>
     <w:p>
       <w:pPr>
@@ -6654,7 +7185,6 @@
         <w:rPr>
           <w:lang w:val="vi-VN"/>
         </w:rPr>
-        <w:lastRenderedPageBreak/>
         <w:t>Unity sử dụng NVIDIA PhysX để giả lập các tương tác vật lý trong game.</w:t>
       </w:r>
       <w:r>
@@ -6936,7 +7466,6 @@
         <w:jc w:val="left"/>
       </w:pPr>
       <w:r>
-        <w:lastRenderedPageBreak/>
         <w:t>Mesh Collider: Khối được tạo nên từ một Mesh.</w:t>
       </w:r>
     </w:p>
@@ -6961,11 +7490,11 @@
           <w:numId w:val="8"/>
         </w:numPr>
       </w:pPr>
-      <w:bookmarkStart w:id="57" w:name="_Toc280195985"/>
+      <w:bookmarkStart w:id="58" w:name="_Toc280195985"/>
       <w:r>
         <w:t>Nhóm Audio</w:t>
       </w:r>
-      <w:bookmarkEnd w:id="57"/>
+      <w:bookmarkEnd w:id="58"/>
     </w:p>
     <w:p>
       <w:pPr>
@@ -7073,11 +7602,11 @@
           <w:numId w:val="8"/>
         </w:numPr>
       </w:pPr>
-      <w:bookmarkStart w:id="58" w:name="_Toc280195986"/>
+      <w:bookmarkStart w:id="59" w:name="_Toc280195986"/>
       <w:r>
         <w:t>Nhóm Terrain</w:t>
       </w:r>
-      <w:bookmarkEnd w:id="58"/>
+      <w:bookmarkEnd w:id="59"/>
     </w:p>
     <w:p>
       <w:pPr>
@@ -7158,11 +7687,11 @@
       <w:pPr>
         <w:pStyle w:val="Heading2"/>
       </w:pPr>
-      <w:bookmarkStart w:id="59" w:name="_Toc280349796"/>
+      <w:bookmarkStart w:id="60" w:name="_Toc280623654"/>
       <w:r>
         <w:t>Laravel Frameword</w:t>
       </w:r>
-      <w:bookmarkEnd w:id="59"/>
+      <w:bookmarkEnd w:id="60"/>
     </w:p>
     <w:p>
       <w:pPr>
@@ -7214,12 +7743,11 @@
       <w:pPr>
         <w:pStyle w:val="Heading3"/>
       </w:pPr>
-      <w:bookmarkStart w:id="60" w:name="_Toc280349797"/>
-      <w:r>
-        <w:lastRenderedPageBreak/>
+      <w:bookmarkStart w:id="61" w:name="_Toc280623655"/>
+      <w:r>
         <w:t>Giới thiệu</w:t>
       </w:r>
-      <w:bookmarkEnd w:id="60"/>
+      <w:bookmarkEnd w:id="61"/>
     </w:p>
     <w:p>
       <w:pPr>
@@ -7377,7 +7905,6 @@
         <w:jc w:val="left"/>
       </w:pPr>
       <w:r>
-        <w:lastRenderedPageBreak/>
         <w:t xml:space="preserve">Sự thành công của Laravel </w:t>
       </w:r>
       <w:r>
@@ -7419,11 +7946,11 @@
       <w:pPr>
         <w:pStyle w:val="Heading3"/>
       </w:pPr>
-      <w:bookmarkStart w:id="61" w:name="_Toc280349798"/>
+      <w:bookmarkStart w:id="62" w:name="_Toc280623656"/>
       <w:r>
         <w:t>Một số ưu điểm</w:t>
       </w:r>
-      <w:bookmarkEnd w:id="61"/>
+      <w:bookmarkEnd w:id="62"/>
     </w:p>
     <w:p>
       <w:pPr>
@@ -7551,15 +8078,14 @@
       <w:pPr>
         <w:pStyle w:val="Heading3"/>
       </w:pPr>
-      <w:bookmarkStart w:id="62" w:name="_Toc280349799"/>
-      <w:r>
-        <w:lastRenderedPageBreak/>
+      <w:bookmarkStart w:id="63" w:name="_Toc280623657"/>
+      <w:r>
         <w:t>Route</w:t>
       </w:r>
       <w:r>
         <w:t>r</w:t>
       </w:r>
-      <w:bookmarkEnd w:id="62"/>
+      <w:bookmarkEnd w:id="63"/>
     </w:p>
     <w:p>
       <w:pPr>
@@ -8966,11 +9492,11 @@
       <w:pPr>
         <w:pStyle w:val="Heading3"/>
       </w:pPr>
-      <w:bookmarkStart w:id="63" w:name="_Toc280349800"/>
+      <w:bookmarkStart w:id="64" w:name="_Toc280623658"/>
       <w:r>
         <w:t>View</w:t>
       </w:r>
-      <w:bookmarkEnd w:id="63"/>
+      <w:bookmarkEnd w:id="64"/>
     </w:p>
     <w:p>
       <w:pPr>
@@ -9031,7 +9557,6 @@
           <w:sz w:val="23"/>
           <w:szCs w:val="23"/>
         </w:rPr>
-        <w:lastRenderedPageBreak/>
         <w:t>return</w:t>
       </w:r>
       <w:r>
@@ -10149,11 +10674,11 @@
       <w:pPr>
         <w:pStyle w:val="Heading3"/>
       </w:pPr>
-      <w:bookmarkStart w:id="64" w:name="_Toc280349801"/>
+      <w:bookmarkStart w:id="65" w:name="_Toc280623659"/>
       <w:r>
         <w:t>Controller</w:t>
       </w:r>
-      <w:bookmarkEnd w:id="64"/>
+      <w:bookmarkEnd w:id="65"/>
     </w:p>
     <w:p>
       <w:pPr>
@@ -10202,7 +10727,6 @@
         <w:jc w:val="left"/>
       </w:pPr>
       <w:r>
-        <w:lastRenderedPageBreak/>
         <w:t>Để thao tác với controller, trước hế</w:t>
       </w:r>
       <w:r>
@@ -11086,7 +11610,6 @@
           <w:sz w:val="24"/>
           <w:szCs w:val="24"/>
         </w:rPr>
-        <w:lastRenderedPageBreak/>
         <w:t xml:space="preserve">&lt;?php </w:t>
       </w:r>
     </w:p>
@@ -11581,11 +12104,11 @@
       <w:pPr>
         <w:pStyle w:val="Heading3"/>
       </w:pPr>
-      <w:bookmarkStart w:id="65" w:name="_Toc280349802"/>
+      <w:bookmarkStart w:id="66" w:name="_Toc280623660"/>
       <w:r>
         <w:t>Filter</w:t>
       </w:r>
-      <w:bookmarkEnd w:id="65"/>
+      <w:bookmarkEnd w:id="66"/>
       <w:r>
         <w:t xml:space="preserve"> </w:t>
       </w:r>
@@ -12099,11 +12622,7 @@
         <w:t>date('A')</w:t>
       </w:r>
       <w:r>
-        <w:t xml:space="preserve"> với đối số là A nghĩa là thời gian sẽ trả về AM hoặc PM. Dựa </w:t>
-      </w:r>
-      <w:r>
-        <w:lastRenderedPageBreak/>
-        <w:t>vào đoạn code ở</w:t>
+        <w:t xml:space="preserve"> với đối số là A nghĩa là thời gian sẽ trả về AM hoặc PM. Dựa vào đoạn code ở</w:t>
       </w:r>
       <w:r>
         <w:t xml:space="preserve"> trên, </w:t>
@@ -12711,21 +13230,21 @@
       <w:pPr>
         <w:pStyle w:val="Heading2"/>
       </w:pPr>
-      <w:bookmarkStart w:id="66" w:name="_Toc280349803"/>
+      <w:bookmarkStart w:id="67" w:name="_Toc280623661"/>
       <w:r>
         <w:t>MongoDB</w:t>
       </w:r>
-      <w:bookmarkEnd w:id="66"/>
+      <w:bookmarkEnd w:id="67"/>
     </w:p>
     <w:p>
       <w:pPr>
         <w:pStyle w:val="Heading3"/>
       </w:pPr>
-      <w:bookmarkStart w:id="67" w:name="_Toc280349804"/>
+      <w:bookmarkStart w:id="68" w:name="_Toc280623662"/>
       <w:r>
         <w:t>NoSQL</w:t>
       </w:r>
-      <w:bookmarkEnd w:id="67"/>
+      <w:bookmarkEnd w:id="68"/>
     </w:p>
     <w:p>
       <w:r>
@@ -12760,7 +13279,6 @@
     </w:p>
     <w:p>
       <w:r>
-        <w:lastRenderedPageBreak/>
         <w:t>Khi các bạn sử dụng SQL server hoăc My SQL thì giữa các bảng (table) trong CSDL sẽ có các mối quan hệ khóa chính khóa ngoại vì vậy sẽ gặp nhiều khó khăn trong việc mở rộng dữ liệu sau này. Nhưng trong No SQL thì khác Với NoSQL bạn có thể mở rộng dữ liệu mà không lo tới những việc như tạo khóa ngoại, khóa chính, kiểm tra ràng buộc, .v.v...</w:t>
       </w:r>
     </w:p>
@@ -12802,11 +13320,11 @@
       <w:pPr>
         <w:pStyle w:val="Heading3"/>
       </w:pPr>
-      <w:bookmarkStart w:id="68" w:name="_Toc280349805"/>
+      <w:bookmarkStart w:id="69" w:name="_Toc280623663"/>
       <w:r>
         <w:t>MongoDB</w:t>
       </w:r>
-      <w:bookmarkEnd w:id="68"/>
+      <w:bookmarkEnd w:id="69"/>
     </w:p>
     <w:p>
       <w:r>
@@ -12850,7 +13368,6 @@
         </w:numPr>
       </w:pPr>
       <w:r>
-        <w:lastRenderedPageBreak/>
         <w:t>Các khái niệm</w:t>
       </w:r>
     </w:p>
@@ -13495,7 +14012,6 @@
         </w:numPr>
       </w:pPr>
       <w:r>
-        <w:lastRenderedPageBreak/>
         <w:t>Tính năng chính</w:t>
       </w:r>
     </w:p>
@@ -13769,7 +14285,6 @@
         <w:ind w:left="1080"/>
       </w:pPr>
       <w:r>
-        <w:lastRenderedPageBreak/>
         <w:t>JavaScript có thể được sử dụng ở phía server để thao tác trực tiếp với MongoDB</w:t>
       </w:r>
     </w:p>
@@ -13935,15 +14450,17 @@
       <w:pPr>
         <w:pStyle w:val="Heading1"/>
       </w:pPr>
-      <w:r>
-        <w:lastRenderedPageBreak/>
+      <w:bookmarkStart w:id="70" w:name="_Toc280623664"/>
+      <w:r>
         <w:t>PHÂN TÍCH THIẾT KẾ</w:t>
       </w:r>
+      <w:bookmarkEnd w:id="70"/>
     </w:p>
     <w:p>
       <w:pPr>
         <w:pStyle w:val="Heading2"/>
       </w:pPr>
+      <w:bookmarkStart w:id="71" w:name="_Toc280623665"/>
       <w:r>
         <w:rPr>
           <w:lang w:val="vi-VN"/>
@@ -13956,6 +14473,7 @@
         </w:rPr>
         <w:t xml:space="preserve"> chức năng</w:t>
       </w:r>
+      <w:bookmarkEnd w:id="71"/>
     </w:p>
     <w:p>
       <w:pPr>
@@ -14315,7 +14833,6 @@
         <w:jc w:val="left"/>
       </w:pPr>
       <w:r>
-        <w:lastRenderedPageBreak/>
         <w:t>Điểm dừng xe</w:t>
       </w:r>
       <w:r>
@@ -14469,6 +14986,7 @@
       <w:pPr>
         <w:pStyle w:val="Heading2"/>
       </w:pPr>
+      <w:bookmarkStart w:id="72" w:name="_Toc280623666"/>
       <w:r>
         <w:rPr>
           <w:lang w:val="vi-VN"/>
@@ -14487,6 +15005,7 @@
         </w:rPr>
         <w:t xml:space="preserve"> tổng quát</w:t>
       </w:r>
+      <w:bookmarkEnd w:id="72"/>
     </w:p>
     <w:p>
       <w:pPr>
@@ -14570,7 +15089,6 @@
         <w:jc w:val="left"/>
       </w:pPr>
       <w:r>
-        <w:lastRenderedPageBreak/>
         <w:t>Trong đó</w:t>
       </w:r>
       <w:r>
@@ -14707,7 +15225,7 @@
         <w:pStyle w:val="ListParagraph"/>
         <w:numPr>
           <w:ilvl w:val="0"/>
-          <w:numId w:val="13"/>
+          <w:numId w:val="12"/>
         </w:numPr>
       </w:pPr>
       <w:r>
@@ -14845,53 +15363,2288 @@
       <w:pPr>
         <w:pStyle w:val="Heading2"/>
       </w:pPr>
+      <w:bookmarkStart w:id="73" w:name="_Toc280623667"/>
       <w:r>
         <w:rPr>
           <w:lang w:val="vi-VN"/>
         </w:rPr>
         <w:t>Game</w:t>
       </w:r>
+      <w:bookmarkEnd w:id="73"/>
     </w:p>
     <w:p>
       <w:pPr>
         <w:pStyle w:val="Heading3"/>
       </w:pPr>
+      <w:bookmarkStart w:id="74" w:name="_Toc280623668"/>
       <w:r>
         <w:rPr>
           <w:lang w:val="vi-VN"/>
         </w:rPr>
         <w:t>Yêu cầu</w:t>
       </w:r>
-      <w:bookmarkStart w:id="69" w:name="_GoBack"/>
-      <w:bookmarkEnd w:id="69"/>
-    </w:p>
-    <w:p>
-      <w:pPr>
-        <w:jc w:val="left"/>
-      </w:pPr>
-    </w:p>
-    <w:p>
-      <w:pPr>
-        <w:jc w:val="left"/>
-      </w:pPr>
-    </w:p>
-    <w:p>
-      <w:pPr>
-        <w:jc w:val="left"/>
-      </w:pPr>
-    </w:p>
-    <w:p>
-      <w:pPr>
-        <w:jc w:val="left"/>
-      </w:pPr>
-    </w:p>
-    <w:p>
-      <w:pPr>
-        <w:jc w:val="left"/>
+      <w:bookmarkEnd w:id="74"/>
+    </w:p>
+    <w:p>
+      <w:pPr>
+        <w:jc w:val="left"/>
+      </w:pPr>
+      <w:r>
+        <w:t xml:space="preserve">Mục đích chính của game là nhằm mô phỏng </w:t>
+      </w:r>
+      <w:r>
+        <w:t>chân thực hoạt động tham gia giao thông hằng ngày của người chơi, do đó, game cần thoả mãn được những yêu cầu cơ bản sau:</w:t>
+      </w:r>
+    </w:p>
+    <w:p>
+      <w:pPr>
+        <w:pStyle w:val="ListParagraph"/>
+        <w:numPr>
+          <w:ilvl w:val="0"/>
+          <w:numId w:val="3"/>
+        </w:numPr>
+        <w:jc w:val="left"/>
+      </w:pPr>
+      <w:r>
+        <w:t xml:space="preserve">Giả lập </w:t>
+      </w:r>
+      <w:r>
+        <w:t xml:space="preserve">được </w:t>
+      </w:r>
+      <w:r>
+        <w:t>góc nhìn người chơi</w:t>
+      </w:r>
+    </w:p>
+    <w:p>
+      <w:pPr>
+        <w:pStyle w:val="ListParagraph"/>
+        <w:numPr>
+          <w:ilvl w:val="0"/>
+          <w:numId w:val="3"/>
+        </w:numPr>
+        <w:jc w:val="left"/>
+      </w:pPr>
+      <w:r>
+        <w:t>Giả lập đầy đủ các điều khiển cơ bản của các xe máy phổ thông</w:t>
+      </w:r>
+      <w:r>
+        <w:t xml:space="preserve"> như:</w:t>
+      </w:r>
+    </w:p>
+    <w:p>
+      <w:pPr>
+        <w:pStyle w:val="ListParagraph"/>
+        <w:numPr>
+          <w:ilvl w:val="1"/>
+          <w:numId w:val="3"/>
+        </w:numPr>
+        <w:jc w:val="left"/>
+      </w:pPr>
+      <w:r>
+        <w:t xml:space="preserve">Bản hiển thị tốc độ </w:t>
+      </w:r>
+    </w:p>
+    <w:p>
+      <w:pPr>
+        <w:pStyle w:val="ListParagraph"/>
+        <w:numPr>
+          <w:ilvl w:val="1"/>
+          <w:numId w:val="3"/>
+        </w:numPr>
+        <w:jc w:val="left"/>
+      </w:pPr>
+      <w:r>
+        <w:t xml:space="preserve">Bật / Tắt đèn </w:t>
+      </w:r>
+    </w:p>
+    <w:p>
+      <w:pPr>
+        <w:pStyle w:val="ListParagraph"/>
+        <w:numPr>
+          <w:ilvl w:val="1"/>
+          <w:numId w:val="3"/>
+        </w:numPr>
+        <w:jc w:val="left"/>
+      </w:pPr>
+      <w:r>
+        <w:t>Đèn xa / Đèn gần</w:t>
+      </w:r>
+    </w:p>
+    <w:p>
+      <w:pPr>
+        <w:pStyle w:val="ListParagraph"/>
+        <w:numPr>
+          <w:ilvl w:val="1"/>
+          <w:numId w:val="3"/>
+        </w:numPr>
+        <w:jc w:val="left"/>
+      </w:pPr>
+      <w:r>
+        <w:t>Đèn chuyển hướng trái / phải</w:t>
+      </w:r>
+    </w:p>
+    <w:p>
+      <w:pPr>
+        <w:pStyle w:val="ListParagraph"/>
+        <w:numPr>
+          <w:ilvl w:val="1"/>
+          <w:numId w:val="3"/>
+        </w:numPr>
+        <w:jc w:val="left"/>
+      </w:pPr>
+      <w:r>
+        <w:t>Còi</w:t>
+      </w:r>
+    </w:p>
+    <w:p>
+      <w:pPr>
+        <w:pStyle w:val="ListParagraph"/>
+        <w:numPr>
+          <w:ilvl w:val="0"/>
+          <w:numId w:val="3"/>
+        </w:numPr>
+        <w:jc w:val="left"/>
+      </w:pPr>
+      <w:r>
+        <w:t>Xây dựng được đầy đủ các thành chính trong hệ thống cơ sở hạ tầng giao thông, bao gồm:</w:t>
+      </w:r>
+    </w:p>
+    <w:p>
+      <w:pPr>
+        <w:pStyle w:val="ListParagraph"/>
+        <w:numPr>
+          <w:ilvl w:val="1"/>
+          <w:numId w:val="3"/>
+        </w:numPr>
+        <w:jc w:val="left"/>
+      </w:pPr>
+      <w:r>
+        <w:t>Đường, làn đường</w:t>
+      </w:r>
+      <w:r>
+        <w:t>,</w:t>
+      </w:r>
+      <w:r>
+        <w:t xml:space="preserve"> giao lộ,</w:t>
+      </w:r>
+      <w:r>
+        <w:t xml:space="preserve"> </w:t>
+      </w:r>
+      <w:r>
+        <w:t>vỉa hè</w:t>
+      </w:r>
+      <w:r>
+        <w:t>, điểm dừng xe buýt</w:t>
+      </w:r>
+    </w:p>
+    <w:p>
+      <w:pPr>
+        <w:pStyle w:val="ListParagraph"/>
+        <w:numPr>
+          <w:ilvl w:val="1"/>
+          <w:numId w:val="3"/>
+        </w:numPr>
+        <w:jc w:val="left"/>
+      </w:pPr>
+      <w:r>
+        <w:t>Vạch kẽ đường</w:t>
+      </w:r>
+      <w:r>
+        <w:t>, dải phân cách</w:t>
+      </w:r>
+    </w:p>
+    <w:p>
+      <w:pPr>
+        <w:pStyle w:val="ListParagraph"/>
+        <w:numPr>
+          <w:ilvl w:val="1"/>
+          <w:numId w:val="3"/>
+        </w:numPr>
+        <w:jc w:val="left"/>
+      </w:pPr>
+      <w:r>
+        <w:t>Biển báo giao thông</w:t>
+      </w:r>
+    </w:p>
+    <w:p>
+      <w:pPr>
+        <w:pStyle w:val="ListParagraph"/>
+        <w:numPr>
+          <w:ilvl w:val="1"/>
+          <w:numId w:val="3"/>
+        </w:numPr>
+        <w:jc w:val="left"/>
+      </w:pPr>
+      <w:r>
+        <w:t>Đèn giao thông</w:t>
+      </w:r>
+    </w:p>
+    <w:p>
+      <w:pPr>
+        <w:pStyle w:val="ListParagraph"/>
+        <w:numPr>
+          <w:ilvl w:val="1"/>
+          <w:numId w:val="3"/>
+        </w:numPr>
+        <w:jc w:val="left"/>
+      </w:pPr>
+      <w:r>
+        <w:t xml:space="preserve">Những </w:t>
+      </w:r>
+      <w:r>
+        <w:t>xe</w:t>
+      </w:r>
+      <w:r>
+        <w:t xml:space="preserve"> tham gia giao thông cùng người chơi</w:t>
+      </w:r>
+    </w:p>
+    <w:p>
+      <w:pPr>
+        <w:pStyle w:val="ListParagraph"/>
+        <w:numPr>
+          <w:ilvl w:val="0"/>
+          <w:numId w:val="3"/>
+        </w:numPr>
+        <w:jc w:val="left"/>
+      </w:pPr>
+      <w:r>
+        <w:t xml:space="preserve">Giả lập các tình trạng giao thông </w:t>
+      </w:r>
+      <w:r>
+        <w:t>thường gặp</w:t>
+      </w:r>
+    </w:p>
+    <w:p>
+      <w:pPr>
+        <w:pStyle w:val="ListParagraph"/>
+        <w:numPr>
+          <w:ilvl w:val="0"/>
+          <w:numId w:val="3"/>
+        </w:numPr>
+        <w:jc w:val="left"/>
+      </w:pPr>
+      <w:r>
+        <w:t>Hỗ trợ</w:t>
+      </w:r>
+      <w:r>
+        <w:t xml:space="preserve"> kiểm tra </w:t>
+      </w:r>
+      <w:r>
+        <w:t xml:space="preserve">các ràng buột trên </w:t>
+      </w:r>
+      <w:r>
+        <w:t>đường, bao gồm:</w:t>
+      </w:r>
+    </w:p>
+    <w:p>
+      <w:pPr>
+        <w:pStyle w:val="ListParagraph"/>
+        <w:numPr>
+          <w:ilvl w:val="1"/>
+          <w:numId w:val="3"/>
+        </w:numPr>
+        <w:jc w:val="left"/>
+      </w:pPr>
+      <w:r>
+        <w:t>Tốc độ tối thiểu – tối đa</w:t>
+      </w:r>
+    </w:p>
+    <w:p>
+      <w:pPr>
+        <w:pStyle w:val="ListParagraph"/>
+        <w:numPr>
+          <w:ilvl w:val="1"/>
+          <w:numId w:val="3"/>
+        </w:numPr>
+        <w:jc w:val="left"/>
+      </w:pPr>
+      <w:r>
+        <w:t xml:space="preserve">Các hướng được phép rẽ </w:t>
+      </w:r>
+    </w:p>
+    <w:p>
+      <w:pPr>
+        <w:pStyle w:val="ListParagraph"/>
+        <w:numPr>
+          <w:ilvl w:val="1"/>
+          <w:numId w:val="3"/>
+        </w:numPr>
+        <w:jc w:val="left"/>
+      </w:pPr>
+      <w:r>
+        <w:t>Các loại xe được chạy</w:t>
+      </w:r>
+      <w:r>
+        <w:t xml:space="preserve">, </w:t>
+      </w:r>
+      <w:r>
+        <w:t xml:space="preserve">được </w:t>
+      </w:r>
+      <w:r>
+        <w:t>dừ</w:t>
+      </w:r>
+      <w:r>
+        <w:t>ng</w:t>
+      </w:r>
+    </w:p>
+    <w:p>
+      <w:pPr>
+        <w:pStyle w:val="ListParagraph"/>
+        <w:numPr>
+          <w:ilvl w:val="0"/>
+          <w:numId w:val="3"/>
+        </w:numPr>
+        <w:jc w:val="left"/>
+      </w:pPr>
+      <w:r>
+        <w:t xml:space="preserve">Hỗ trợ phát hiện các </w:t>
+      </w:r>
+      <w:r>
+        <w:t xml:space="preserve">lỗi </w:t>
+      </w:r>
+      <w:r>
+        <w:t>vi phạm của người chơi</w:t>
+      </w:r>
+      <w:r>
+        <w:t xml:space="preserve"> khi tham gia giao thông</w:t>
+      </w:r>
+    </w:p>
+    <w:p>
+      <w:pPr>
+        <w:pStyle w:val="Heading3"/>
+      </w:pPr>
+      <w:bookmarkStart w:id="75" w:name="_Toc280623669"/>
+      <w:r>
+        <w:rPr>
+          <w:lang w:val="vi-VN"/>
+        </w:rPr>
+        <w:t>Phân tích</w:t>
+      </w:r>
+      <w:bookmarkEnd w:id="75"/>
+    </w:p>
+    <w:p>
+      <w:pPr>
+        <w:jc w:val="left"/>
+      </w:pPr>
+      <w:r>
+        <w:t xml:space="preserve">Trong số các yêu cầu của game, </w:t>
+      </w:r>
+      <w:r>
+        <w:t xml:space="preserve">yêu cầu về </w:t>
+      </w:r>
+      <w:r>
+        <w:t xml:space="preserve">kiểm tra các lỗi vi phạm của người chơi là khó khăn nhất, </w:t>
+      </w:r>
+      <w:r>
+        <w:t>đòi hỏi cần có cách thiết kế sao cho dễ dàng kiểm tra, đồng thời cho phép mở rộng về sau.</w:t>
+      </w:r>
+      <w:r>
+        <w:t xml:space="preserve"> Các hướng mở rộng có thể là bổ sung thêm các lỗi mới, hoặc hỗ trợ phương tiện giao thông khác cho người chơi.</w:t>
+      </w:r>
+    </w:p>
+    <w:p>
+      <w:pPr>
+        <w:pStyle w:val="ListParagraph"/>
+        <w:numPr>
+          <w:ilvl w:val="0"/>
+          <w:numId w:val="14"/>
+        </w:numPr>
+      </w:pPr>
+      <w:r>
+        <w:t>V</w:t>
+      </w:r>
+      <w:r>
+        <w:t>ấn đề</w:t>
+      </w:r>
+      <w:r>
+        <w:t xml:space="preserve"> 1</w:t>
+      </w:r>
+    </w:p>
+    <w:p>
+      <w:pPr>
+        <w:jc w:val="left"/>
+        <w:rPr>
+          <w:i/>
+        </w:rPr>
+      </w:pPr>
+      <w:r>
+        <w:rPr>
+          <w:i/>
+        </w:rPr>
+        <w:t xml:space="preserve">Làm cách nào để biển báo giao thông </w:t>
+      </w:r>
+      <w:r>
+        <w:rPr>
+          <w:i/>
+        </w:rPr>
+        <w:t xml:space="preserve">có thể tạo ra các ràng buột </w:t>
+      </w:r>
+      <w:r>
+        <w:rPr>
+          <w:i/>
+        </w:rPr>
+        <w:t>trên đườ</w:t>
+      </w:r>
+      <w:r>
+        <w:rPr>
+          <w:i/>
+        </w:rPr>
+        <w:t>ng?</w:t>
+      </w:r>
+    </w:p>
+    <w:p>
+      <w:pPr>
+        <w:jc w:val="left"/>
+      </w:pPr>
+      <w:r>
+        <w:t xml:space="preserve">Trước hết, </w:t>
+      </w:r>
+      <w:r>
+        <w:t>ta nhận đị</w:t>
+      </w:r>
+      <w:r>
+        <w:t xml:space="preserve">nh về biển báo giao </w:t>
+      </w:r>
+      <w:r>
+        <w:t>thông</w:t>
+      </w:r>
+      <w:r>
+        <w:t xml:space="preserve">, </w:t>
+      </w:r>
+      <w:r>
+        <w:t>rất khó để một biển báo giao thông trở thành đối tượng lưu trữ các thông tin ràng buột trên đường. Vd:</w:t>
+      </w:r>
+      <w:r>
+        <w:t xml:space="preserve"> một biển báo </w:t>
+      </w:r>
+      <w:r>
+        <w:t>giới hạn tốc độ tối đa 60km/h đặt tại lề của một con đường.</w:t>
+      </w:r>
+      <w:r>
+        <w:t xml:space="preserve"> </w:t>
+      </w:r>
+      <w:r>
+        <w:t xml:space="preserve">Khi xe chạy đến gần biển báo, ta không có cách nào xác định chính xác đâu là nơi biển báo có hiệu lực và khi nào hết hiệu lực. </w:t>
+      </w:r>
+      <w:r>
+        <w:t>Chưa kể khó khăn để xác định biển báo có đang có hiệu lực lên đường của xe đó chạy hay một đoạn đường khác, gần đó.</w:t>
+      </w:r>
+    </w:p>
+    <w:p>
+      <w:pPr>
+        <w:pStyle w:val="ListParagraph"/>
+        <w:numPr>
+          <w:ilvl w:val="0"/>
+          <w:numId w:val="3"/>
+        </w:numPr>
+        <w:jc w:val="left"/>
+      </w:pPr>
+      <w:r>
+        <w:t>Giải pháp 1</w:t>
+      </w:r>
+      <w:r>
+        <w:t>:</w:t>
+      </w:r>
+    </w:p>
+    <w:p>
+      <w:pPr>
+        <w:ind w:left="720"/>
+        <w:jc w:val="left"/>
+      </w:pPr>
+      <w:r>
+        <w:t>Mỗi biển báo sẽ có một vùng tác độ</w:t>
+      </w:r>
+      <w:r>
+        <w:t>ng</w:t>
+      </w:r>
+      <w:r>
+        <w:t xml:space="preserve"> hình chữ nhậ</w:t>
+      </w:r>
+      <w:r>
+        <w:t>t trong không gian 2 chiều.</w:t>
+      </w:r>
+      <w:r>
+        <w:t xml:space="preserve"> </w:t>
+      </w:r>
+      <w:r>
+        <w:t>Khi người chơi nằm vào khu vực đó, biển báo sẽ có hiệu lực với người chơi đó.</w:t>
+      </w:r>
+      <w:r>
+        <w:t xml:space="preserve"> Suốt quá trình người chơi di chuyển, sẽ luôn có một vòng lặp kiểm tra người chơi thuộc khu vực biển báo nào và từ đó kiểm tra xem người chơi có vi phạm lỗi nào hay không:</w:t>
+      </w:r>
+    </w:p>
+    <w:p>
+      <w:pPr>
+        <w:pStyle w:val="ListParagraph"/>
+        <w:numPr>
+          <w:ilvl w:val="1"/>
+          <w:numId w:val="3"/>
+        </w:numPr>
+        <w:jc w:val="left"/>
+      </w:pPr>
+      <w:r>
+        <w:t>Ưu điểm:</w:t>
+      </w:r>
+      <w:r>
+        <w:t xml:space="preserve"> </w:t>
+      </w:r>
+      <w:r>
+        <w:t>Ràng buột được hiển thị trực quan</w:t>
+      </w:r>
+      <w:r>
+        <w:t xml:space="preserve"> thông qua vị trí biển </w:t>
+      </w:r>
+      <w:r>
+        <w:t>báo và nội dung biển báo.</w:t>
+      </w:r>
+    </w:p>
+    <w:p>
+      <w:pPr>
+        <w:pStyle w:val="ListParagraph"/>
+        <w:numPr>
+          <w:ilvl w:val="1"/>
+          <w:numId w:val="3"/>
+        </w:numPr>
+        <w:jc w:val="left"/>
+      </w:pPr>
+      <w:r>
+        <w:t>Nhược điểm:</w:t>
+      </w:r>
+    </w:p>
+    <w:p>
+      <w:pPr>
+        <w:pStyle w:val="ListParagraph"/>
+        <w:numPr>
+          <w:ilvl w:val="2"/>
+          <w:numId w:val="3"/>
+        </w:numPr>
+        <w:jc w:val="left"/>
+      </w:pPr>
+      <w:r>
+        <w:t xml:space="preserve">Xây dựng </w:t>
+      </w:r>
+      <w:r>
+        <w:t>Map Editor khó khăn</w:t>
+      </w:r>
+    </w:p>
+    <w:p>
+      <w:pPr>
+        <w:pStyle w:val="ListParagraph"/>
+        <w:numPr>
+          <w:ilvl w:val="2"/>
+          <w:numId w:val="3"/>
+        </w:numPr>
+        <w:jc w:val="left"/>
+      </w:pPr>
+      <w:r>
+        <w:t>Vòng lặp kiểm tra các biển báo sẽ chạy liên tục, gây chậm.</w:t>
+      </w:r>
+    </w:p>
+    <w:p>
+      <w:pPr>
+        <w:pStyle w:val="ListParagraph"/>
+        <w:numPr>
+          <w:ilvl w:val="0"/>
+          <w:numId w:val="3"/>
+        </w:numPr>
+        <w:jc w:val="left"/>
+      </w:pPr>
+      <w:r>
+        <w:t>Giải pháp 2:</w:t>
+      </w:r>
+    </w:p>
+    <w:p>
+      <w:pPr>
+        <w:ind w:left="720"/>
+        <w:jc w:val="left"/>
+      </w:pPr>
+      <w:r>
+        <w:t>Đ</w:t>
+      </w:r>
+      <w:r>
+        <w:t xml:space="preserve">ường sẽ là nơi chứa </w:t>
+      </w:r>
+      <w:r>
+        <w:t>mọi thông tin ràng buộ</w:t>
+      </w:r>
+      <w:r>
+        <w:t xml:space="preserve">t và biển báo sẽ chỉ </w:t>
+      </w:r>
+      <w:r>
+        <w:t>có vai trò hiển thị cho người xem biết.</w:t>
+      </w:r>
+    </w:p>
+    <w:p>
+      <w:pPr>
+        <w:pStyle w:val="ListParagraph"/>
+        <w:numPr>
+          <w:ilvl w:val="1"/>
+          <w:numId w:val="3"/>
+        </w:numPr>
+        <w:jc w:val="left"/>
+      </w:pPr>
+      <w:r>
+        <w:t>Ưu điểm:</w:t>
+      </w:r>
+    </w:p>
+    <w:p>
+      <w:pPr>
+        <w:pStyle w:val="ListParagraph"/>
+        <w:numPr>
+          <w:ilvl w:val="2"/>
+          <w:numId w:val="3"/>
+        </w:numPr>
+        <w:jc w:val="left"/>
+      </w:pPr>
+      <w:r>
+        <w:t xml:space="preserve">Dễ dàng kiểm tra </w:t>
+      </w:r>
+      <w:r>
+        <w:t>khu vực có tác dụng của ràng buộ</w:t>
+      </w:r>
+      <w:r>
+        <w:t>t</w:t>
+      </w:r>
+    </w:p>
+    <w:p>
+      <w:pPr>
+        <w:pStyle w:val="ListParagraph"/>
+        <w:numPr>
+          <w:ilvl w:val="2"/>
+          <w:numId w:val="3"/>
+        </w:numPr>
+        <w:jc w:val="left"/>
+      </w:pPr>
+      <w:r>
+        <w:t xml:space="preserve">Xây dựng Map Editor dễ dàng </w:t>
+      </w:r>
+      <w:r>
+        <w:t>hơn</w:t>
+      </w:r>
+    </w:p>
+    <w:p>
+      <w:pPr>
+        <w:pStyle w:val="ListParagraph"/>
+        <w:numPr>
+          <w:ilvl w:val="1"/>
+          <w:numId w:val="3"/>
+        </w:numPr>
+        <w:jc w:val="left"/>
+      </w:pPr>
+      <w:r>
+        <w:t>Nhược điểm:</w:t>
+      </w:r>
+      <w:r>
+        <w:t xml:space="preserve"> </w:t>
+      </w:r>
+      <w:r>
+        <w:t xml:space="preserve">Không </w:t>
+      </w:r>
+      <w:r>
+        <w:t>có</w:t>
+      </w:r>
+    </w:p>
+    <w:p>
+      <w:pPr>
+        <w:jc w:val="left"/>
+        <w:rPr>
+          <w:lang w:val="vi-VN"/>
+        </w:rPr>
+      </w:pPr>
+      <w:r>
+        <w:rPr>
+          <w:i/>
+        </w:rPr>
+        <w:t>Kết luận:</w:t>
+      </w:r>
+      <w:r>
+        <w:t xml:space="preserve"> </w:t>
+      </w:r>
+      <w:r>
+        <w:t xml:space="preserve">Giải pháp 2 hợp lý </w:t>
+      </w:r>
+      <w:r>
+        <w:t>hơn nên được sử dụ</w:t>
+      </w:r>
+      <w:r>
+        <w:t>ng</w:t>
+      </w:r>
+      <w:r>
+        <w:t>.</w:t>
+      </w:r>
+      <w:r>
+        <w:t xml:space="preserve"> Mọi biển báo trên bản đồ sẽ chỉ có giá trị hiển thị, các thông số ràng buột sẽ được gán cho </w:t>
+      </w:r>
+      <w:r>
+        <w:t xml:space="preserve">đối tượng </w:t>
+      </w:r>
+      <w:r>
+        <w:t>“</w:t>
+      </w:r>
+      <w:r>
+        <w:t>đ</w:t>
+      </w:r>
+      <w:r>
+        <w:t>ường</w:t>
+      </w:r>
+      <w:r>
+        <w:t>”</w:t>
+      </w:r>
+      <w:r>
+        <w:t>.</w:t>
+      </w:r>
+    </w:p>
+    <w:p>
+      <w:pPr>
+        <w:pStyle w:val="ListParagraph"/>
+        <w:numPr>
+          <w:ilvl w:val="0"/>
+          <w:numId w:val="14"/>
+        </w:numPr>
+      </w:pPr>
+      <w:r>
+        <w:t>Vấn đề 2</w:t>
+      </w:r>
+    </w:p>
+    <w:p>
+      <w:pPr>
+        <w:jc w:val="left"/>
+        <w:rPr>
+          <w:i/>
+        </w:rPr>
+      </w:pPr>
+      <w:r>
+        <w:rPr>
+          <w:i/>
+        </w:rPr>
+        <w:t>Đơn vị cơ sở của bản đồ là gì?</w:t>
+      </w:r>
+    </w:p>
+    <w:p>
+      <w:pPr>
+        <w:jc w:val="left"/>
+      </w:pPr>
+      <w:r>
+        <w:t xml:space="preserve">Có hai lựa chọn cho vấn đề này: </w:t>
+      </w:r>
+      <w:r>
+        <w:t>Đ</w:t>
+      </w:r>
+      <w:r>
+        <w:t xml:space="preserve">ường và </w:t>
+      </w:r>
+      <w:r>
+        <w:t>L</w:t>
+      </w:r>
+      <w:r>
+        <w:t>àn đường.</w:t>
+      </w:r>
+    </w:p>
+    <w:p>
+      <w:pPr>
+        <w:pStyle w:val="ListParagraph"/>
+        <w:numPr>
+          <w:ilvl w:val="0"/>
+          <w:numId w:val="3"/>
+        </w:numPr>
+        <w:jc w:val="left"/>
+      </w:pPr>
+      <w:r>
+        <w:t>Đường</w:t>
+      </w:r>
+      <w:r>
+        <w:t>:</w:t>
+      </w:r>
+    </w:p>
+    <w:p>
+      <w:pPr>
+        <w:pStyle w:val="ListParagraph"/>
+        <w:numPr>
+          <w:ilvl w:val="1"/>
+          <w:numId w:val="3"/>
+        </w:numPr>
+        <w:jc w:val="left"/>
+      </w:pPr>
+      <w:r>
+        <w:t>Ưu điểm:</w:t>
+      </w:r>
+      <w:r>
+        <w:t xml:space="preserve"> Số đối tượng cần tạo ít hơn, do đó quá trình thao tác để tạo bản đồ sẽ nhanh hơn.</w:t>
+      </w:r>
+    </w:p>
+    <w:p>
+      <w:pPr>
+        <w:pStyle w:val="ListParagraph"/>
+        <w:numPr>
+          <w:ilvl w:val="1"/>
+          <w:numId w:val="3"/>
+        </w:numPr>
+        <w:jc w:val="left"/>
+      </w:pPr>
+      <w:r>
+        <w:t xml:space="preserve">Nhược điểm: </w:t>
+      </w:r>
+      <w:r>
+        <w:t xml:space="preserve">Cần nhiều thông số để có thể </w:t>
+      </w:r>
+      <w:r>
+        <w:t>quy định các đặt điểm của các làn đường.</w:t>
+      </w:r>
+    </w:p>
+    <w:p>
+      <w:pPr>
+        <w:pStyle w:val="ListParagraph"/>
+        <w:numPr>
+          <w:ilvl w:val="0"/>
+          <w:numId w:val="3"/>
+        </w:numPr>
+        <w:jc w:val="left"/>
+      </w:pPr>
+      <w:r>
+        <w:t>Làn đường:</w:t>
+      </w:r>
+    </w:p>
+    <w:p>
+      <w:pPr>
+        <w:pStyle w:val="ListParagraph"/>
+        <w:numPr>
+          <w:ilvl w:val="1"/>
+          <w:numId w:val="3"/>
+        </w:numPr>
+        <w:jc w:val="left"/>
+      </w:pPr>
+      <w:r>
+        <w:t xml:space="preserve">Ưu điểm: </w:t>
+      </w:r>
+      <w:r>
+        <w:t>Cần ít thông số hơn,</w:t>
+      </w:r>
+      <w:r>
+        <w:t xml:space="preserve"> có thể tạo ra con đường có nhiều làn đường một cách đơn giản hơn.</w:t>
+      </w:r>
+    </w:p>
+    <w:p>
+      <w:pPr>
+        <w:pStyle w:val="ListParagraph"/>
+        <w:numPr>
+          <w:ilvl w:val="1"/>
+          <w:numId w:val="3"/>
+        </w:numPr>
+        <w:jc w:val="left"/>
+      </w:pPr>
+      <w:r>
+        <w:t xml:space="preserve">Nhược điểm: </w:t>
+      </w:r>
+      <w:r>
+        <w:t>Số đối tượng tạo ra nhiều hơn, thao tác nhiều hơn.</w:t>
+      </w:r>
+    </w:p>
+    <w:p>
+      <w:pPr>
+        <w:jc w:val="left"/>
+      </w:pPr>
+      <w:r>
+        <w:rPr>
+          <w:i/>
+        </w:rPr>
+        <w:t>Kết luận:</w:t>
+      </w:r>
+      <w:r>
+        <w:t xml:space="preserve"> Giải pháp 2 hợp lý hơn nên được sử dụng.</w:t>
+      </w:r>
+      <w:r>
+        <w:t xml:space="preserve"> </w:t>
+      </w:r>
+      <w:r>
+        <w:t xml:space="preserve">Tổng hợp từ vấn đề 1, </w:t>
+      </w:r>
+      <w:r>
+        <w:t xml:space="preserve">khi đó, mọi thông số ràng buột của các biển báo giao thông sẽ được </w:t>
+      </w:r>
+      <w:r>
+        <w:t xml:space="preserve">lưu trữ trên đối tượng </w:t>
+      </w:r>
+      <w:r>
+        <w:t>L</w:t>
+      </w:r>
+      <w:r>
+        <w:t>àn đườ</w:t>
+      </w:r>
+      <w:r>
+        <w:t>ng</w:t>
+      </w:r>
+      <w:r>
+        <w:t>,</w:t>
+      </w:r>
+      <w:r>
+        <w:t xml:space="preserve"> biển báo chỉ được đặt để người chơi </w:t>
+      </w:r>
+      <w:r>
+        <w:t>biết các ràng buột đang có trên Làn đường.</w:t>
+      </w:r>
+    </w:p>
+    <w:p>
+      <w:pPr>
+        <w:pStyle w:val="ListParagraph"/>
+        <w:numPr>
+          <w:ilvl w:val="0"/>
+          <w:numId w:val="14"/>
+        </w:numPr>
+      </w:pPr>
+      <w:r>
+        <w:t>Vấn đề 3</w:t>
+      </w:r>
+    </w:p>
+    <w:p>
+      <w:pPr>
+        <w:jc w:val="left"/>
+        <w:rPr>
+          <w:i/>
+        </w:rPr>
+      </w:pPr>
+      <w:r>
+        <w:rPr>
+          <w:i/>
+        </w:rPr>
+        <w:t>Làm cách nào để kiểm tra lỗi của người chơi?</w:t>
+      </w:r>
+    </w:p>
+    <w:p>
+      <w:pPr>
+        <w:jc w:val="left"/>
+      </w:pPr>
+      <w:r>
+        <w:t>Khi di chuyển trên bản đồ, người chơi luôn nằm trên một Làn đường nào đó, và không bao giờ vượt ra ngoài.</w:t>
+      </w:r>
+      <w:r>
+        <w:t xml:space="preserve"> Đồng thời, các ràng buột đều được gắn trên Làn đường, do đó, nếu muốn kiểm tra các lỗi, thì chỉ có </w:t>
+      </w:r>
+      <w:r>
+        <w:t>bằng cách xem xét thông tin trên Làn đường mà người chơi đang chạy.</w:t>
+      </w:r>
+    </w:p>
+    <w:p>
+      <w:pPr>
+        <w:jc w:val="left"/>
+        <w:rPr>
+          <w:lang w:val="vi-VN"/>
+        </w:rPr>
+      </w:pPr>
+      <w:r>
+        <w:rPr>
+          <w:lang w:val="vi-VN"/>
+        </w:rPr>
+        <w:t>VD:</w:t>
+      </w:r>
+      <w:r>
+        <w:rPr>
+          <w:lang w:val="vi-VN"/>
+        </w:rPr>
+        <w:t xml:space="preserve"> </w:t>
+      </w:r>
+    </w:p>
+    <w:p>
+      <w:pPr>
+        <w:pStyle w:val="ListParagraph"/>
+        <w:numPr>
+          <w:ilvl w:val="0"/>
+          <w:numId w:val="3"/>
+        </w:numPr>
+        <w:jc w:val="left"/>
+        <w:rPr>
+          <w:lang w:val="vi-VN"/>
+        </w:rPr>
+      </w:pPr>
+      <w:r>
+        <w:rPr>
+          <w:lang w:val="vi-VN"/>
+        </w:rPr>
+        <w:t xml:space="preserve">Để kiểm tra xe vượt quá tốc độ, </w:t>
+      </w:r>
+      <w:r>
+        <w:rPr>
+          <w:lang w:val="vi-VN"/>
+        </w:rPr>
+        <w:t>ta so sánh tốc độ của xe và tốc độ giới hạn của làn đường.</w:t>
+      </w:r>
+    </w:p>
+    <w:p>
+      <w:pPr>
+        <w:pStyle w:val="ListParagraph"/>
+        <w:numPr>
+          <w:ilvl w:val="0"/>
+          <w:numId w:val="3"/>
+        </w:numPr>
+        <w:jc w:val="left"/>
+        <w:rPr>
+          <w:lang w:val="vi-VN"/>
+        </w:rPr>
+      </w:pPr>
+      <w:r>
+        <w:rPr>
+          <w:lang w:val="vi-VN"/>
+        </w:rPr>
+        <w:t xml:space="preserve">Để kiểm tra xe chạy ngược chiều, ta so sánh </w:t>
+      </w:r>
+      <w:r>
+        <w:rPr>
+          <w:lang w:val="vi-VN"/>
+        </w:rPr>
+        <w:t>hướng đi của xe so với hướng của làn đường.</w:t>
+      </w:r>
+    </w:p>
+    <w:p>
+      <w:pPr>
+        <w:pStyle w:val="ListParagraph"/>
+        <w:numPr>
+          <w:ilvl w:val="0"/>
+          <w:numId w:val="14"/>
+        </w:numPr>
+      </w:pPr>
+      <w:r>
+        <w:t>Vấn đề 4</w:t>
+      </w:r>
+    </w:p>
+    <w:p>
+      <w:pPr>
+        <w:jc w:val="left"/>
+        <w:rPr>
+          <w:i/>
+        </w:rPr>
+      </w:pPr>
+      <w:r>
+        <w:rPr>
+          <w:i/>
+        </w:rPr>
+        <w:t xml:space="preserve">Làm cách nào để </w:t>
+      </w:r>
+      <w:r>
+        <w:rPr>
+          <w:i/>
+        </w:rPr>
+        <w:t>các xe tự động chạy đúng</w:t>
+      </w:r>
+      <w:r>
+        <w:rPr>
+          <w:i/>
+        </w:rPr>
+        <w:t>?</w:t>
+      </w:r>
+    </w:p>
+    <w:p>
+      <w:pPr>
+        <w:jc w:val="left"/>
+      </w:pPr>
+      <w:r>
+        <w:t>Các xe tự động cần đảm bảo 2 yếu tố sau:</w:t>
+      </w:r>
+    </w:p>
+    <w:p>
+      <w:pPr>
+        <w:pStyle w:val="ListParagraph"/>
+        <w:numPr>
+          <w:ilvl w:val="0"/>
+          <w:numId w:val="3"/>
+        </w:numPr>
+        <w:jc w:val="left"/>
+      </w:pPr>
+      <w:r>
+        <w:t>Chạy đúng luật</w:t>
+      </w:r>
+    </w:p>
+    <w:p>
+      <w:pPr>
+        <w:pStyle w:val="ListParagraph"/>
+        <w:ind w:left="1080"/>
+        <w:jc w:val="left"/>
+        <w:rPr>
+          <w:lang w:val="vi-VN"/>
+        </w:rPr>
+      </w:pPr>
+      <w:r>
+        <w:t>C</w:t>
+      </w:r>
+      <w:r>
+        <w:rPr>
+          <w:lang w:val="vi-VN"/>
+        </w:rPr>
+        <w:t xml:space="preserve">ơ chế chạy của xe tự động như sau. Khi xuất phát, xe sẽ được đặt trên một làn đường hợp lệ và hướng chạy hợp lệ. </w:t>
+      </w:r>
+      <w:r>
+        <w:rPr>
+          <w:lang w:val="vi-VN"/>
+        </w:rPr>
+        <w:t xml:space="preserve">Xe sẽ chạy đều, khi đến các giao lộ, xe sẽ lựa chọn ngẫu nhiên 1 hướng chạy </w:t>
+      </w:r>
+      <w:r>
+        <w:rPr>
+          <w:lang w:val="vi-VN"/>
+        </w:rPr>
+        <w:t>và tiếp tục chạy theo hướng đó. Nếu không tìm ra hướng chạy tiếp theo, xe sẽ ngừng lại ở đó.</w:t>
+      </w:r>
+    </w:p>
+    <w:p>
+      <w:pPr>
+        <w:pStyle w:val="ListParagraph"/>
+        <w:numPr>
+          <w:ilvl w:val="0"/>
+          <w:numId w:val="3"/>
+        </w:numPr>
+        <w:jc w:val="left"/>
+        <w:rPr>
+          <w:lang w:val="vi-VN"/>
+        </w:rPr>
+      </w:pPr>
+      <w:r>
+        <w:rPr>
+          <w:lang w:val="vi-VN"/>
+        </w:rPr>
+        <w:t>Tạo ra các tình huống giao thông dễ khiến người chơi vi phạm giao thông</w:t>
+      </w:r>
+    </w:p>
+    <w:p>
+      <w:pPr>
+        <w:pStyle w:val="Heading3"/>
+        <w:rPr>
+          <w:lang w:val="vi-VN"/>
+        </w:rPr>
+      </w:pPr>
+      <w:bookmarkStart w:id="76" w:name="_Toc280623670"/>
+      <w:r>
+        <w:rPr>
+          <w:lang w:val="vi-VN"/>
+        </w:rPr>
+        <w:t>Cấu trúc dữ liệu</w:t>
+      </w:r>
+      <w:bookmarkEnd w:id="76"/>
+    </w:p>
+    <w:p>
+      <w:pPr>
+        <w:pStyle w:val="ListParagraph"/>
+        <w:numPr>
+          <w:ilvl w:val="0"/>
+          <w:numId w:val="17"/>
+        </w:numPr>
+      </w:pPr>
+      <w:r>
+        <w:t>Road</w:t>
+      </w:r>
+    </w:p>
+    <w:p>
+      <w:pPr>
+        <w:pStyle w:val="ListParagraph"/>
+      </w:pPr>
+      <w:r>
+        <w:t>Đây là đối tượng cơ bản trên bản đồ, chứa tất cả thông tin ràng buột c</w:t>
+      </w:r>
+      <w:r>
+        <w:t>ủa các biển báo giao thông đặt trên đường đó.</w:t>
+      </w:r>
+      <w:r>
+        <w:t xml:space="preserve"> </w:t>
+      </w:r>
+      <w:r>
+        <w:t>Các thông số ràng buột của Làn đường bao gồm:</w:t>
+      </w:r>
+    </w:p>
+    <w:p>
+      <w:pPr>
+        <w:pStyle w:val="ListParagraph"/>
+        <w:numPr>
+          <w:ilvl w:val="0"/>
+          <w:numId w:val="3"/>
+        </w:numPr>
+        <w:rPr>
+          <w:lang w:val="vi-VN"/>
+        </w:rPr>
+      </w:pPr>
+      <w:r>
+        <w:t>T</w:t>
+      </w:r>
+      <w:r>
+        <w:rPr>
+          <w:lang w:val="vi-VN"/>
+        </w:rPr>
+        <w:t>ốc độ thiểu – tốc độ tối đa</w:t>
+      </w:r>
+    </w:p>
+    <w:p>
+      <w:pPr>
+        <w:pStyle w:val="ListParagraph"/>
+        <w:numPr>
+          <w:ilvl w:val="0"/>
+          <w:numId w:val="3"/>
+        </w:numPr>
+        <w:rPr>
+          <w:lang w:val="vi-VN"/>
+        </w:rPr>
+      </w:pPr>
+      <w:r>
+        <w:rPr>
+          <w:lang w:val="vi-VN"/>
+        </w:rPr>
+        <w:t>Được phép rẽ trái – rẽ phải – đi thẳng – quay đầu</w:t>
+      </w:r>
+    </w:p>
+    <w:p>
+      <w:pPr>
+        <w:pStyle w:val="ListParagraph"/>
+        <w:numPr>
+          <w:ilvl w:val="0"/>
+          <w:numId w:val="3"/>
+        </w:numPr>
+        <w:rPr>
+          <w:lang w:val="vi-VN"/>
+        </w:rPr>
+      </w:pPr>
+      <w:r>
+        <w:rPr>
+          <w:lang w:val="vi-VN"/>
+        </w:rPr>
+        <w:t>Danh sách loại xe được đi</w:t>
+      </w:r>
+    </w:p>
+    <w:p>
+      <w:pPr>
+        <w:pStyle w:val="ListParagraph"/>
+        <w:numPr>
+          <w:ilvl w:val="0"/>
+          <w:numId w:val="3"/>
+        </w:numPr>
+        <w:rPr>
+          <w:lang w:val="vi-VN"/>
+        </w:rPr>
+      </w:pPr>
+      <w:r>
+        <w:rPr>
+          <w:lang w:val="vi-VN"/>
+        </w:rPr>
+        <w:t>Danh sách loại xe được dừng</w:t>
+      </w:r>
+    </w:p>
+    <w:p>
+      <w:pPr>
+        <w:pStyle w:val="ListParagraph"/>
+        <w:numPr>
+          <w:ilvl w:val="0"/>
+          <w:numId w:val="3"/>
+        </w:numPr>
+        <w:rPr>
+          <w:lang w:val="vi-VN"/>
+        </w:rPr>
+      </w:pPr>
+      <w:r>
+        <w:rPr>
+          <w:lang w:val="vi-VN"/>
+        </w:rPr>
+        <w:t>Các vỉa hè</w:t>
+      </w:r>
+      <w:r>
+        <w:rPr>
+          <w:lang w:val="vi-VN"/>
+        </w:rPr>
+        <w:t xml:space="preserve"> (trên, dưới, trái, phải)</w:t>
+      </w:r>
+    </w:p>
+    <w:p>
+      <w:pPr>
+        <w:pStyle w:val="ListParagraph"/>
+        <w:numPr>
+          <w:ilvl w:val="0"/>
+          <w:numId w:val="3"/>
+        </w:numPr>
+        <w:rPr>
+          <w:lang w:val="vi-VN"/>
+        </w:rPr>
+      </w:pPr>
+      <w:r>
+        <w:rPr>
+          <w:lang w:val="vi-VN"/>
+        </w:rPr>
+        <w:t>Các dải phân cách</w:t>
+      </w:r>
+      <w:r>
+        <w:rPr>
+          <w:lang w:val="vi-VN"/>
+        </w:rPr>
+        <w:t xml:space="preserve"> (trên, dưới, trái, phải)</w:t>
+      </w:r>
+    </w:p>
+    <w:p>
+      <w:pPr>
+        <w:pStyle w:val="ListParagraph"/>
+        <w:numPr>
+          <w:ilvl w:val="0"/>
+          <w:numId w:val="3"/>
+        </w:numPr>
+        <w:rPr>
+          <w:lang w:val="vi-VN"/>
+        </w:rPr>
+      </w:pPr>
+      <w:r>
+        <w:rPr>
+          <w:lang w:val="vi-VN"/>
+        </w:rPr>
+        <w:t xml:space="preserve">Trạng thái </w:t>
+      </w:r>
+      <w:r>
+        <w:rPr>
+          <w:lang w:val="vi-VN"/>
+        </w:rPr>
+        <w:t xml:space="preserve">đèn giao </w:t>
+      </w:r>
+      <w:r>
+        <w:rPr>
+          <w:lang w:val="vi-VN"/>
+        </w:rPr>
+        <w:t>thông</w:t>
+      </w:r>
+    </w:p>
+    <w:p>
+      <w:pPr>
+        <w:pStyle w:val="ListParagraph"/>
+        <w:numPr>
+          <w:ilvl w:val="0"/>
+          <w:numId w:val="17"/>
+        </w:numPr>
+      </w:pPr>
+      <w:r>
+        <w:t>Player</w:t>
+      </w:r>
+    </w:p>
+    <w:p>
+      <w:pPr>
+        <w:pStyle w:val="ListParagraph"/>
+      </w:pPr>
+      <w:r>
+        <w:t>Lớp quản lý xe</w:t>
+      </w:r>
+      <w:r>
+        <w:t xml:space="preserve"> của</w:t>
+      </w:r>
+      <w:r>
+        <w:t xml:space="preserve"> người chơi.</w:t>
+      </w:r>
+      <w:r>
+        <w:t xml:space="preserve"> Để có thể kiểm tra các lỗ</w:t>
+      </w:r>
+      <w:r>
+        <w:t>i</w:t>
+      </w:r>
+      <w:r>
+        <w:t xml:space="preserve"> mà người chơi mắc phải, cần có các thông số sau:</w:t>
+      </w:r>
+    </w:p>
+    <w:p>
+      <w:pPr>
+        <w:pStyle w:val="ListParagraph"/>
+        <w:numPr>
+          <w:ilvl w:val="0"/>
+          <w:numId w:val="3"/>
+        </w:numPr>
+        <w:rPr>
+          <w:lang w:val="vi-VN"/>
+        </w:rPr>
+      </w:pPr>
+      <w:r>
+        <w:t>Tr</w:t>
+      </w:r>
+      <w:r>
+        <w:rPr>
+          <w:lang w:val="vi-VN"/>
+        </w:rPr>
+        <w:t>ạng thái mũ bảo hiểm</w:t>
+      </w:r>
+      <w:r>
+        <w:rPr>
+          <w:lang w:val="vi-VN"/>
+        </w:rPr>
+        <w:t xml:space="preserve"> (có/không)</w:t>
+      </w:r>
+    </w:p>
+    <w:p>
+      <w:pPr>
+        <w:pStyle w:val="ListParagraph"/>
+        <w:numPr>
+          <w:ilvl w:val="0"/>
+          <w:numId w:val="3"/>
+        </w:numPr>
+        <w:rPr>
+          <w:lang w:val="vi-VN"/>
+        </w:rPr>
+      </w:pPr>
+      <w:r>
+        <w:rPr>
+          <w:lang w:val="vi-VN"/>
+        </w:rPr>
+        <w:t>Trạng thái đèn (bật/tắt)</w:t>
+      </w:r>
+    </w:p>
+    <w:p>
+      <w:pPr>
+        <w:pStyle w:val="ListParagraph"/>
+        <w:numPr>
+          <w:ilvl w:val="0"/>
+          <w:numId w:val="3"/>
+        </w:numPr>
+        <w:rPr>
+          <w:lang w:val="vi-VN"/>
+        </w:rPr>
+      </w:pPr>
+      <w:r>
+        <w:rPr>
+          <w:lang w:val="vi-VN"/>
+        </w:rPr>
+        <w:t>Trạng thái đèn chiếu (xa/gần)</w:t>
+      </w:r>
+    </w:p>
+    <w:p>
+      <w:pPr>
+        <w:pStyle w:val="ListParagraph"/>
+        <w:numPr>
+          <w:ilvl w:val="0"/>
+          <w:numId w:val="3"/>
+        </w:numPr>
+        <w:rPr>
+          <w:lang w:val="vi-VN"/>
+        </w:rPr>
+      </w:pPr>
+      <w:r>
+        <w:rPr>
+          <w:lang w:val="vi-VN"/>
+        </w:rPr>
+        <w:t>Trạng thái đèn rẽ hướng (tắt/trái/phải)</w:t>
+      </w:r>
+    </w:p>
+    <w:p>
+      <w:pPr>
+        <w:pStyle w:val="ListParagraph"/>
+        <w:numPr>
+          <w:ilvl w:val="0"/>
+          <w:numId w:val="3"/>
+        </w:numPr>
+        <w:rPr>
+          <w:lang w:val="vi-VN"/>
+        </w:rPr>
+      </w:pPr>
+      <w:r>
+        <w:rPr>
+          <w:lang w:val="vi-VN"/>
+        </w:rPr>
+        <w:t>Hướng xe chạy</w:t>
+      </w:r>
+      <w:r>
+        <w:rPr>
+          <w:lang w:val="vi-VN"/>
+        </w:rPr>
+        <w:t xml:space="preserve"> (trái, phải, lên, xuống)</w:t>
+      </w:r>
+    </w:p>
+    <w:p>
+      <w:pPr>
+        <w:pStyle w:val="ListParagraph"/>
+        <w:numPr>
+          <w:ilvl w:val="0"/>
+          <w:numId w:val="3"/>
+        </w:numPr>
+        <w:rPr>
+          <w:lang w:val="vi-VN"/>
+        </w:rPr>
+      </w:pPr>
+      <w:r>
+        <w:rPr>
+          <w:lang w:val="vi-VN"/>
+        </w:rPr>
+        <w:t>Tốc độ</w:t>
+      </w:r>
+    </w:p>
+    <w:p>
+      <w:pPr>
+        <w:pStyle w:val="ListParagraph"/>
+        <w:numPr>
+          <w:ilvl w:val="0"/>
+          <w:numId w:val="17"/>
+        </w:numPr>
+      </w:pPr>
+      <w:r>
+        <w:t>Map</w:t>
+      </w:r>
+    </w:p>
+    <w:p>
+      <w:pPr>
+        <w:pStyle w:val="ListParagraph"/>
+      </w:pPr>
+      <w:r>
+        <w:t xml:space="preserve">Đối tượng </w:t>
+      </w:r>
+      <w:r>
+        <w:t>chứa tất cả thông tin của bản đồ</w:t>
+      </w:r>
+      <w:r>
+        <w:t xml:space="preserve">. </w:t>
+      </w:r>
+      <w:r>
+        <w:t>Map được xây dựng bằng Map Editor và được xuất ra file dưới định dạng JSON.</w:t>
+      </w:r>
+      <w:r>
+        <w:t xml:space="preserve"> </w:t>
+      </w:r>
+      <w:r>
+        <w:t>Sau đó được upload lên se</w:t>
+      </w:r>
+      <w:r>
+        <w:t xml:space="preserve">rver, khi game chạy sẽ load về dưới dạng text </w:t>
+      </w:r>
+      <w:r>
+        <w:t>để chuyển về lại định dạng ban đầu.</w:t>
+      </w:r>
+    </w:p>
+    <w:p>
+      <w:pPr>
+        <w:pStyle w:val="ListParagraph"/>
+        <w:numPr>
+          <w:ilvl w:val="0"/>
+          <w:numId w:val="17"/>
+        </w:numPr>
+      </w:pPr>
+      <w:r>
+        <w:t>MapManager</w:t>
+      </w:r>
+    </w:p>
+    <w:p>
+      <w:pPr>
+        <w:pStyle w:val="ListParagraph"/>
+      </w:pPr>
+      <w:r>
+        <w:t xml:space="preserve">Lớp quản lý </w:t>
+      </w:r>
+      <w:r>
+        <w:t>map</w:t>
+      </w:r>
+      <w:r>
+        <w:t xml:space="preserve">, </w:t>
+      </w:r>
+      <w:r>
+        <w:t xml:space="preserve">sử dụng các lớp phụ trợ để thực hiện các công việc: </w:t>
+      </w:r>
+      <w:r>
+        <w:t>lo</w:t>
+      </w:r>
+      <w:r>
+        <w:t>ad</w:t>
+      </w:r>
+      <w:r>
+        <w:t xml:space="preserve"> và </w:t>
+      </w:r>
+      <w:r>
+        <w:t>parse</w:t>
+      </w:r>
+      <w:r>
+        <w:t xml:space="preserve"> map</w:t>
+      </w:r>
+      <w:r>
+        <w:t xml:space="preserve"> </w:t>
+      </w:r>
+      <w:r>
+        <w:t xml:space="preserve">(MapLoader), </w:t>
+      </w:r>
+      <w:r>
+        <w:t>vẽ map (MapRenderer)</w:t>
+      </w:r>
+      <w:r>
+        <w:t>, vẽ mini map (MiniMap)</w:t>
+      </w:r>
+      <w:r>
+        <w:t>.</w:t>
+      </w:r>
+    </w:p>
+    <w:p>
+      <w:pPr>
+        <w:pStyle w:val="ListParagraph"/>
+        <w:numPr>
+          <w:ilvl w:val="0"/>
+          <w:numId w:val="17"/>
+        </w:numPr>
+      </w:pPr>
+      <w:r>
+        <w:t>ErrorManager</w:t>
+      </w:r>
+    </w:p>
+    <w:p>
+      <w:pPr>
+        <w:pStyle w:val="ListParagraph"/>
+      </w:pPr>
+      <w:r>
+        <w:t xml:space="preserve">Lớp quản lý </w:t>
+      </w:r>
+      <w:r>
+        <w:t xml:space="preserve">tất cả các </w:t>
+      </w:r>
+      <w:r>
+        <w:t xml:space="preserve">lỗi của người </w:t>
+      </w:r>
+      <w:r>
+        <w:t>dùng.</w:t>
+      </w:r>
+      <w:r>
+        <w:t xml:space="preserve"> Sử dụng</w:t>
+      </w:r>
+      <w:r>
+        <w:t xml:space="preserve"> lớp</w:t>
+      </w:r>
+      <w:r>
+        <w:t xml:space="preserve"> </w:t>
+      </w:r>
+      <w:r>
+        <w:t xml:space="preserve">ConfigError để </w:t>
+      </w:r>
+      <w:r>
+        <w:t xml:space="preserve">lấy các thông số lỗi từ file </w:t>
+      </w:r>
+      <w:r>
+        <w:t>csv</w:t>
+      </w:r>
+      <w:r>
+        <w:t xml:space="preserve"> và </w:t>
+      </w:r>
+      <w:r>
+        <w:t>lớp</w:t>
+      </w:r>
+      <w:r>
+        <w:t xml:space="preserve"> </w:t>
+      </w:r>
+      <w:r>
+        <w:t>NotifierHandler để thông báo lỗi lên màn hình.</w:t>
+      </w:r>
+    </w:p>
+    <w:p>
+      <w:pPr>
+        <w:pStyle w:val="Heading3"/>
+        <w:rPr>
+          <w:lang w:val="vi-VN"/>
+        </w:rPr>
+      </w:pPr>
+      <w:bookmarkStart w:id="77" w:name="_Toc280623671"/>
+      <w:r>
+        <w:rPr>
+          <w:lang w:val="vi-VN"/>
+        </w:rPr>
+        <w:t>Giải thuật</w:t>
+      </w:r>
+      <w:r>
+        <w:rPr>
+          <w:lang w:val="vi-VN"/>
+        </w:rPr>
+        <w:t xml:space="preserve"> bắt lỗi vi phạ</w:t>
+      </w:r>
+      <w:r>
+        <w:rPr>
+          <w:lang w:val="vi-VN"/>
+        </w:rPr>
+        <w:t>m</w:t>
+      </w:r>
+      <w:bookmarkEnd w:id="77"/>
+    </w:p>
+    <w:p>
+      <w:pPr>
+        <w:pStyle w:val="ListParagraph"/>
+      </w:pPr>
+      <w:r>
+        <w:t xml:space="preserve">Các trường hợp bắt lỗi </w:t>
+      </w:r>
+      <w:r>
+        <w:t xml:space="preserve">vi phạm của người chơi đều dựa trên các thông tin của </w:t>
+      </w:r>
+      <w:r>
+        <w:t>Player và Road.</w:t>
+      </w:r>
+    </w:p>
+    <w:p>
+      <w:pPr>
+        <w:pStyle w:val="ListParagraph"/>
+        <w:numPr>
+          <w:ilvl w:val="0"/>
+          <w:numId w:val="18"/>
+        </w:numPr>
+      </w:pPr>
+      <w:r>
+        <w:t>Lỗi tốc độ</w:t>
+      </w:r>
+    </w:p>
+    <w:p>
+      <w:pPr>
+        <w:pStyle w:val="ListParagraph"/>
+      </w:pPr>
+      <w:r>
+        <w:t xml:space="preserve">Khi tốc độ xe của người chơi </w:t>
+      </w:r>
+      <w:r>
+        <w:t xml:space="preserve">lớn </w:t>
+      </w:r>
+      <w:r>
+        <w:t>hơn tốc độ</w:t>
+      </w:r>
+      <w:r>
+        <w:t xml:space="preserve"> tối đa, hoặc bé hơn tốc độ tối thiểu </w:t>
+      </w:r>
+      <w:r>
+        <w:t>của làn đường</w:t>
+      </w:r>
+      <w:r>
+        <w:t xml:space="preserve"> thì người chơi mắc </w:t>
+      </w:r>
+      <w:r>
+        <w:t>“L</w:t>
+      </w:r>
+      <w:r>
+        <w:t>ỗi tốc độ</w:t>
+      </w:r>
+      <w:r>
+        <w:t>”</w:t>
+      </w:r>
+      <w:r>
+        <w:t>.</w:t>
+      </w:r>
+    </w:p>
+    <w:p>
+      <w:pPr>
+        <w:pStyle w:val="ListParagraph"/>
+        <w:numPr>
+          <w:ilvl w:val="0"/>
+          <w:numId w:val="18"/>
+        </w:numPr>
+      </w:pPr>
+      <w:r>
+        <w:t xml:space="preserve">Lỗi </w:t>
+      </w:r>
+      <w:r>
+        <w:t>đi ngược chiều</w:t>
+      </w:r>
+    </w:p>
+    <w:p>
+      <w:pPr>
+        <w:pStyle w:val="ListParagraph"/>
+      </w:pPr>
+      <w:r>
+        <w:t xml:space="preserve">Khi người chơi di chuyển theo chiều ngược lại với chiều </w:t>
+      </w:r>
+      <w:r>
+        <w:t xml:space="preserve">của </w:t>
+      </w:r>
+      <w:r>
+        <w:t>làn đườ</w:t>
+      </w:r>
+      <w:r>
+        <w:t xml:space="preserve">ng thì người chơi mắc </w:t>
+      </w:r>
+      <w:r>
+        <w:t>“L</w:t>
+      </w:r>
+      <w:r>
+        <w:t>ỗi đi ngược chiều</w:t>
+      </w:r>
+      <w:r>
+        <w:t>”</w:t>
+      </w:r>
+      <w:r>
+        <w:t>.</w:t>
+      </w:r>
+    </w:p>
+    <w:p>
+      <w:pPr>
+        <w:pStyle w:val="ListParagraph"/>
+        <w:numPr>
+          <w:ilvl w:val="0"/>
+          <w:numId w:val="18"/>
+        </w:numPr>
+      </w:pPr>
+      <w:r>
+        <w:t>Vượt đèn đỏ</w:t>
+      </w:r>
+    </w:p>
+    <w:p>
+      <w:pPr>
+        <w:pStyle w:val="ListParagraph"/>
+        <w:jc w:val="center"/>
+      </w:pPr>
+      <w:r>
+        <w:rPr>
+          <w:noProof/>
+        </w:rPr>
+        <w:drawing>
+          <wp:inline distT="0" distB="0" distL="0" distR="0" wp14:anchorId="52118389" wp14:editId="5A1D37FC">
+            <wp:extent cx="3173116" cy="2644321"/>
+            <wp:effectExtent l="0" t="0" r="1905" b="0"/>
+            <wp:docPr id="15" name="Picture 15"/>
+            <wp:cNvGraphicFramePr>
+              <a:graphicFrameLocks xmlns:a="http://schemas.openxmlformats.org/drawingml/2006/main" noChangeAspect="1"/>
+            </wp:cNvGraphicFramePr>
+            <a:graphic xmlns:a="http://schemas.openxmlformats.org/drawingml/2006/main">
+              <a:graphicData uri="http://schemas.openxmlformats.org/drawingml/2006/picture">
+                <pic:pic xmlns:pic="http://schemas.openxmlformats.org/drawingml/2006/picture">
+                  <pic:nvPicPr>
+                    <pic:cNvPr id="0" name="S_VuotDenDo.png"/>
+                    <pic:cNvPicPr/>
+                  </pic:nvPicPr>
+                  <pic:blipFill>
+                    <a:blip r:embed="rId27">
+                      <a:extLst>
+                        <a:ext uri="{28A0092B-C50C-407E-A947-70E740481C1C}">
+                          <a14:useLocalDpi xmlns:a14="http://schemas.microsoft.com/office/drawing/2010/main" val="0"/>
+                        </a:ext>
+                      </a:extLst>
+                    </a:blip>
+                    <a:stretch>
+                      <a:fillRect/>
+                    </a:stretch>
+                  </pic:blipFill>
+                  <pic:spPr>
+                    <a:xfrm>
+                      <a:off x="0" y="0"/>
+                      <a:ext cx="3173116" cy="2644321"/>
+                    </a:xfrm>
+                    <a:prstGeom prst="rect">
+                      <a:avLst/>
+                    </a:prstGeom>
+                  </pic:spPr>
+                </pic:pic>
+              </a:graphicData>
+            </a:graphic>
+          </wp:inline>
+        </w:drawing>
+      </w:r>
+    </w:p>
+    <w:p>
+      <w:pPr>
+        <w:pStyle w:val="ListParagraph"/>
+      </w:pPr>
+      <w:r>
+        <w:t xml:space="preserve">Làn đường </w:t>
+      </w:r>
+      <w:r>
+        <w:t>ở giữa giao lộ còn được gọi là làn đường vô hướng</w:t>
+      </w:r>
+      <w:r>
+        <w:t xml:space="preserve"> (màu vàng)</w:t>
+      </w:r>
+      <w:r>
+        <w:t>.</w:t>
+      </w:r>
+    </w:p>
+    <w:p>
+      <w:pPr>
+        <w:pStyle w:val="ListParagraph"/>
+        <w:rPr>
+          <w:lang w:val="vi-VN"/>
+        </w:rPr>
+      </w:pPr>
+      <w:r>
+        <w:t>L</w:t>
+      </w:r>
+      <w:r>
+        <w:rPr>
+          <w:lang w:val="vi-VN"/>
+        </w:rPr>
+        <w:t xml:space="preserve">àn đường A đang ở trạng thái đèn đỏ. Khi đó, nếu người chơi di chuyển sang làn đường vô hướng B thì </w:t>
+      </w:r>
+      <w:r>
+        <w:rPr>
+          <w:lang w:val="vi-VN"/>
+        </w:rPr>
+        <w:t xml:space="preserve">người chơi đã vi phạm </w:t>
+      </w:r>
+      <w:r>
+        <w:rPr>
+          <w:lang w:val="vi-VN"/>
+        </w:rPr>
+        <w:t>lỗi “Vượt đèn đỏ”</w:t>
+      </w:r>
+    </w:p>
+    <w:p>
+      <w:pPr>
+        <w:pStyle w:val="ListParagraph"/>
+        <w:numPr>
+          <w:ilvl w:val="0"/>
+          <w:numId w:val="18"/>
+        </w:numPr>
+      </w:pPr>
+      <w:r>
+        <w:t>Chuyển hướng không có tín hiệu</w:t>
+      </w:r>
+    </w:p>
+    <w:p>
+      <w:pPr>
+        <w:pStyle w:val="ListParagraph"/>
+        <w:rPr>
+          <w:lang w:val="vi-VN"/>
+        </w:rPr>
+      </w:pPr>
+      <w:r>
+        <w:t>Chuy</w:t>
+      </w:r>
+      <w:r>
+        <w:rPr>
+          <w:lang w:val="vi-VN"/>
+        </w:rPr>
+        <w:t xml:space="preserve">ển hướng là </w:t>
+      </w:r>
+      <w:r>
+        <w:rPr>
+          <w:lang w:val="vi-VN"/>
+        </w:rPr>
+        <w:t xml:space="preserve">di chuyển </w:t>
+      </w:r>
+      <w:r>
+        <w:rPr>
+          <w:lang w:val="vi-VN"/>
+        </w:rPr>
+        <w:t>sang</w:t>
+      </w:r>
+      <w:r>
+        <w:rPr>
+          <w:lang w:val="vi-VN"/>
+        </w:rPr>
+        <w:t xml:space="preserve"> 3 hướng </w:t>
+      </w:r>
+      <w:r>
+        <w:rPr>
+          <w:lang w:val="vi-VN"/>
+        </w:rPr>
+        <w:t>không cùng hướng còn lạ</w:t>
+      </w:r>
+      <w:r>
+        <w:rPr>
+          <w:lang w:val="vi-VN"/>
+        </w:rPr>
+        <w:t xml:space="preserve">i, sau khi di chuyển vào vùng </w:t>
+      </w:r>
+      <w:r>
+        <w:rPr>
+          <w:lang w:val="vi-VN"/>
+        </w:rPr>
+        <w:t>làn đường vô hướng</w:t>
+      </w:r>
+      <w:r>
+        <w:rPr>
+          <w:lang w:val="vi-VN"/>
+        </w:rPr>
+        <w:t xml:space="preserve"> (màu vàng)</w:t>
+      </w:r>
+      <w:r>
+        <w:rPr>
+          <w:lang w:val="vi-VN"/>
+        </w:rPr>
+        <w:t>.</w:t>
+      </w:r>
+    </w:p>
+    <w:p>
+      <w:pPr>
+        <w:pStyle w:val="ListParagraph"/>
+        <w:jc w:val="left"/>
+        <w:rPr>
+          <w:lang w:val="vi-VN"/>
+        </w:rPr>
+      </w:pPr>
+      <w:r>
+        <w:rPr>
+          <w:lang w:val="vi-VN"/>
+        </w:rPr>
+        <w:t>Khi người chơi chuyển hướng mà trạng thái đèn chuyển hướng không hợp lý thì sẽ mắc lỗi “Chuyển hướng không có tín hiệu”.</w:t>
+      </w:r>
+    </w:p>
+    <w:p>
+      <w:pPr>
+        <w:pStyle w:val="ListParagraph"/>
+        <w:jc w:val="center"/>
+        <w:rPr>
+          <w:lang w:val="vi-VN"/>
+        </w:rPr>
+      </w:pPr>
+      <w:r>
+        <w:rPr>
+          <w:noProof/>
+        </w:rPr>
+        <w:drawing>
+          <wp:inline distT="0" distB="0" distL="0" distR="0" wp14:anchorId="7D0C37DC" wp14:editId="7A357D4D">
+            <wp:extent cx="3499485" cy="2917133"/>
+            <wp:effectExtent l="0" t="0" r="5715" b="4445"/>
+            <wp:docPr id="16" name="Picture 2" descr="MacOs:Users:mac24h:Desktop:S_ChuyenHuong.png"/>
+            <wp:cNvGraphicFramePr>
+              <a:graphicFrameLocks xmlns:a="http://schemas.openxmlformats.org/drawingml/2006/main" noChangeAspect="1"/>
+            </wp:cNvGraphicFramePr>
+            <a:graphic xmlns:a="http://schemas.openxmlformats.org/drawingml/2006/main">
+              <a:graphicData uri="http://schemas.openxmlformats.org/drawingml/2006/picture">
+                <pic:pic xmlns:pic="http://schemas.openxmlformats.org/drawingml/2006/picture">
+                  <pic:nvPicPr>
+                    <pic:cNvPr id="0" name="Picture 2" descr="MacOs:Users:mac24h:Desktop:S_ChuyenHuong.png"/>
+                    <pic:cNvPicPr>
+                      <a:picLocks noChangeAspect="1" noChangeArrowheads="1"/>
+                    </pic:cNvPicPr>
+                  </pic:nvPicPr>
+                  <pic:blipFill>
+                    <a:blip r:embed="rId28">
+                      <a:extLst>
+                        <a:ext uri="{28A0092B-C50C-407E-A947-70E740481C1C}">
+                          <a14:useLocalDpi xmlns:a14="http://schemas.microsoft.com/office/drawing/2010/main" val="0"/>
+                        </a:ext>
+                      </a:extLst>
+                    </a:blip>
+                    <a:srcRect/>
+                    <a:stretch>
+                      <a:fillRect/>
+                    </a:stretch>
+                  </pic:blipFill>
+                  <pic:spPr bwMode="auto">
+                    <a:xfrm>
+                      <a:off x="0" y="0"/>
+                      <a:ext cx="3499485" cy="2917133"/>
+                    </a:xfrm>
+                    <a:prstGeom prst="rect">
+                      <a:avLst/>
+                    </a:prstGeom>
+                    <a:noFill/>
+                    <a:ln>
+                      <a:noFill/>
+                    </a:ln>
+                  </pic:spPr>
+                </pic:pic>
+              </a:graphicData>
+            </a:graphic>
+          </wp:inline>
+        </w:drawing>
+      </w:r>
+    </w:p>
+    <w:p>
+      <w:pPr>
+        <w:pStyle w:val="ListParagraph"/>
+        <w:numPr>
+          <w:ilvl w:val="0"/>
+          <w:numId w:val="18"/>
+        </w:numPr>
+      </w:pPr>
+      <w:r>
+        <w:t>Lấn tuyến</w:t>
+      </w:r>
+    </w:p>
+    <w:p>
+      <w:pPr>
+        <w:pStyle w:val="ListParagraph"/>
+        <w:jc w:val="left"/>
+        <w:rPr>
+          <w:lang w:val="vi-VN"/>
+        </w:rPr>
+      </w:pPr>
+      <w:r>
+        <w:t>“</w:t>
+      </w:r>
+      <w:r>
+        <w:t>Lấn tuyến</w:t>
+      </w:r>
+      <w:r>
+        <w:t>”</w:t>
+      </w:r>
+      <w:r>
+        <w:t xml:space="preserve"> là lỗi khi </w:t>
+      </w:r>
+      <w:r>
+        <w:t xml:space="preserve">người chơi di chuyển từ làn đường hợp lệ, sang 1 làn đường khác cùng chiều, nhưng không </w:t>
+      </w:r>
+      <w:r>
+        <w:t>giành cho</w:t>
+      </w:r>
+      <w:r>
+        <w:t xml:space="preserve"> xe máy chạy.</w:t>
+      </w:r>
+    </w:p>
+    <w:p>
+      <w:pPr>
+        <w:pStyle w:val="ListParagraph"/>
+        <w:jc w:val="center"/>
+        <w:rPr>
+          <w:lang w:val="vi-VN"/>
+        </w:rPr>
+      </w:pPr>
+      <w:r>
+        <w:rPr>
+          <w:noProof/>
+        </w:rPr>
+        <w:drawing>
+          <wp:inline distT="0" distB="0" distL="0" distR="0" wp14:anchorId="0455D051" wp14:editId="52FFA464">
+            <wp:extent cx="3660775" cy="2462871"/>
+            <wp:effectExtent l="0" t="0" r="0" b="1270"/>
+            <wp:docPr id="17" name="Picture 3" descr="MacOs:Users:mac24h:Desktop:S_LanTuyen_.png"/>
+            <wp:cNvGraphicFramePr>
+              <a:graphicFrameLocks xmlns:a="http://schemas.openxmlformats.org/drawingml/2006/main" noChangeAspect="1"/>
+            </wp:cNvGraphicFramePr>
+            <a:graphic xmlns:a="http://schemas.openxmlformats.org/drawingml/2006/main">
+              <a:graphicData uri="http://schemas.openxmlformats.org/drawingml/2006/picture">
+                <pic:pic xmlns:pic="http://schemas.openxmlformats.org/drawingml/2006/picture">
+                  <pic:nvPicPr>
+                    <pic:cNvPr id="0" name="Picture 3" descr="MacOs:Users:mac24h:Desktop:S_LanTuyen_.png"/>
+                    <pic:cNvPicPr>
+                      <a:picLocks noChangeAspect="1" noChangeArrowheads="1"/>
+                    </pic:cNvPicPr>
+                  </pic:nvPicPr>
+                  <pic:blipFill>
+                    <a:blip r:embed="rId29">
+                      <a:extLst>
+                        <a:ext uri="{28A0092B-C50C-407E-A947-70E740481C1C}">
+                          <a14:useLocalDpi xmlns:a14="http://schemas.microsoft.com/office/drawing/2010/main" val="0"/>
+                        </a:ext>
+                      </a:extLst>
+                    </a:blip>
+                    <a:srcRect/>
+                    <a:stretch>
+                      <a:fillRect/>
+                    </a:stretch>
+                  </pic:blipFill>
+                  <pic:spPr bwMode="auto">
+                    <a:xfrm>
+                      <a:off x="0" y="0"/>
+                      <a:ext cx="3660821" cy="2462902"/>
+                    </a:xfrm>
+                    <a:prstGeom prst="rect">
+                      <a:avLst/>
+                    </a:prstGeom>
+                    <a:noFill/>
+                    <a:ln>
+                      <a:noFill/>
+                    </a:ln>
+                  </pic:spPr>
+                </pic:pic>
+              </a:graphicData>
+            </a:graphic>
+          </wp:inline>
+        </w:drawing>
+      </w:r>
+    </w:p>
+    <w:p>
+      <w:pPr>
+        <w:pStyle w:val="ListParagraph"/>
+        <w:numPr>
+          <w:ilvl w:val="0"/>
+          <w:numId w:val="18"/>
+        </w:numPr>
+      </w:pPr>
+      <w:r>
+        <w:t xml:space="preserve">Dừng không đúng </w:t>
+      </w:r>
+      <w:r>
+        <w:t>chỗ</w:t>
+      </w:r>
+    </w:p>
+    <w:p>
+      <w:pPr>
+        <w:pStyle w:val="ListParagraph"/>
+        <w:jc w:val="left"/>
+      </w:pPr>
+      <w:r>
+        <w:t xml:space="preserve">Có các vị trí dừng không đúng </w:t>
+      </w:r>
+      <w:r>
+        <w:t>bao gồm</w:t>
+      </w:r>
+      <w:r>
+        <w:t>:</w:t>
+      </w:r>
+    </w:p>
+    <w:p>
+      <w:pPr>
+        <w:pStyle w:val="ListParagraph"/>
+        <w:numPr>
+          <w:ilvl w:val="0"/>
+          <w:numId w:val="3"/>
+        </w:numPr>
+        <w:jc w:val="left"/>
+      </w:pPr>
+      <w:r>
+        <w:t>Dừng trên làn đường xe chạy</w:t>
+      </w:r>
+      <w:r>
+        <w:t xml:space="preserve"> (không sát mép đường)</w:t>
+      </w:r>
+    </w:p>
+    <w:p>
+      <w:pPr>
+        <w:pStyle w:val="ListParagraph"/>
+        <w:numPr>
+          <w:ilvl w:val="0"/>
+          <w:numId w:val="3"/>
+        </w:numPr>
+        <w:jc w:val="left"/>
+        <w:rPr>
+          <w:lang w:val="vi-VN"/>
+        </w:rPr>
+      </w:pPr>
+      <w:r>
+        <w:rPr>
+          <w:lang w:val="vi-VN"/>
+        </w:rPr>
+        <w:t>Dừng tại trạm xe buýt</w:t>
+      </w:r>
+    </w:p>
+    <w:p>
+      <w:pPr>
+        <w:pStyle w:val="ListParagraph"/>
+        <w:numPr>
+          <w:ilvl w:val="0"/>
+          <w:numId w:val="3"/>
+        </w:numPr>
+        <w:jc w:val="left"/>
+        <w:rPr>
+          <w:lang w:val="vi-VN"/>
+        </w:rPr>
+      </w:pPr>
+      <w:r>
+        <w:rPr>
+          <w:lang w:val="vi-VN"/>
+        </w:rPr>
+        <w:t xml:space="preserve">Dừng </w:t>
+      </w:r>
+      <w:r>
+        <w:rPr>
+          <w:lang w:val="vi-VN"/>
+        </w:rPr>
+        <w:t>giữa giao lộ</w:t>
+      </w:r>
+    </w:p>
+    <w:p>
+      <w:pPr>
+        <w:pStyle w:val="ListParagraph"/>
+        <w:numPr>
+          <w:ilvl w:val="0"/>
+          <w:numId w:val="3"/>
+        </w:numPr>
+        <w:jc w:val="left"/>
+        <w:rPr>
+          <w:lang w:val="vi-VN"/>
+        </w:rPr>
+      </w:pPr>
+      <w:r>
+        <w:rPr>
+          <w:lang w:val="vi-VN"/>
+        </w:rPr>
+        <w:t xml:space="preserve">Dừng </w:t>
+      </w:r>
+      <w:r>
+        <w:rPr>
+          <w:lang w:val="vi-VN"/>
+        </w:rPr>
+        <w:t>trên vạch người đi bộ qua đường</w:t>
+      </w:r>
+    </w:p>
+    <w:p>
+      <w:pPr>
+        <w:pStyle w:val="ListParagraph"/>
+        <w:ind w:left="1080"/>
+        <w:jc w:val="left"/>
+        <w:rPr>
+          <w:lang w:val="vi-VN"/>
+        </w:rPr>
       </w:pPr>
     </w:p>
     <w:sectPr>
-      <w:footerReference w:type="default" r:id="rId27"/>
+      <w:footerReference w:type="default" r:id="rId30"/>
       <w:pgSz w:w="12240" w:h="15840"/>
       <w:pgMar w:top="1701" w:right="1134" w:bottom="1985" w:left="1985" w:header="720" w:footer="720" w:gutter="0"/>
       <w:pgNumType w:start="1"/>
@@ -14990,7 +17743,7 @@
         <w:caps/>
         <w:noProof/>
       </w:rPr>
-      <w:t>38</w:t>
+      <w:t>43</w:t>
     </w:r>
     <w:r>
       <w:rPr>
@@ -15064,9 +17817,9 @@
 <file path=word/numbering.xml><?xml version="1.0" encoding="utf-8"?>
 <w:numbering xmlns:wpc="http://schemas.microsoft.com/office/word/2010/wordprocessingCanvas" xmlns:mo="http://schemas.microsoft.com/office/mac/office/2008/main" xmlns:mc="http://schemas.openxmlformats.org/markup-compatibility/2006" xmlns:mv="urn:schemas-microsoft-com:mac:vml" xmlns:o="urn:schemas-microsoft-com:office:office" xmlns:r="http://schemas.openxmlformats.org/officeDocument/2006/relationships" xmlns:m="http://schemas.openxmlformats.org/officeDocument/2006/math" xmlns:v="urn:schemas-microsoft-com:vml" xmlns:wp14="http://schemas.microsoft.com/office/word/2010/wordprocessingDrawing" xmlns:wp="http://schemas.openxmlformats.org/drawingml/2006/wordprocessingDrawing" xmlns:w10="urn:schemas-microsoft-com:office:word" xmlns:w="http://schemas.openxmlformats.org/wordprocessingml/2006/main" xmlns:w14="http://schemas.microsoft.com/office/word/2010/wordml" xmlns:wpg="http://schemas.microsoft.com/office/word/2010/wordprocessingGroup" xmlns:wpi="http://schemas.microsoft.com/office/word/2010/wordprocessingInk" xmlns:wne="http://schemas.microsoft.com/office/word/2006/wordml" xmlns:wps="http://schemas.microsoft.com/office/word/2010/wordprocessingShape" mc:Ignorable="w14 wp14">
   <w:abstractNum w:abstractNumId="0">
-    <w:nsid w:val="156509CF"/>
+    <w:nsid w:val="05873D0B"/>
     <w:multiLevelType w:val="hybridMultilevel"/>
-    <w:tmpl w:val="A280A670"/>
+    <w:tmpl w:val="2BAE1DFA"/>
     <w:lvl w:ilvl="0" w:tplc="04090019">
       <w:start w:val="1"/>
       <w:numFmt w:val="lowerLetter"/>
@@ -15153,9 +17906,9 @@
     </w:lvl>
   </w:abstractNum>
   <w:abstractNum w:abstractNumId="1">
-    <w:nsid w:val="26D74020"/>
+    <w:nsid w:val="095F2FF1"/>
     <w:multiLevelType w:val="hybridMultilevel"/>
-    <w:tmpl w:val="A280A670"/>
+    <w:tmpl w:val="81D42280"/>
     <w:lvl w:ilvl="0" w:tplc="04090019">
       <w:start w:val="1"/>
       <w:numFmt w:val="lowerLetter"/>
@@ -15242,9 +17995,9 @@
     </w:lvl>
   </w:abstractNum>
   <w:abstractNum w:abstractNumId="2">
-    <w:nsid w:val="29211C8E"/>
+    <w:nsid w:val="0C6D5CD4"/>
     <w:multiLevelType w:val="hybridMultilevel"/>
-    <w:tmpl w:val="A280A670"/>
+    <w:tmpl w:val="EAE87666"/>
     <w:lvl w:ilvl="0" w:tplc="04090019">
       <w:start w:val="1"/>
       <w:numFmt w:val="lowerLetter"/>
@@ -15331,6 +18084,273 @@
     </w:lvl>
   </w:abstractNum>
   <w:abstractNum w:abstractNumId="3">
+    <w:nsid w:val="156509CF"/>
+    <w:multiLevelType w:val="hybridMultilevel"/>
+    <w:tmpl w:val="A280A670"/>
+    <w:lvl w:ilvl="0" w:tplc="04090019">
+      <w:start w:val="1"/>
+      <w:numFmt w:val="lowerLetter"/>
+      <w:lvlText w:val="%1."/>
+      <w:lvlJc w:val="left"/>
+      <w:pPr>
+        <w:ind w:left="720" w:hanging="360"/>
+      </w:pPr>
+      <w:rPr>
+        <w:rFonts w:hint="default"/>
+      </w:rPr>
+    </w:lvl>
+    <w:lvl w:ilvl="1" w:tplc="04090019" w:tentative="1">
+      <w:start w:val="1"/>
+      <w:numFmt w:val="lowerLetter"/>
+      <w:lvlText w:val="%2."/>
+      <w:lvlJc w:val="left"/>
+      <w:pPr>
+        <w:ind w:left="1440" w:hanging="360"/>
+      </w:pPr>
+    </w:lvl>
+    <w:lvl w:ilvl="2" w:tplc="0409001B" w:tentative="1">
+      <w:start w:val="1"/>
+      <w:numFmt w:val="lowerRoman"/>
+      <w:lvlText w:val="%3."/>
+      <w:lvlJc w:val="right"/>
+      <w:pPr>
+        <w:ind w:left="2160" w:hanging="180"/>
+      </w:pPr>
+    </w:lvl>
+    <w:lvl w:ilvl="3" w:tplc="0409000F" w:tentative="1">
+      <w:start w:val="1"/>
+      <w:numFmt w:val="decimal"/>
+      <w:lvlText w:val="%4."/>
+      <w:lvlJc w:val="left"/>
+      <w:pPr>
+        <w:ind w:left="2880" w:hanging="360"/>
+      </w:pPr>
+    </w:lvl>
+    <w:lvl w:ilvl="4" w:tplc="04090019" w:tentative="1">
+      <w:start w:val="1"/>
+      <w:numFmt w:val="lowerLetter"/>
+      <w:lvlText w:val="%5."/>
+      <w:lvlJc w:val="left"/>
+      <w:pPr>
+        <w:ind w:left="3600" w:hanging="360"/>
+      </w:pPr>
+    </w:lvl>
+    <w:lvl w:ilvl="5" w:tplc="0409001B" w:tentative="1">
+      <w:start w:val="1"/>
+      <w:numFmt w:val="lowerRoman"/>
+      <w:lvlText w:val="%6."/>
+      <w:lvlJc w:val="right"/>
+      <w:pPr>
+        <w:ind w:left="4320" w:hanging="180"/>
+      </w:pPr>
+    </w:lvl>
+    <w:lvl w:ilvl="6" w:tplc="0409000F" w:tentative="1">
+      <w:start w:val="1"/>
+      <w:numFmt w:val="decimal"/>
+      <w:lvlText w:val="%7."/>
+      <w:lvlJc w:val="left"/>
+      <w:pPr>
+        <w:ind w:left="5040" w:hanging="360"/>
+      </w:pPr>
+    </w:lvl>
+    <w:lvl w:ilvl="7" w:tplc="04090019" w:tentative="1">
+      <w:start w:val="1"/>
+      <w:numFmt w:val="lowerLetter"/>
+      <w:lvlText w:val="%8."/>
+      <w:lvlJc w:val="left"/>
+      <w:pPr>
+        <w:ind w:left="5760" w:hanging="360"/>
+      </w:pPr>
+    </w:lvl>
+    <w:lvl w:ilvl="8" w:tplc="0409001B" w:tentative="1">
+      <w:start w:val="1"/>
+      <w:numFmt w:val="lowerRoman"/>
+      <w:lvlText w:val="%9."/>
+      <w:lvlJc w:val="right"/>
+      <w:pPr>
+        <w:ind w:left="6480" w:hanging="180"/>
+      </w:pPr>
+    </w:lvl>
+  </w:abstractNum>
+  <w:abstractNum w:abstractNumId="4">
+    <w:nsid w:val="26D74020"/>
+    <w:multiLevelType w:val="hybridMultilevel"/>
+    <w:tmpl w:val="A280A670"/>
+    <w:lvl w:ilvl="0" w:tplc="04090019">
+      <w:start w:val="1"/>
+      <w:numFmt w:val="lowerLetter"/>
+      <w:lvlText w:val="%1."/>
+      <w:lvlJc w:val="left"/>
+      <w:pPr>
+        <w:ind w:left="720" w:hanging="360"/>
+      </w:pPr>
+      <w:rPr>
+        <w:rFonts w:hint="default"/>
+      </w:rPr>
+    </w:lvl>
+    <w:lvl w:ilvl="1" w:tplc="04090019" w:tentative="1">
+      <w:start w:val="1"/>
+      <w:numFmt w:val="lowerLetter"/>
+      <w:lvlText w:val="%2."/>
+      <w:lvlJc w:val="left"/>
+      <w:pPr>
+        <w:ind w:left="1440" w:hanging="360"/>
+      </w:pPr>
+    </w:lvl>
+    <w:lvl w:ilvl="2" w:tplc="0409001B" w:tentative="1">
+      <w:start w:val="1"/>
+      <w:numFmt w:val="lowerRoman"/>
+      <w:lvlText w:val="%3."/>
+      <w:lvlJc w:val="right"/>
+      <w:pPr>
+        <w:ind w:left="2160" w:hanging="180"/>
+      </w:pPr>
+    </w:lvl>
+    <w:lvl w:ilvl="3" w:tplc="0409000F" w:tentative="1">
+      <w:start w:val="1"/>
+      <w:numFmt w:val="decimal"/>
+      <w:lvlText w:val="%4."/>
+      <w:lvlJc w:val="left"/>
+      <w:pPr>
+        <w:ind w:left="2880" w:hanging="360"/>
+      </w:pPr>
+    </w:lvl>
+    <w:lvl w:ilvl="4" w:tplc="04090019" w:tentative="1">
+      <w:start w:val="1"/>
+      <w:numFmt w:val="lowerLetter"/>
+      <w:lvlText w:val="%5."/>
+      <w:lvlJc w:val="left"/>
+      <w:pPr>
+        <w:ind w:left="3600" w:hanging="360"/>
+      </w:pPr>
+    </w:lvl>
+    <w:lvl w:ilvl="5" w:tplc="0409001B" w:tentative="1">
+      <w:start w:val="1"/>
+      <w:numFmt w:val="lowerRoman"/>
+      <w:lvlText w:val="%6."/>
+      <w:lvlJc w:val="right"/>
+      <w:pPr>
+        <w:ind w:left="4320" w:hanging="180"/>
+      </w:pPr>
+    </w:lvl>
+    <w:lvl w:ilvl="6" w:tplc="0409000F" w:tentative="1">
+      <w:start w:val="1"/>
+      <w:numFmt w:val="decimal"/>
+      <w:lvlText w:val="%7."/>
+      <w:lvlJc w:val="left"/>
+      <w:pPr>
+        <w:ind w:left="5040" w:hanging="360"/>
+      </w:pPr>
+    </w:lvl>
+    <w:lvl w:ilvl="7" w:tplc="04090019" w:tentative="1">
+      <w:start w:val="1"/>
+      <w:numFmt w:val="lowerLetter"/>
+      <w:lvlText w:val="%8."/>
+      <w:lvlJc w:val="left"/>
+      <w:pPr>
+        <w:ind w:left="5760" w:hanging="360"/>
+      </w:pPr>
+    </w:lvl>
+    <w:lvl w:ilvl="8" w:tplc="0409001B" w:tentative="1">
+      <w:start w:val="1"/>
+      <w:numFmt w:val="lowerRoman"/>
+      <w:lvlText w:val="%9."/>
+      <w:lvlJc w:val="right"/>
+      <w:pPr>
+        <w:ind w:left="6480" w:hanging="180"/>
+      </w:pPr>
+    </w:lvl>
+  </w:abstractNum>
+  <w:abstractNum w:abstractNumId="5">
+    <w:nsid w:val="29211C8E"/>
+    <w:multiLevelType w:val="hybridMultilevel"/>
+    <w:tmpl w:val="A280A670"/>
+    <w:lvl w:ilvl="0" w:tplc="04090019">
+      <w:start w:val="1"/>
+      <w:numFmt w:val="lowerLetter"/>
+      <w:lvlText w:val="%1."/>
+      <w:lvlJc w:val="left"/>
+      <w:pPr>
+        <w:ind w:left="720" w:hanging="360"/>
+      </w:pPr>
+      <w:rPr>
+        <w:rFonts w:hint="default"/>
+      </w:rPr>
+    </w:lvl>
+    <w:lvl w:ilvl="1" w:tplc="04090019" w:tentative="1">
+      <w:start w:val="1"/>
+      <w:numFmt w:val="lowerLetter"/>
+      <w:lvlText w:val="%2."/>
+      <w:lvlJc w:val="left"/>
+      <w:pPr>
+        <w:ind w:left="1440" w:hanging="360"/>
+      </w:pPr>
+    </w:lvl>
+    <w:lvl w:ilvl="2" w:tplc="0409001B" w:tentative="1">
+      <w:start w:val="1"/>
+      <w:numFmt w:val="lowerRoman"/>
+      <w:lvlText w:val="%3."/>
+      <w:lvlJc w:val="right"/>
+      <w:pPr>
+        <w:ind w:left="2160" w:hanging="180"/>
+      </w:pPr>
+    </w:lvl>
+    <w:lvl w:ilvl="3" w:tplc="0409000F" w:tentative="1">
+      <w:start w:val="1"/>
+      <w:numFmt w:val="decimal"/>
+      <w:lvlText w:val="%4."/>
+      <w:lvlJc w:val="left"/>
+      <w:pPr>
+        <w:ind w:left="2880" w:hanging="360"/>
+      </w:pPr>
+    </w:lvl>
+    <w:lvl w:ilvl="4" w:tplc="04090019" w:tentative="1">
+      <w:start w:val="1"/>
+      <w:numFmt w:val="lowerLetter"/>
+      <w:lvlText w:val="%5."/>
+      <w:lvlJc w:val="left"/>
+      <w:pPr>
+        <w:ind w:left="3600" w:hanging="360"/>
+      </w:pPr>
+    </w:lvl>
+    <w:lvl w:ilvl="5" w:tplc="0409001B" w:tentative="1">
+      <w:start w:val="1"/>
+      <w:numFmt w:val="lowerRoman"/>
+      <w:lvlText w:val="%6."/>
+      <w:lvlJc w:val="right"/>
+      <w:pPr>
+        <w:ind w:left="4320" w:hanging="180"/>
+      </w:pPr>
+    </w:lvl>
+    <w:lvl w:ilvl="6" w:tplc="0409000F" w:tentative="1">
+      <w:start w:val="1"/>
+      <w:numFmt w:val="decimal"/>
+      <w:lvlText w:val="%7."/>
+      <w:lvlJc w:val="left"/>
+      <w:pPr>
+        <w:ind w:left="5040" w:hanging="360"/>
+      </w:pPr>
+    </w:lvl>
+    <w:lvl w:ilvl="7" w:tplc="04090019" w:tentative="1">
+      <w:start w:val="1"/>
+      <w:numFmt w:val="lowerLetter"/>
+      <w:lvlText w:val="%8."/>
+      <w:lvlJc w:val="left"/>
+      <w:pPr>
+        <w:ind w:left="5760" w:hanging="360"/>
+      </w:pPr>
+    </w:lvl>
+    <w:lvl w:ilvl="8" w:tplc="0409001B" w:tentative="1">
+      <w:start w:val="1"/>
+      <w:numFmt w:val="lowerRoman"/>
+      <w:lvlText w:val="%9."/>
+      <w:lvlJc w:val="right"/>
+      <w:pPr>
+        <w:ind w:left="6480" w:hanging="180"/>
+      </w:pPr>
+    </w:lvl>
+  </w:abstractNum>
+  <w:abstractNum w:abstractNumId="6">
     <w:nsid w:val="2F145377"/>
     <w:multiLevelType w:val="multilevel"/>
     <w:tmpl w:val="088E8AD0"/>
@@ -15551,7 +18571,7 @@
       </w:rPr>
     </w:lvl>
   </w:abstractNum>
-  <w:abstractNum w:abstractNumId="4">
+  <w:abstractNum w:abstractNumId="7">
     <w:nsid w:val="46F30BB4"/>
     <w:multiLevelType w:val="hybridMultilevel"/>
     <w:tmpl w:val="A280A670"/>
@@ -15640,7 +18660,7 @@
       </w:pPr>
     </w:lvl>
   </w:abstractNum>
-  <w:abstractNum w:abstractNumId="5">
+  <w:abstractNum w:abstractNumId="8">
     <w:nsid w:val="4B4426E7"/>
     <w:multiLevelType w:val="hybridMultilevel"/>
     <w:tmpl w:val="A280A670"/>
@@ -15729,7 +18749,96 @@
       </w:pPr>
     </w:lvl>
   </w:abstractNum>
-  <w:abstractNum w:abstractNumId="6">
+  <w:abstractNum w:abstractNumId="9">
+    <w:nsid w:val="4DD47C54"/>
+    <w:multiLevelType w:val="hybridMultilevel"/>
+    <w:tmpl w:val="7F44DFD8"/>
+    <w:lvl w:ilvl="0" w:tplc="04090019">
+      <w:start w:val="1"/>
+      <w:numFmt w:val="lowerLetter"/>
+      <w:lvlText w:val="%1."/>
+      <w:lvlJc w:val="left"/>
+      <w:pPr>
+        <w:ind w:left="720" w:hanging="360"/>
+      </w:pPr>
+      <w:rPr>
+        <w:rFonts w:hint="default"/>
+      </w:rPr>
+    </w:lvl>
+    <w:lvl w:ilvl="1" w:tplc="04090019" w:tentative="1">
+      <w:start w:val="1"/>
+      <w:numFmt w:val="lowerLetter"/>
+      <w:lvlText w:val="%2."/>
+      <w:lvlJc w:val="left"/>
+      <w:pPr>
+        <w:ind w:left="1440" w:hanging="360"/>
+      </w:pPr>
+    </w:lvl>
+    <w:lvl w:ilvl="2" w:tplc="0409001B" w:tentative="1">
+      <w:start w:val="1"/>
+      <w:numFmt w:val="lowerRoman"/>
+      <w:lvlText w:val="%3."/>
+      <w:lvlJc w:val="right"/>
+      <w:pPr>
+        <w:ind w:left="2160" w:hanging="180"/>
+      </w:pPr>
+    </w:lvl>
+    <w:lvl w:ilvl="3" w:tplc="0409000F" w:tentative="1">
+      <w:start w:val="1"/>
+      <w:numFmt w:val="decimal"/>
+      <w:lvlText w:val="%4."/>
+      <w:lvlJc w:val="left"/>
+      <w:pPr>
+        <w:ind w:left="2880" w:hanging="360"/>
+      </w:pPr>
+    </w:lvl>
+    <w:lvl w:ilvl="4" w:tplc="04090019" w:tentative="1">
+      <w:start w:val="1"/>
+      <w:numFmt w:val="lowerLetter"/>
+      <w:lvlText w:val="%5."/>
+      <w:lvlJc w:val="left"/>
+      <w:pPr>
+        <w:ind w:left="3600" w:hanging="360"/>
+      </w:pPr>
+    </w:lvl>
+    <w:lvl w:ilvl="5" w:tplc="0409001B" w:tentative="1">
+      <w:start w:val="1"/>
+      <w:numFmt w:val="lowerRoman"/>
+      <w:lvlText w:val="%6."/>
+      <w:lvlJc w:val="right"/>
+      <w:pPr>
+        <w:ind w:left="4320" w:hanging="180"/>
+      </w:pPr>
+    </w:lvl>
+    <w:lvl w:ilvl="6" w:tplc="0409000F" w:tentative="1">
+      <w:start w:val="1"/>
+      <w:numFmt w:val="decimal"/>
+      <w:lvlText w:val="%7."/>
+      <w:lvlJc w:val="left"/>
+      <w:pPr>
+        <w:ind w:left="5040" w:hanging="360"/>
+      </w:pPr>
+    </w:lvl>
+    <w:lvl w:ilvl="7" w:tplc="04090019" w:tentative="1">
+      <w:start w:val="1"/>
+      <w:numFmt w:val="lowerLetter"/>
+      <w:lvlText w:val="%8."/>
+      <w:lvlJc w:val="left"/>
+      <w:pPr>
+        <w:ind w:left="5760" w:hanging="360"/>
+      </w:pPr>
+    </w:lvl>
+    <w:lvl w:ilvl="8" w:tplc="0409001B" w:tentative="1">
+      <w:start w:val="1"/>
+      <w:numFmt w:val="lowerRoman"/>
+      <w:lvlText w:val="%9."/>
+      <w:lvlJc w:val="right"/>
+      <w:pPr>
+        <w:ind w:left="6480" w:hanging="180"/>
+      </w:pPr>
+    </w:lvl>
+  </w:abstractNum>
+  <w:abstractNum w:abstractNumId="10">
     <w:nsid w:val="4F1F23B8"/>
     <w:multiLevelType w:val="hybridMultilevel"/>
     <w:tmpl w:val="B2E0F394"/>
@@ -15842,7 +18951,96 @@
       </w:rPr>
     </w:lvl>
   </w:abstractNum>
-  <w:abstractNum w:abstractNumId="7">
+  <w:abstractNum w:abstractNumId="11">
+    <w:nsid w:val="50C425CB"/>
+    <w:multiLevelType w:val="hybridMultilevel"/>
+    <w:tmpl w:val="81D42280"/>
+    <w:lvl w:ilvl="0" w:tplc="04090019">
+      <w:start w:val="1"/>
+      <w:numFmt w:val="lowerLetter"/>
+      <w:lvlText w:val="%1."/>
+      <w:lvlJc w:val="left"/>
+      <w:pPr>
+        <w:ind w:left="720" w:hanging="360"/>
+      </w:pPr>
+      <w:rPr>
+        <w:rFonts w:hint="default"/>
+      </w:rPr>
+    </w:lvl>
+    <w:lvl w:ilvl="1" w:tplc="04090019" w:tentative="1">
+      <w:start w:val="1"/>
+      <w:numFmt w:val="lowerLetter"/>
+      <w:lvlText w:val="%2."/>
+      <w:lvlJc w:val="left"/>
+      <w:pPr>
+        <w:ind w:left="1440" w:hanging="360"/>
+      </w:pPr>
+    </w:lvl>
+    <w:lvl w:ilvl="2" w:tplc="0409001B" w:tentative="1">
+      <w:start w:val="1"/>
+      <w:numFmt w:val="lowerRoman"/>
+      <w:lvlText w:val="%3."/>
+      <w:lvlJc w:val="right"/>
+      <w:pPr>
+        <w:ind w:left="2160" w:hanging="180"/>
+      </w:pPr>
+    </w:lvl>
+    <w:lvl w:ilvl="3" w:tplc="0409000F" w:tentative="1">
+      <w:start w:val="1"/>
+      <w:numFmt w:val="decimal"/>
+      <w:lvlText w:val="%4."/>
+      <w:lvlJc w:val="left"/>
+      <w:pPr>
+        <w:ind w:left="2880" w:hanging="360"/>
+      </w:pPr>
+    </w:lvl>
+    <w:lvl w:ilvl="4" w:tplc="04090019" w:tentative="1">
+      <w:start w:val="1"/>
+      <w:numFmt w:val="lowerLetter"/>
+      <w:lvlText w:val="%5."/>
+      <w:lvlJc w:val="left"/>
+      <w:pPr>
+        <w:ind w:left="3600" w:hanging="360"/>
+      </w:pPr>
+    </w:lvl>
+    <w:lvl w:ilvl="5" w:tplc="0409001B" w:tentative="1">
+      <w:start w:val="1"/>
+      <w:numFmt w:val="lowerRoman"/>
+      <w:lvlText w:val="%6."/>
+      <w:lvlJc w:val="right"/>
+      <w:pPr>
+        <w:ind w:left="4320" w:hanging="180"/>
+      </w:pPr>
+    </w:lvl>
+    <w:lvl w:ilvl="6" w:tplc="0409000F" w:tentative="1">
+      <w:start w:val="1"/>
+      <w:numFmt w:val="decimal"/>
+      <w:lvlText w:val="%7."/>
+      <w:lvlJc w:val="left"/>
+      <w:pPr>
+        <w:ind w:left="5040" w:hanging="360"/>
+      </w:pPr>
+    </w:lvl>
+    <w:lvl w:ilvl="7" w:tplc="04090019" w:tentative="1">
+      <w:start w:val="1"/>
+      <w:numFmt w:val="lowerLetter"/>
+      <w:lvlText w:val="%8."/>
+      <w:lvlJc w:val="left"/>
+      <w:pPr>
+        <w:ind w:left="5760" w:hanging="360"/>
+      </w:pPr>
+    </w:lvl>
+    <w:lvl w:ilvl="8" w:tplc="0409001B" w:tentative="1">
+      <w:start w:val="1"/>
+      <w:numFmt w:val="lowerRoman"/>
+      <w:lvlText w:val="%9."/>
+      <w:lvlJc w:val="right"/>
+      <w:pPr>
+        <w:ind w:left="6480" w:hanging="180"/>
+      </w:pPr>
+    </w:lvl>
+  </w:abstractNum>
+  <w:abstractNum w:abstractNumId="12">
     <w:nsid w:val="52F43266"/>
     <w:multiLevelType w:val="hybridMultilevel"/>
     <w:tmpl w:val="A95CD6E4"/>
@@ -15955,7 +19153,7 @@
       </w:rPr>
     </w:lvl>
   </w:abstractNum>
-  <w:abstractNum w:abstractNumId="8">
+  <w:abstractNum w:abstractNumId="13">
     <w:nsid w:val="645B36D1"/>
     <w:multiLevelType w:val="hybridMultilevel"/>
     <w:tmpl w:val="A280A670"/>
@@ -16044,7 +19242,7 @@
       </w:pPr>
     </w:lvl>
   </w:abstractNum>
-  <w:abstractNum w:abstractNumId="9">
+  <w:abstractNum w:abstractNumId="14">
     <w:nsid w:val="72963973"/>
     <w:multiLevelType w:val="hybridMultilevel"/>
     <w:tmpl w:val="8AFA3846"/>
@@ -16136,10 +19334,10 @@
       </w:pPr>
     </w:lvl>
   </w:abstractNum>
-  <w:abstractNum w:abstractNumId="10">
+  <w:abstractNum w:abstractNumId="15">
     <w:nsid w:val="747C08BD"/>
     <w:multiLevelType w:val="hybridMultilevel"/>
-    <w:tmpl w:val="A280A670"/>
+    <w:tmpl w:val="EAE87666"/>
     <w:lvl w:ilvl="0" w:tplc="04090019">
       <w:start w:val="1"/>
       <w:numFmt w:val="lowerLetter"/>
@@ -16225,7 +19423,7 @@
       </w:pPr>
     </w:lvl>
   </w:abstractNum>
-  <w:abstractNum w:abstractNumId="11">
+  <w:abstractNum w:abstractNumId="16">
     <w:nsid w:val="76805E8E"/>
     <w:multiLevelType w:val="hybridMultilevel"/>
     <w:tmpl w:val="A280A670"/>
@@ -16314,7 +19512,7 @@
       </w:pPr>
     </w:lvl>
   </w:abstractNum>
-  <w:abstractNum w:abstractNumId="12">
+  <w:abstractNum w:abstractNumId="17">
     <w:nsid w:val="7A5D0640"/>
     <w:multiLevelType w:val="hybridMultilevel"/>
     <w:tmpl w:val="E256B7CC"/>
@@ -16404,43 +19602,58 @@
     </w:lvl>
   </w:abstractNum>
   <w:num w:numId="1">
+    <w:abstractNumId w:val="6"/>
+  </w:num>
+  <w:num w:numId="2">
+    <w:abstractNumId w:val="14"/>
+  </w:num>
+  <w:num w:numId="3">
+    <w:abstractNumId w:val="10"/>
+  </w:num>
+  <w:num w:numId="4">
+    <w:abstractNumId w:val="12"/>
+  </w:num>
+  <w:num w:numId="5">
+    <w:abstractNumId w:val="16"/>
+  </w:num>
+  <w:num w:numId="6">
+    <w:abstractNumId w:val="4"/>
+  </w:num>
+  <w:num w:numId="7">
+    <w:abstractNumId w:val="7"/>
+  </w:num>
+  <w:num w:numId="8">
     <w:abstractNumId w:val="3"/>
   </w:num>
-  <w:num w:numId="2">
-    <w:abstractNumId w:val="9"/>
+  <w:num w:numId="9">
+    <w:abstractNumId w:val="17"/>
   </w:num>
-  <w:num w:numId="3">
-    <w:abstractNumId w:val="6"/>
+  <w:num w:numId="10">
+    <w:abstractNumId w:val="8"/>
   </w:num>
-  <w:num w:numId="4">
-    <w:abstractNumId w:val="7"/>
+  <w:num w:numId="11">
+    <w:abstractNumId w:val="5"/>
   </w:num>
-  <w:num w:numId="5">
+  <w:num w:numId="12">
+    <w:abstractNumId w:val="15"/>
+  </w:num>
+  <w:num w:numId="13">
+    <w:abstractNumId w:val="13"/>
+  </w:num>
+  <w:num w:numId="14">
+    <w:abstractNumId w:val="1"/>
+  </w:num>
+  <w:num w:numId="15">
+    <w:abstractNumId w:val="2"/>
+  </w:num>
+  <w:num w:numId="16">
+    <w:abstractNumId w:val="0"/>
+  </w:num>
+  <w:num w:numId="17">
     <w:abstractNumId w:val="11"/>
   </w:num>
-  <w:num w:numId="6">
-    <w:abstractNumId w:val="1"/>
-  </w:num>
-  <w:num w:numId="7">
-    <w:abstractNumId w:val="4"/>
-  </w:num>
-  <w:num w:numId="8">
-    <w:abstractNumId w:val="0"/>
-  </w:num>
-  <w:num w:numId="9">
-    <w:abstractNumId w:val="12"/>
-  </w:num>
-  <w:num w:numId="10">
-    <w:abstractNumId w:val="5"/>
-  </w:num>
-  <w:num w:numId="11">
-    <w:abstractNumId w:val="2"/>
-  </w:num>
-  <w:num w:numId="12">
-    <w:abstractNumId w:val="10"/>
-  </w:num>
-  <w:num w:numId="13">
-    <w:abstractNumId w:val="8"/>
+  <w:num w:numId="18">
+    <w:abstractNumId w:val="9"/>
   </w:num>
   <w:numIdMacAtCleanup w:val="12"/>
 </w:numbering>
@@ -16739,7 +19952,6 @@
   <w:style w:type="character" w:default="1" w:styleId="DefaultParagraphFont">
     <w:name w:val="Default Paragraph Font"/>
     <w:uiPriority w:val="1"/>
-    <w:semiHidden/>
     <w:unhideWhenUsed/>
   </w:style>
   <w:style w:type="table" w:default="1" w:styleId="TableNormal">
@@ -18173,7 +21385,6 @@
   <w:style w:type="character" w:default="1" w:styleId="DefaultParagraphFont">
     <w:name w:val="Default Paragraph Font"/>
     <w:uiPriority w:val="1"/>
-    <w:semiHidden/>
     <w:unhideWhenUsed/>
   </w:style>
   <w:style w:type="table" w:default="1" w:styleId="TableNormal">
@@ -19639,7 +22850,7 @@
 </file>
 
 <file path=customXml/itemProps1.xml><?xml version="1.0" encoding="utf-8"?>
-<ds:datastoreItem xmlns:ds="http://schemas.openxmlformats.org/officeDocument/2006/customXml" ds:itemID="{2DC24C70-DD98-FA46-BF5D-70503F3D693A}">
+<ds:datastoreItem xmlns:ds="http://schemas.openxmlformats.org/officeDocument/2006/customXml" ds:itemID="{64F8D5E2-C6D8-C846-9067-A1F0C0A8C646}">
   <ds:schemaRefs>
     <ds:schemaRef ds:uri="http://schemas.openxmlformats.org/officeDocument/2006/bibliography"/>
   </ds:schemaRefs>

</xml_diff>

<commit_message>
* Sửa các hình
</commit_message>
<xml_diff>
--- a/Report/Report.docx
+++ b/Report/Report.docx
@@ -1527,8 +1527,6 @@
         </w:rPr>
       </w:sdtEndPr>
       <w:sdtContent>
-        <w:bookmarkStart w:id="6" w:name="_GoBack" w:displacedByCustomXml="prev"/>
-        <w:bookmarkEnd w:id="6" w:displacedByCustomXml="prev"/>
         <w:p>
           <w:pPr>
             <w:pStyle w:val="TOCHeading"/>
@@ -3838,7 +3836,7 @@
           <w:sz w:val="32"/>
         </w:rPr>
       </w:pPr>
-      <w:bookmarkStart w:id="7" w:name="_Toc377983279"/>
+      <w:bookmarkStart w:id="6" w:name="_Toc377983279"/>
       <w:r>
         <w:rPr>
           <w:b/>
@@ -3846,7 +3844,7 @@
         </w:rPr>
         <w:t>DANH MỤC HÌNH ẢNH</w:t>
       </w:r>
-      <w:bookmarkEnd w:id="7"/>
+      <w:bookmarkEnd w:id="6"/>
     </w:p>
     <w:p>
       <w:pPr>
@@ -3856,10 +3854,10 @@
           <w:numId w:val="0"/>
         </w:numPr>
       </w:pPr>
-      <w:bookmarkStart w:id="8" w:name="_Toc312818944"/>
-      <w:bookmarkStart w:id="9" w:name="_Toc312819264"/>
-      <w:bookmarkStart w:id="10" w:name="_Toc344754467"/>
-      <w:bookmarkStart w:id="11" w:name="_Toc345318672"/>
+      <w:bookmarkStart w:id="7" w:name="_Toc312818944"/>
+      <w:bookmarkStart w:id="8" w:name="_Toc312819264"/>
+      <w:bookmarkStart w:id="9" w:name="_Toc344754467"/>
+      <w:bookmarkStart w:id="10" w:name="_Toc345318672"/>
       <w:bookmarkEnd w:id="1"/>
       <w:bookmarkEnd w:id="2"/>
       <w:bookmarkEnd w:id="3"/>
@@ -3917,25 +3915,25 @@
         </w:numPr>
         <w:jc w:val="center"/>
       </w:pPr>
-      <w:bookmarkStart w:id="12" w:name="_Toc377983277"/>
-      <w:bookmarkStart w:id="13" w:name="_Toc279693241"/>
-      <w:bookmarkStart w:id="14" w:name="_Toc280195955"/>
-      <w:bookmarkStart w:id="15" w:name="_Toc280623639"/>
+      <w:bookmarkStart w:id="11" w:name="_Toc377983277"/>
+      <w:bookmarkStart w:id="12" w:name="_Toc279693241"/>
+      <w:bookmarkStart w:id="13" w:name="_Toc280195955"/>
+      <w:bookmarkStart w:id="14" w:name="_Toc280623639"/>
       <w:bookmarkEnd w:id="5"/>
+      <w:bookmarkEnd w:id="7"/>
       <w:bookmarkEnd w:id="8"/>
       <w:bookmarkEnd w:id="9"/>
       <w:bookmarkEnd w:id="10"/>
+      <w:r>
+        <w:t xml:space="preserve">TÓM TẮT </w:t>
+      </w:r>
       <w:bookmarkEnd w:id="11"/>
       <w:r>
-        <w:t xml:space="preserve">TÓM TẮT </w:t>
+        <w:t>LUẬN VĂN</w:t>
       </w:r>
       <w:bookmarkEnd w:id="12"/>
-      <w:r>
-        <w:t>LUẬN VĂN</w:t>
-      </w:r>
       <w:bookmarkEnd w:id="13"/>
       <w:bookmarkEnd w:id="14"/>
-      <w:bookmarkEnd w:id="15"/>
     </w:p>
     <w:p>
       <w:pPr>
@@ -4126,15 +4124,15 @@
         <w:spacing w:before="0"/>
         <w:jc w:val="center"/>
       </w:pPr>
-      <w:bookmarkStart w:id="16" w:name="_Toc279693242"/>
-      <w:bookmarkStart w:id="17" w:name="_Toc280195956"/>
-      <w:bookmarkStart w:id="18" w:name="_Toc280623640"/>
+      <w:bookmarkStart w:id="15" w:name="_Toc279693242"/>
+      <w:bookmarkStart w:id="16" w:name="_Toc280195956"/>
+      <w:bookmarkStart w:id="17" w:name="_Toc280623640"/>
       <w:r>
         <w:t>MỞ ĐẦU</w:t>
       </w:r>
+      <w:bookmarkEnd w:id="15"/>
       <w:bookmarkEnd w:id="16"/>
       <w:bookmarkEnd w:id="17"/>
-      <w:bookmarkEnd w:id="18"/>
     </w:p>
     <w:p/>
     <w:p>
@@ -4337,7 +4335,7 @@
           <w:szCs w:val="32"/>
         </w:rPr>
       </w:pPr>
-      <w:bookmarkStart w:id="19" w:name="_Toc279693243"/>
+      <w:bookmarkStart w:id="18" w:name="_Toc279693243"/>
       <w:r>
         <w:br w:type="page"/>
       </w:r>
@@ -4346,95 +4344,155 @@
       <w:pPr>
         <w:pStyle w:val="Heading1"/>
       </w:pPr>
-      <w:bookmarkStart w:id="20" w:name="_Toc280195957"/>
-      <w:bookmarkStart w:id="21" w:name="_Toc280623641"/>
+      <w:bookmarkStart w:id="19" w:name="_Toc280195957"/>
+      <w:bookmarkStart w:id="20" w:name="_Toc280623641"/>
       <w:r>
         <w:t xml:space="preserve">TỔNG </w:t>
       </w:r>
       <w:r>
         <w:t>QUAN</w:t>
       </w:r>
+      <w:bookmarkEnd w:id="19"/>
       <w:bookmarkEnd w:id="20"/>
+    </w:p>
+    <w:p>
+      <w:pPr>
+        <w:pStyle w:val="Heading2"/>
+      </w:pPr>
+      <w:bookmarkStart w:id="21" w:name="_Toc280195958"/>
+      <w:bookmarkStart w:id="22" w:name="_Toc280623642"/>
+      <w:r>
+        <w:rPr>
+          <w:lang w:val="vi-VN"/>
+        </w:rPr>
+        <w:t>Bối cảng nghiên cứu</w:t>
+      </w:r>
       <w:bookmarkEnd w:id="21"/>
+      <w:bookmarkEnd w:id="22"/>
+    </w:p>
+    <w:p>
+      <w:r>
+        <w:t>T</w:t>
+      </w:r>
+      <w:r>
+        <w:t>heo thống kê của Bộ Giao thông Vận tả</w:t>
+      </w:r>
+      <w:r>
+        <w:t>i, t</w:t>
+      </w:r>
+      <w:r>
+        <w:t xml:space="preserve">ính đến tháng 3/2014, số lượng xe máy được sử dụng trên địa bàn cả nước lên đến xấp xỉ 39 triệu chiếc. Nhiều năm qua, không chỉ thành phố mà kể cả địa bàn nông thôn, số hộ gia đình sử dụng xe máy được "phủ sóng” gần như đạt tỷ lệ tuyệt đối. </w:t>
+      </w:r>
+      <w:r>
+        <w:t xml:space="preserve">Với dân số hiện tại 90 triệu người, cứ khoảng </w:t>
+      </w:r>
+      <w:r>
+        <w:t xml:space="preserve">2.3 người thì có 1 người có xe máy. </w:t>
+      </w:r>
+      <w:r>
+        <w:t>Tại nhiều nơi, nhất là khu vực đô thị, tỷ lệ người lao động với xe máy đạt hệ số 1:1.</w:t>
+      </w:r>
+      <w:r>
+        <w:t xml:space="preserve"> Xe máy đang chiếm hơn 85% tổng số phương tiện giao thông hiện nay.</w:t>
+      </w:r>
+    </w:p>
+    <w:p>
+      <w:r>
+        <w:t>Bình quân mỗi năm thị trường Việt Nam "khai sinh” thêm hơn 3 triệu chiếc xe máy. Với đà tăng tiến như vậy, đến 2020, tổng số lượng xe máy lưu hành trên thị trường có khả năng đạt tới 60 triệu chiếc. Là phương tiện giao thông thiết yếu của số đông người dân, nhưng lượng xe máy tăng nhanh sẽ gây ra nhiều hệ lụy rất đáng lo ngại.</w:t>
+      </w:r>
+    </w:p>
+    <w:p>
+      <w:r>
+        <w:t xml:space="preserve">Theo Uỷ ban An toàn giao thông </w:t>
+      </w:r>
+      <w:r>
+        <w:t>quốc gia, mỗi năm, cả nước mất 30.000 tỷ đồng do ùn tắc giao thông. Một số liệu nghiên cứu khác cho thấy thời gian ùn tắc giao thông trung bình tại Hà Nội và TP.HCM là 45 phút/ngày, tương đương 15 giờ/tháng và 180 giờ/năm. Với thời gian lãng phí do ùn tắc gây ra, tổng thiệt hại tương ứng chỉ tính riêng Hà Nội và TP.HCM đã lên tới 18.800 tỉ đồng/năm. Thêm vào đó, mỗi năm số tiền chi ra cho khắc phục tai nạn giao thông tại VN lên tới 2,5 tỉ USD, tương đương 50.000 tỉ đồng, bằng 30% ngân sách chi cho giáo dục.</w:t>
+      </w:r>
+      <w:r>
+        <w:t xml:space="preserve"> 70% trong số các vụ tai nạn đó có thủ phạm chính là xe máy.</w:t>
+      </w:r>
+    </w:p>
+    <w:p>
+      <w:r>
+        <w:t>Vớ</w:t>
+      </w:r>
+      <w:r>
+        <w:t xml:space="preserve">i </w:t>
+      </w:r>
+      <w:r>
+        <w:t xml:space="preserve">những số liệu đó, </w:t>
+      </w:r>
+      <w:r>
+        <w:t xml:space="preserve">vấn đề </w:t>
+      </w:r>
+      <w:r>
+        <w:t xml:space="preserve">nâng cao </w:t>
+      </w:r>
+      <w:r>
+        <w:t xml:space="preserve">kiến thức cho người điều khiển xe gắn máy tham gia giao thông </w:t>
+      </w:r>
+      <w:r>
+        <w:t>là một vấn đề cấp bách.</w:t>
+      </w:r>
     </w:p>
     <w:p>
       <w:pPr>
         <w:pStyle w:val="Heading2"/>
-      </w:pPr>
-      <w:bookmarkStart w:id="22" w:name="_Toc280195958"/>
-      <w:bookmarkStart w:id="23" w:name="_Toc280623642"/>
-      <w:r>
         <w:rPr>
           <w:lang w:val="vi-VN"/>
         </w:rPr>
-        <w:t>Bối cảng nghiên cứu</w:t>
-      </w:r>
-      <w:bookmarkEnd w:id="22"/>
+      </w:pPr>
+      <w:bookmarkStart w:id="23" w:name="_Toc280195959"/>
+      <w:bookmarkStart w:id="24" w:name="_Toc280623643"/>
+      <w:r>
+        <w:rPr>
+          <w:lang w:val="vi-VN"/>
+        </w:rPr>
+        <w:t>Động lực nghiên cứu</w:t>
+      </w:r>
       <w:bookmarkEnd w:id="23"/>
-    </w:p>
-    <w:p>
-      <w:r>
-        <w:t>T</w:t>
-      </w:r>
-      <w:r>
-        <w:t>heo thống kê của Bộ Giao thông Vận tả</w:t>
-      </w:r>
-      <w:r>
-        <w:t>i, t</w:t>
-      </w:r>
-      <w:r>
-        <w:t xml:space="preserve">ính đến tháng 3/2014, số lượng xe máy được sử dụng trên địa bàn cả nước lên đến xấp xỉ 39 triệu chiếc. Nhiều năm qua, không chỉ thành phố mà kể cả địa bàn nông thôn, số hộ gia đình sử dụng xe máy được "phủ sóng” gần như đạt tỷ lệ tuyệt đối. </w:t>
-      </w:r>
-      <w:r>
-        <w:t xml:space="preserve">Với dân số hiện tại 90 triệu người, cứ khoảng </w:t>
-      </w:r>
-      <w:r>
-        <w:t xml:space="preserve">2.3 người thì có 1 người có xe máy. </w:t>
-      </w:r>
-      <w:r>
-        <w:t>Tại nhiều nơi, nhất là khu vực đô thị, tỷ lệ người lao động với xe máy đạt hệ số 1:1.</w:t>
-      </w:r>
-      <w:r>
-        <w:t xml:space="preserve"> Xe máy đang chiếm hơn 85% tổng số phương tiện giao thông hiện nay.</w:t>
-      </w:r>
-    </w:p>
-    <w:p>
-      <w:r>
-        <w:t>Bình quân mỗi năm thị trường Việt Nam "khai sinh” thêm hơn 3 triệu chiếc xe máy. Với đà tăng tiến như vậy, đến 2020, tổng số lượng xe máy lưu hành trên thị trường có khả năng đạt tới 60 triệu chiếc. Là phương tiện giao thông thiết yếu của số đông người dân, nhưng lượng xe máy tăng nhanh sẽ gây ra nhiều hệ lụy rất đáng lo ngại.</w:t>
-      </w:r>
-    </w:p>
-    <w:p>
-      <w:r>
-        <w:t xml:space="preserve">Theo Uỷ ban An toàn giao thông </w:t>
-      </w:r>
-      <w:r>
-        <w:t>quốc gia, mỗi năm, cả nước mất 30.000 tỷ đồng do ùn tắc giao thông. Một số liệu nghiên cứu khác cho thấy thời gian ùn tắc giao thông trung bình tại Hà Nội và TP.HCM là 45 phút/ngày, tương đương 15 giờ/tháng và 180 giờ/năm. Với thời gian lãng phí do ùn tắc gây ra, tổng thiệt hại tương ứng chỉ tính riêng Hà Nội và TP.HCM đã lên tới 18.800 tỉ đồng/năm. Thêm vào đó, mỗi năm số tiền chi ra cho khắc phục tai nạn giao thông tại VN lên tới 2,5 tỉ USD, tương đương 50.000 tỉ đồng, bằng 30% ngân sách chi cho giáo dục.</w:t>
-      </w:r>
-      <w:r>
-        <w:t xml:space="preserve"> 70% trong số các vụ tai nạn đó có thủ phạm chính là xe máy.</w:t>
-      </w:r>
-    </w:p>
-    <w:p>
-      <w:r>
-        <w:t>Vớ</w:t>
-      </w:r>
-      <w:r>
-        <w:t xml:space="preserve">i </w:t>
-      </w:r>
-      <w:r>
-        <w:t xml:space="preserve">những số liệu đó, </w:t>
-      </w:r>
-      <w:r>
-        <w:t xml:space="preserve">vấn đề </w:t>
-      </w:r>
-      <w:r>
-        <w:t xml:space="preserve">nâng cao </w:t>
-      </w:r>
-      <w:r>
-        <w:t xml:space="preserve">kiến thức cho người điều khiển xe gắn máy tham gia giao thông </w:t>
-      </w:r>
-      <w:r>
-        <w:t>là một vấn đề cấp bách.</w:t>
+      <w:bookmarkEnd w:id="24"/>
+    </w:p>
+    <w:p>
+      <w:r>
+        <w:t xml:space="preserve">Tuyên truyền về kiến thức giao thông là hoạt động cần được đẩy mạnh trong bối cảnh trên, tuy nhiên </w:t>
+      </w:r>
+      <w:r>
+        <w:t xml:space="preserve">câu hỏi là </w:t>
+      </w:r>
+      <w:r>
+        <w:t>phương pháp nào là hiệu quả.</w:t>
+      </w:r>
+    </w:p>
+    <w:p>
+      <w:r>
+        <w:t xml:space="preserve">Các hoạt động tuyên truyền phổ biến hiện nay như: </w:t>
+      </w:r>
+      <w:r>
+        <w:t xml:space="preserve">áp phích, băng rôn, chương trình truyền hình, cuộc thi trong trường học, tuyên truyền thông qua loa phát thanh ở từng khu phố… Nhược điểm có thể thấy của các hoạt động này là chỉ có thể đề cập đến lý thuyết hay trình bày hiện trạng nhằm răng đe. Người nghe có thể thay đổi ý thức, kiến thức, nhưng </w:t>
+      </w:r>
+      <w:r>
+        <w:t>chưa có cơ hội để có thể thực hành và kiểm tra trong các điều kiện giống với thực tế.</w:t>
+      </w:r>
+      <w:r>
+        <w:t xml:space="preserve"> Chính những thiếu sót đó dẫn đến người dân lúng túng khi xử lý các tình huống thực </w:t>
+      </w:r>
+      <w:r>
+        <w:t xml:space="preserve">tế </w:t>
+      </w:r>
+      <w:r>
+        <w:t>dẫn đến</w:t>
+      </w:r>
+      <w:r>
+        <w:t xml:space="preserve"> gây ùn tắt giao thông hoặc tệ hơn là gây tai nạn giao thông.</w:t>
+      </w:r>
+    </w:p>
+    <w:p>
+      <w:r>
+        <w:t xml:space="preserve">Điều đó đặt ra yêu cầu cần có một giải pháp tuyên truyền khác hiệu quả hơn. Giải pháp mới đòi hỏi phải trực quan, giống với thực tế, cho phép người chơi tương tác như đang điều khiển phương tiện tham gia giao thông như trong thực tế và hơn nữa, các tình huống vi phạm phải được pháp hiện kịp thời và cảnh báo để người tham gia có thể </w:t>
+      </w:r>
+      <w:r>
+        <w:t>ghi nhớ.</w:t>
       </w:r>
     </w:p>
     <w:p>
@@ -4444,76 +4502,16 @@
           <w:lang w:val="vi-VN"/>
         </w:rPr>
       </w:pPr>
-      <w:bookmarkStart w:id="24" w:name="_Toc280195959"/>
-      <w:bookmarkStart w:id="25" w:name="_Toc280623643"/>
+      <w:bookmarkStart w:id="25" w:name="_Toc280195960"/>
+      <w:bookmarkStart w:id="26" w:name="_Toc280623644"/>
       <w:r>
         <w:rPr>
           <w:lang w:val="vi-VN"/>
         </w:rPr>
-        <w:t>Động lực nghiên cứu</w:t>
-      </w:r>
-      <w:bookmarkEnd w:id="24"/>
+        <w:t>Giới hạn đề tài</w:t>
+      </w:r>
       <w:bookmarkEnd w:id="25"/>
-    </w:p>
-    <w:p>
-      <w:r>
-        <w:t xml:space="preserve">Tuyên truyền về kiến thức giao thông là hoạt động cần được đẩy mạnh trong bối cảnh trên, tuy nhiên </w:t>
-      </w:r>
-      <w:r>
-        <w:t xml:space="preserve">câu hỏi là </w:t>
-      </w:r>
-      <w:r>
-        <w:t>phương pháp nào là hiệu quả.</w:t>
-      </w:r>
-    </w:p>
-    <w:p>
-      <w:r>
-        <w:t xml:space="preserve">Các hoạt động tuyên truyền phổ biến hiện nay như: </w:t>
-      </w:r>
-      <w:r>
-        <w:t xml:space="preserve">áp phích, băng rôn, chương trình truyền hình, cuộc thi trong trường học, tuyên truyền thông qua loa phát thanh ở từng khu phố… Nhược điểm có thể thấy của các hoạt động này là chỉ có thể đề cập đến lý thuyết hay trình bày hiện trạng nhằm răng đe. Người nghe có thể thay đổi ý thức, kiến thức, nhưng </w:t>
-      </w:r>
-      <w:r>
-        <w:t>chưa có cơ hội để có thể thực hành và kiểm tra trong các điều kiện giống với thực tế.</w:t>
-      </w:r>
-      <w:r>
-        <w:t xml:space="preserve"> Chính những thiếu sót đó dẫn đến người dân lúng túng khi xử lý các tình huống thực </w:t>
-      </w:r>
-      <w:r>
-        <w:t xml:space="preserve">tế </w:t>
-      </w:r>
-      <w:r>
-        <w:t>dẫn đến</w:t>
-      </w:r>
-      <w:r>
-        <w:t xml:space="preserve"> gây ùn tắt giao thông hoặc tệ hơn là gây tai nạn giao thông.</w:t>
-      </w:r>
-    </w:p>
-    <w:p>
-      <w:r>
-        <w:t xml:space="preserve">Điều đó đặt ra yêu cầu cần có một giải pháp tuyên truyền khác hiệu quả hơn. Giải pháp mới đòi hỏi phải trực quan, giống với thực tế, cho phép người chơi tương tác như đang điều khiển phương tiện tham gia giao thông như trong thực tế và hơn nữa, các tình huống vi phạm phải được pháp hiện kịp thời và cảnh báo để người tham gia có thể </w:t>
-      </w:r>
-      <w:r>
-        <w:t>ghi nhớ.</w:t>
-      </w:r>
-    </w:p>
-    <w:p>
-      <w:pPr>
-        <w:pStyle w:val="Heading2"/>
-        <w:rPr>
-          <w:lang w:val="vi-VN"/>
-        </w:rPr>
-      </w:pPr>
-      <w:bookmarkStart w:id="26" w:name="_Toc280195960"/>
-      <w:bookmarkStart w:id="27" w:name="_Toc280623644"/>
-      <w:r>
-        <w:rPr>
-          <w:lang w:val="vi-VN"/>
-        </w:rPr>
-        <w:t>Giới hạn đề tài</w:t>
-      </w:r>
       <w:bookmarkEnd w:id="26"/>
-      <w:bookmarkEnd w:id="27"/>
     </w:p>
     <w:p>
       <w:r>
@@ -4805,43 +4803,43 @@
       <w:pPr>
         <w:pStyle w:val="Heading1"/>
       </w:pPr>
-      <w:bookmarkStart w:id="28" w:name="_Toc280195961"/>
-      <w:bookmarkStart w:id="29" w:name="_Toc280623645"/>
-      <w:bookmarkEnd w:id="19"/>
+      <w:bookmarkStart w:id="27" w:name="_Toc280195961"/>
+      <w:bookmarkStart w:id="28" w:name="_Toc280623645"/>
+      <w:bookmarkEnd w:id="18"/>
       <w:r>
         <w:t>CƠ SỞ CÔNG NGHỆ</w:t>
       </w:r>
-      <w:bookmarkStart w:id="30" w:name="_Toc280195962"/>
+      <w:bookmarkStart w:id="29" w:name="_Toc280195962"/>
+      <w:bookmarkEnd w:id="27"/>
       <w:bookmarkEnd w:id="28"/>
+    </w:p>
+    <w:p>
+      <w:pPr>
+        <w:pStyle w:val="Heading2"/>
+      </w:pPr>
+      <w:bookmarkStart w:id="30" w:name="_Toc280623646"/>
+      <w:r>
+        <w:t>Game Engine</w:t>
+      </w:r>
       <w:bookmarkEnd w:id="29"/>
-    </w:p>
-    <w:p>
-      <w:pPr>
-        <w:pStyle w:val="Heading2"/>
-      </w:pPr>
-      <w:bookmarkStart w:id="31" w:name="_Toc280623646"/>
-      <w:r>
-        <w:t>Game Engine</w:t>
-      </w:r>
       <w:bookmarkEnd w:id="30"/>
+    </w:p>
+    <w:p>
+      <w:r>
+        <w:t>Một game engine là một phần mềm được viết để thiết kế và phát triển video game, hiểu đơn giản nó là loại phần mềm trung gian kết nối tương tác của nhiều ứng dụng trong cùng 1 hệ thống với nhau. Chức năng cốt lõi của game engine phần lớn nằm trong công cụ dựng hình (kết xuất đồ họa) cho các hình ảnh 2 chiều (2D) hay 3 chiều(3D), công cụ vật lý (hay công cụ tính toán và phát hiện va chạm), âm thanh, mã nguồn, hình ảnh động (animation), trí tuệ nhân tạo, phân luồng, tạo dòng dữ liệu xử lý, quản lý bộ nhớ, dựng ảnh đồ thị, và kết nối mạng. Quá trình phát triển game tiết kiệm được rất nhiều thời gian và kinh phí vào việc tái sử dụng và tái thích ứng một engine để tạo nhiều game khác nhau.</w:t>
+      </w:r>
+    </w:p>
+    <w:p>
+      <w:pPr>
+        <w:pStyle w:val="Heading3"/>
+      </w:pPr>
+      <w:bookmarkStart w:id="31" w:name="_Toc280195964"/>
+      <w:bookmarkStart w:id="32" w:name="_Toc280623647"/>
+      <w:r>
+        <w:t>Các loại Game Engine</w:t>
+      </w:r>
       <w:bookmarkEnd w:id="31"/>
-    </w:p>
-    <w:p>
-      <w:r>
-        <w:t>Một game engine là một phần mềm được viết để thiết kế và phát triển video game, hiểu đơn giản nó là loại phần mềm trung gian kết nối tương tác của nhiều ứng dụng trong cùng 1 hệ thống với nhau. Chức năng cốt lõi của game engine phần lớn nằm trong công cụ dựng hình (kết xuất đồ họa) cho các hình ảnh 2 chiều (2D) hay 3 chiều(3D), công cụ vật lý (hay công cụ tính toán và phát hiện va chạm), âm thanh, mã nguồn, hình ảnh động (animation), trí tuệ nhân tạo, phân luồng, tạo dòng dữ liệu xử lý, quản lý bộ nhớ, dựng ảnh đồ thị, và kết nối mạng. Quá trình phát triển game tiết kiệm được rất nhiều thời gian và kinh phí vào việc tái sử dụng và tái thích ứng một engine để tạo nhiều game khác nhau.</w:t>
-      </w:r>
-    </w:p>
-    <w:p>
-      <w:pPr>
-        <w:pStyle w:val="Heading3"/>
-      </w:pPr>
-      <w:bookmarkStart w:id="32" w:name="_Toc280195964"/>
-      <w:bookmarkStart w:id="33" w:name="_Toc280623647"/>
-      <w:r>
-        <w:t>Các loại Game Engine</w:t>
-      </w:r>
       <w:bookmarkEnd w:id="32"/>
-      <w:bookmarkEnd w:id="33"/>
     </w:p>
     <w:p>
       <w:r>
@@ -4853,7 +4851,7 @@
       <w:r>
         <w:t>tạm chia ra thành 3 loại: roll-your-own, mostly-ready, và point-and-click engine.</w:t>
       </w:r>
-      <w:bookmarkStart w:id="34" w:name="_Toc280195965"/>
+      <w:bookmarkStart w:id="33" w:name="_Toc280195965"/>
     </w:p>
     <w:p>
       <w:pPr>
@@ -4866,7 +4864,7 @@
       <w:r>
         <w:t>Roll-Your-Own</w:t>
       </w:r>
-      <w:bookmarkEnd w:id="34"/>
+      <w:bookmarkEnd w:id="33"/>
     </w:p>
     <w:p>
       <w:pPr>
@@ -4908,11 +4906,11 @@
           <w:numId w:val="5"/>
         </w:numPr>
       </w:pPr>
-      <w:bookmarkStart w:id="35" w:name="_Toc280195966"/>
+      <w:bookmarkStart w:id="34" w:name="_Toc280195966"/>
       <w:r>
         <w:t>Mostly-Read</w:t>
       </w:r>
-      <w:bookmarkEnd w:id="35"/>
+      <w:bookmarkEnd w:id="34"/>
       <w:r>
         <w:t>y</w:t>
       </w:r>
@@ -4951,36 +4949,36 @@
           <w:numId w:val="5"/>
         </w:numPr>
       </w:pPr>
-      <w:bookmarkStart w:id="36" w:name="_Toc280195967"/>
+      <w:bookmarkStart w:id="35" w:name="_Toc280195967"/>
       <w:r>
         <w:t>Point-And-Click</w:t>
       </w:r>
+      <w:bookmarkEnd w:id="35"/>
+    </w:p>
+    <w:p>
+      <w:pPr>
+        <w:rPr>
+          <w:lang w:val="vi-VN"/>
+        </w:rPr>
+      </w:pPr>
+      <w:r>
+        <w:rPr>
+          <w:lang w:val="vi-VN"/>
+        </w:rPr>
+        <w:t>Point-and-click engine được xếp ở tầng cao nhất. Những engine này ngày càng trở nên phổ biến. Nó có tất cả mọi tool với đầy đủ chức năng cho phép bạn chỉ việc chọn, click và chọn để tạo ra game. Những engine như vậy, kể cả GameMaker, Torque Game Builder, và Unity3D được thiết kế để càng thân thiện với người dùng càng tốt. Nó cũng yêu cầu ít lập trình hơn. Điều này không có nghĩa việc lập trình không cần, nhưng nếu so với 2 loại engine kể trên trên, nó cần ít nhất.</w:t>
+      </w:r>
+    </w:p>
+    <w:p>
+      <w:pPr>
+        <w:pStyle w:val="Heading3"/>
+      </w:pPr>
+      <w:bookmarkStart w:id="36" w:name="_Toc280195968"/>
+      <w:bookmarkStart w:id="37" w:name="_Toc280623648"/>
+      <w:r>
+        <w:t>Một số Engine trên thị trường</w:t>
+      </w:r>
       <w:bookmarkEnd w:id="36"/>
-    </w:p>
-    <w:p>
-      <w:pPr>
-        <w:rPr>
-          <w:lang w:val="vi-VN"/>
-        </w:rPr>
-      </w:pPr>
-      <w:r>
-        <w:rPr>
-          <w:lang w:val="vi-VN"/>
-        </w:rPr>
-        <w:t>Point-and-click engine được xếp ở tầng cao nhất. Những engine này ngày càng trở nên phổ biến. Nó có tất cả mọi tool với đầy đủ chức năng cho phép bạn chỉ việc chọn, click và chọn để tạo ra game. Những engine như vậy, kể cả GameMaker, Torque Game Builder, và Unity3D được thiết kế để càng thân thiện với người dùng càng tốt. Nó cũng yêu cầu ít lập trình hơn. Điều này không có nghĩa việc lập trình không cần, nhưng nếu so với 2 loại engine kể trên trên, nó cần ít nhất.</w:t>
-      </w:r>
-    </w:p>
-    <w:p>
-      <w:pPr>
-        <w:pStyle w:val="Heading3"/>
-      </w:pPr>
-      <w:bookmarkStart w:id="37" w:name="_Toc280195968"/>
-      <w:bookmarkStart w:id="38" w:name="_Toc280623648"/>
-      <w:r>
-        <w:t>Một số Engine trên thị trường</w:t>
-      </w:r>
       <w:bookmarkEnd w:id="37"/>
-      <w:bookmarkEnd w:id="38"/>
     </w:p>
     <w:p>
       <w:pPr>
@@ -4990,11 +4988,11 @@
           <w:numId w:val="6"/>
         </w:numPr>
       </w:pPr>
-      <w:bookmarkStart w:id="39" w:name="_Toc280195969"/>
+      <w:bookmarkStart w:id="38" w:name="_Toc280195969"/>
       <w:r>
         <w:t>CryEngine</w:t>
       </w:r>
-      <w:bookmarkEnd w:id="39"/>
+      <w:bookmarkEnd w:id="38"/>
     </w:p>
     <w:p>
       <w:pPr>
@@ -5089,11 +5087,11 @@
           <w:numId w:val="6"/>
         </w:numPr>
       </w:pPr>
-      <w:bookmarkStart w:id="40" w:name="_Toc280195970"/>
+      <w:bookmarkStart w:id="39" w:name="_Toc280195970"/>
       <w:r>
         <w:t>OGRE Engine</w:t>
       </w:r>
-      <w:bookmarkEnd w:id="40"/>
+      <w:bookmarkEnd w:id="39"/>
     </w:p>
     <w:p>
       <w:pPr>
@@ -5176,11 +5174,11 @@
           <w:numId w:val="6"/>
         </w:numPr>
       </w:pPr>
-      <w:bookmarkStart w:id="41" w:name="_Toc280195971"/>
+      <w:bookmarkStart w:id="40" w:name="_Toc280195971"/>
       <w:r>
         <w:t>Panda3D</w:t>
       </w:r>
-      <w:bookmarkEnd w:id="41"/>
+      <w:bookmarkEnd w:id="40"/>
       <w:r>
         <w:t xml:space="preserve"> </w:t>
       </w:r>
@@ -5259,11 +5257,11 @@
           <w:numId w:val="6"/>
         </w:numPr>
       </w:pPr>
-      <w:bookmarkStart w:id="42" w:name="_Toc280195972"/>
+      <w:bookmarkStart w:id="41" w:name="_Toc280195972"/>
       <w:r>
         <w:t>UnrealEngine</w:t>
       </w:r>
-      <w:bookmarkEnd w:id="42"/>
+      <w:bookmarkEnd w:id="41"/>
       <w:r>
         <w:t xml:space="preserve"> </w:t>
       </w:r>
@@ -5338,118 +5336,118 @@
       <w:pPr>
         <w:pStyle w:val="Heading2"/>
       </w:pPr>
-      <w:bookmarkStart w:id="43" w:name="_Toc280195974"/>
-      <w:bookmarkStart w:id="44" w:name="_Toc280623649"/>
+      <w:bookmarkStart w:id="42" w:name="_Toc280195974"/>
+      <w:bookmarkStart w:id="43" w:name="_Toc280623649"/>
       <w:r>
         <w:t>Unity</w:t>
       </w:r>
       <w:r>
         <w:t xml:space="preserve"> Engine</w:t>
       </w:r>
+      <w:bookmarkEnd w:id="42"/>
       <w:bookmarkEnd w:id="43"/>
+    </w:p>
+    <w:p>
+      <w:pPr>
+        <w:pStyle w:val="Heading3"/>
+      </w:pPr>
+      <w:bookmarkStart w:id="44" w:name="_Toc280623650"/>
+      <w:r>
+        <w:t>Giới thiệu</w:t>
+      </w:r>
       <w:bookmarkEnd w:id="44"/>
     </w:p>
     <w:p>
       <w:pPr>
+        <w:pStyle w:val="ListParagraph"/>
+        <w:ind w:left="0"/>
+        <w:jc w:val="left"/>
+      </w:pPr>
+      <w:r>
+        <w:t xml:space="preserve">Unity Engine được phát triển bởi Unity Technologies – là một gói công cụ tích hợp dùng để xây dựng Game 3D hoặc các nội dung có tính tương tác khác như mô hình kiến trúc hay hoạt hình 3D thời gian thực. Unity Engine có thể chạy trên hệ điều hành Windows và Mas OS X. Sản phẩm tạo ra từ Unity Engine có thể chạy được trên các nền Windows, Mac, Linux , Wii,iOS,Android. Bên cạnh đó, Unity Engine có khả năng phát triên Game nền Web hỗ trợ cả Mac và Windows. </w:t>
+      </w:r>
+    </w:p>
+    <w:p>
+      <w:pPr>
+        <w:pStyle w:val="ListParagraph"/>
+        <w:ind w:left="0"/>
+        <w:jc w:val="left"/>
+      </w:pPr>
+      <w:r>
+        <w:t>Unity hay Unity 3D chắc chắn không phải engine đỉnh cao nhất về mặt đồ họa. Về mặt này, Cry Engine vẫn đang dẫn đầu với ưu thế đồ họa 3D cực kỳ chân thực. Có thể cảm nhận rõ ràng điều này qua chất lượng hình ảnh các tựa game gần đây sử dụng Cry Engine như Far Cry hay Crysis 3. Tuy nhiên, những engine khủng như Cry hay Unreal rất kén chọn và yêu cầu cấu hình cũng khủng không kém. Hơn nữa cái giá để được cấp phép sử dụng Cry Engine chắc chắn cũng không dễ chịu chút nào.</w:t>
+      </w:r>
+    </w:p>
+    <w:p>
+      <w:pPr>
+        <w:pStyle w:val="ListParagraph"/>
+        <w:ind w:left="0"/>
+        <w:jc w:val="left"/>
+      </w:pPr>
+      <w:r>
+        <w:t>Tuy đồ họa không thể so sánh với Cry Engine nhưng chất lượng hình ảnh Unity 3D mang lại cũng quá đủ để thỏa mãn game thủ hiện nay. Hơn nữa, Unity 3D còn có những ưu điểm mà không phải engine game nào cũng có.</w:t>
+      </w:r>
+    </w:p>
+    <w:p>
+      <w:pPr>
+        <w:pStyle w:val="ListParagraph"/>
+        <w:ind w:left="0"/>
+        <w:jc w:val="left"/>
+      </w:pPr>
+      <w:r>
+        <w:t>Hỗ trợ đa nền tảng: Một trong các thế mạnh của Unity 3D chính là khả năng hỗ trợ gần như toàn bộ các nền tảng hiện có bao gồm: PlayStation 3, Xbox 360, Wii U, iOS, Android, Windows, Blackberry 10, OS X, Linux, trình duyệt Web và cả Flash. Nói cách khác, chỉ với một gói engine, các studio có thể làm game cho bất kỳ hệ điều hành nào và dễ dàng convert chúng sang những hệ điều hành khác nhau. Đồng thời, đây cũng là giải pháp cho các game online đa nền tảng – có thể chơi đồng thời trên nhiều hệ điều hành, phần cứng khác nhau như Web, PC, Mobile, Tablet….</w:t>
+      </w:r>
+    </w:p>
+    <w:p>
+      <w:pPr>
+        <w:pStyle w:val="ListParagraph"/>
+        <w:ind w:left="0"/>
+        <w:jc w:val="left"/>
+      </w:pPr>
+      <w:r>
+        <w:t>Dễ sử dụng: Unity 3D được built trong một môi trường phát triển tích hợp, cung cấp một hệ thống toàn diện cho các lập trình viên, từ soạn thảo mã nguồn, xây dựng công cụ tự động hóa đến trình sửa lỗi. Do được hướng đến đồng thời cả lập trình viên không chuyên và studio chuyên nghiệp, nên Unity 3D khá dễ sử dụng. Hơn nữa, đây là một trong những engine phổ biến nhất trên thế giới, người dùng có thể dễ dàng tìm kiếm kinh nghiệm sử dụng của “tiền bối” trên các forum công nghệ.</w:t>
+      </w:r>
+    </w:p>
+    <w:p>
+      <w:pPr>
+        <w:pStyle w:val="ListParagraph"/>
+        <w:ind w:left="0"/>
+        <w:jc w:val="left"/>
+      </w:pPr>
+      <w:r>
+        <w:t>Tính kinh tế cao: Unity Technologies hiện cung cấp bản miễn phí engine Unity 3D cho người dùng cá nhân và các doanh nghiệp có doanh thu dưới 100.000 USD/năm. Với bản Pro, người dùng phải trả 1.500 USD/năm – một con số rất khiêm tốn so với những gì engine này mang lại.</w:t>
+      </w:r>
+    </w:p>
+    <w:p>
+      <w:pPr>
+        <w:pStyle w:val="ListParagraph"/>
+        <w:ind w:left="0"/>
+        <w:jc w:val="left"/>
+      </w:pPr>
+      <w:r>
+        <w:t>Có thể thấy, tuy không phải engine “khủng” nhất, nhưng nếu xét toàn diện, Unity 3D đích thực là một trong những engine game đa nền tảng tốt nhất hiện nay.</w:t>
+      </w:r>
+    </w:p>
+    <w:p>
+      <w:pPr>
+        <w:pStyle w:val="ListParagraph"/>
+        <w:ind w:left="0"/>
+        <w:jc w:val="left"/>
+      </w:pPr>
+      <w:r>
+        <w:t>Unity hay Unity 3D là một engine game đa nền tảng được phát triển bởi Unity Technologies. Engine này được phát triển bằng C/C++ và có khả năng hỗ trợ mã viết bằng C#, JavaScript hoặc Boo. Đây là một trong 4 engine game phổ biến nhất thế giới, hiện đã phát hành bản Unity 3D 4.5.5</w:t>
+      </w:r>
+    </w:p>
+    <w:p>
+      <w:pPr>
         <w:pStyle w:val="Heading3"/>
       </w:pPr>
-      <w:bookmarkStart w:id="45" w:name="_Toc280623650"/>
-      <w:r>
-        <w:t>Giới thiệu</w:t>
+      <w:bookmarkStart w:id="45" w:name="_Toc280195975"/>
+      <w:bookmarkStart w:id="46" w:name="_Toc280623651"/>
+      <w:r>
+        <w:t>Các tính năng tiêu biểu</w:t>
       </w:r>
       <w:bookmarkEnd w:id="45"/>
-    </w:p>
-    <w:p>
-      <w:pPr>
-        <w:pStyle w:val="ListParagraph"/>
-        <w:ind w:left="0"/>
-        <w:jc w:val="left"/>
-      </w:pPr>
-      <w:r>
-        <w:t xml:space="preserve">Unity Engine được phát triển bởi Unity Technologies – là một gói công cụ tích hợp dùng để xây dựng Game 3D hoặc các nội dung có tính tương tác khác như mô hình kiến trúc hay hoạt hình 3D thời gian thực. Unity Engine có thể chạy trên hệ điều hành Windows và Mas OS X. Sản phẩm tạo ra từ Unity Engine có thể chạy được trên các nền Windows, Mac, Linux , Wii,iOS,Android. Bên cạnh đó, Unity Engine có khả năng phát triên Game nền Web hỗ trợ cả Mac và Windows. </w:t>
-      </w:r>
-    </w:p>
-    <w:p>
-      <w:pPr>
-        <w:pStyle w:val="ListParagraph"/>
-        <w:ind w:left="0"/>
-        <w:jc w:val="left"/>
-      </w:pPr>
-      <w:r>
-        <w:t>Unity hay Unity 3D chắc chắn không phải engine đỉnh cao nhất về mặt đồ họa. Về mặt này, Cry Engine vẫn đang dẫn đầu với ưu thế đồ họa 3D cực kỳ chân thực. Có thể cảm nhận rõ ràng điều này qua chất lượng hình ảnh các tựa game gần đây sử dụng Cry Engine như Far Cry hay Crysis 3. Tuy nhiên, những engine khủng như Cry hay Unreal rất kén chọn và yêu cầu cấu hình cũng khủng không kém. Hơn nữa cái giá để được cấp phép sử dụng Cry Engine chắc chắn cũng không dễ chịu chút nào.</w:t>
-      </w:r>
-    </w:p>
-    <w:p>
-      <w:pPr>
-        <w:pStyle w:val="ListParagraph"/>
-        <w:ind w:left="0"/>
-        <w:jc w:val="left"/>
-      </w:pPr>
-      <w:r>
-        <w:t>Tuy đồ họa không thể so sánh với Cry Engine nhưng chất lượng hình ảnh Unity 3D mang lại cũng quá đủ để thỏa mãn game thủ hiện nay. Hơn nữa, Unity 3D còn có những ưu điểm mà không phải engine game nào cũng có.</w:t>
-      </w:r>
-    </w:p>
-    <w:p>
-      <w:pPr>
-        <w:pStyle w:val="ListParagraph"/>
-        <w:ind w:left="0"/>
-        <w:jc w:val="left"/>
-      </w:pPr>
-      <w:r>
-        <w:t>Hỗ trợ đa nền tảng: Một trong các thế mạnh của Unity 3D chính là khả năng hỗ trợ gần như toàn bộ các nền tảng hiện có bao gồm: PlayStation 3, Xbox 360, Wii U, iOS, Android, Windows, Blackberry 10, OS X, Linux, trình duyệt Web và cả Flash. Nói cách khác, chỉ với một gói engine, các studio có thể làm game cho bất kỳ hệ điều hành nào và dễ dàng convert chúng sang những hệ điều hành khác nhau. Đồng thời, đây cũng là giải pháp cho các game online đa nền tảng – có thể chơi đồng thời trên nhiều hệ điều hành, phần cứng khác nhau như Web, PC, Mobile, Tablet….</w:t>
-      </w:r>
-    </w:p>
-    <w:p>
-      <w:pPr>
-        <w:pStyle w:val="ListParagraph"/>
-        <w:ind w:left="0"/>
-        <w:jc w:val="left"/>
-      </w:pPr>
-      <w:r>
-        <w:t>Dễ sử dụng: Unity 3D được built trong một môi trường phát triển tích hợp, cung cấp một hệ thống toàn diện cho các lập trình viên, từ soạn thảo mã nguồn, xây dựng công cụ tự động hóa đến trình sửa lỗi. Do được hướng đến đồng thời cả lập trình viên không chuyên và studio chuyên nghiệp, nên Unity 3D khá dễ sử dụng. Hơn nữa, đây là một trong những engine phổ biến nhất trên thế giới, người dùng có thể dễ dàng tìm kiếm kinh nghiệm sử dụng của “tiền bối” trên các forum công nghệ.</w:t>
-      </w:r>
-    </w:p>
-    <w:p>
-      <w:pPr>
-        <w:pStyle w:val="ListParagraph"/>
-        <w:ind w:left="0"/>
-        <w:jc w:val="left"/>
-      </w:pPr>
-      <w:r>
-        <w:t>Tính kinh tế cao: Unity Technologies hiện cung cấp bản miễn phí engine Unity 3D cho người dùng cá nhân và các doanh nghiệp có doanh thu dưới 100.000 USD/năm. Với bản Pro, người dùng phải trả 1.500 USD/năm – một con số rất khiêm tốn so với những gì engine này mang lại.</w:t>
-      </w:r>
-    </w:p>
-    <w:p>
-      <w:pPr>
-        <w:pStyle w:val="ListParagraph"/>
-        <w:ind w:left="0"/>
-        <w:jc w:val="left"/>
-      </w:pPr>
-      <w:r>
-        <w:t>Có thể thấy, tuy không phải engine “khủng” nhất, nhưng nếu xét toàn diện, Unity 3D đích thực là một trong những engine game đa nền tảng tốt nhất hiện nay.</w:t>
-      </w:r>
-    </w:p>
-    <w:p>
-      <w:pPr>
-        <w:pStyle w:val="ListParagraph"/>
-        <w:ind w:left="0"/>
-        <w:jc w:val="left"/>
-      </w:pPr>
-      <w:r>
-        <w:t>Unity hay Unity 3D là một engine game đa nền tảng được phát triển bởi Unity Technologies. Engine này được phát triển bằng C/C++ và có khả năng hỗ trợ mã viết bằng C#, JavaScript hoặc Boo. Đây là một trong 4 engine game phổ biến nhất thế giới, hiện đã phát hành bản Unity 3D 4.5.5</w:t>
-      </w:r>
-    </w:p>
-    <w:p>
-      <w:pPr>
-        <w:pStyle w:val="Heading3"/>
-      </w:pPr>
-      <w:bookmarkStart w:id="46" w:name="_Toc280195975"/>
-      <w:bookmarkStart w:id="47" w:name="_Toc280623651"/>
-      <w:r>
-        <w:t>Các tính năng tiêu biểu</w:t>
-      </w:r>
       <w:bookmarkEnd w:id="46"/>
-      <w:bookmarkEnd w:id="47"/>
     </w:p>
     <w:p>
       <w:pPr>
@@ -5791,13 +5789,13 @@
       <w:pPr>
         <w:pStyle w:val="Heading3"/>
       </w:pPr>
-      <w:bookmarkStart w:id="48" w:name="_Toc280195976"/>
-      <w:bookmarkStart w:id="49" w:name="_Toc280623652"/>
+      <w:bookmarkStart w:id="47" w:name="_Toc280195976"/>
+      <w:bookmarkStart w:id="48" w:name="_Toc280623652"/>
       <w:r>
         <w:t>Kiến trúc Component</w:t>
       </w:r>
+      <w:bookmarkEnd w:id="47"/>
       <w:bookmarkEnd w:id="48"/>
-      <w:bookmarkEnd w:id="49"/>
     </w:p>
     <w:p>
       <w:pPr>
@@ -6009,11 +6007,11 @@
           <w:numId w:val="7"/>
         </w:numPr>
       </w:pPr>
-      <w:bookmarkStart w:id="50" w:name="_Toc280195977"/>
+      <w:bookmarkStart w:id="49" w:name="_Toc280195977"/>
       <w:r>
         <w:t>Ưu điểm</w:t>
       </w:r>
-      <w:bookmarkEnd w:id="50"/>
+      <w:bookmarkEnd w:id="49"/>
     </w:p>
     <w:p>
       <w:pPr>
@@ -6063,44 +6061,44 @@
           <w:numId w:val="7"/>
         </w:numPr>
       </w:pPr>
-      <w:bookmarkStart w:id="51" w:name="_Toc280195978"/>
+      <w:bookmarkStart w:id="50" w:name="_Toc280195978"/>
       <w:r>
         <w:t>Nhược</w:t>
       </w:r>
       <w:r>
         <w:t xml:space="preserve"> điểm</w:t>
       </w:r>
+      <w:bookmarkEnd w:id="50"/>
+    </w:p>
+    <w:p>
+      <w:pPr>
+        <w:spacing w:after="0" w:line="240" w:lineRule="auto"/>
+        <w:jc w:val="left"/>
+      </w:pPr>
+      <w:r>
+        <w:t>Không thích hợp với các project nhỏ.</w:t>
+      </w:r>
+    </w:p>
+    <w:p>
+      <w:pPr>
+        <w:spacing w:after="0" w:line="240" w:lineRule="auto"/>
+        <w:jc w:val="left"/>
+        <w:rPr>
+          <w:lang w:val="vi-VN"/>
+        </w:rPr>
+      </w:pPr>
+    </w:p>
+    <w:p>
+      <w:pPr>
+        <w:pStyle w:val="Heading3"/>
+      </w:pPr>
+      <w:bookmarkStart w:id="51" w:name="_Toc280195980"/>
+      <w:bookmarkStart w:id="52" w:name="_Toc280623653"/>
+      <w:r>
+        <w:t>Những component trong Unity</w:t>
+      </w:r>
       <w:bookmarkEnd w:id="51"/>
-    </w:p>
-    <w:p>
-      <w:pPr>
-        <w:spacing w:after="0" w:line="240" w:lineRule="auto"/>
-        <w:jc w:val="left"/>
-      </w:pPr>
-      <w:r>
-        <w:t>Không thích hợp với các project nhỏ.</w:t>
-      </w:r>
-    </w:p>
-    <w:p>
-      <w:pPr>
-        <w:spacing w:after="0" w:line="240" w:lineRule="auto"/>
-        <w:jc w:val="left"/>
-        <w:rPr>
-          <w:lang w:val="vi-VN"/>
-        </w:rPr>
-      </w:pPr>
-    </w:p>
-    <w:p>
-      <w:pPr>
-        <w:pStyle w:val="Heading3"/>
-      </w:pPr>
-      <w:bookmarkStart w:id="52" w:name="_Toc280195980"/>
-      <w:bookmarkStart w:id="53" w:name="_Toc280623653"/>
-      <w:r>
-        <w:t>Những component trong Unity</w:t>
-      </w:r>
       <w:bookmarkEnd w:id="52"/>
-      <w:bookmarkEnd w:id="53"/>
     </w:p>
     <w:p>
       <w:pPr>
@@ -6110,30 +6108,14 @@
           <w:numId w:val="8"/>
         </w:numPr>
       </w:pPr>
-      <w:bookmarkStart w:id="54" w:name="_Toc280195981"/>
+      <w:bookmarkStart w:id="53" w:name="_Toc280195981"/>
       <w:r>
         <w:t xml:space="preserve">Nhóm </w:t>
       </w:r>
       <w:r>
         <w:t>Mesh</w:t>
       </w:r>
-      <w:bookmarkEnd w:id="54"/>
-    </w:p>
-    <w:p>
-      <w:pPr>
-        <w:pStyle w:val="ListParagraph"/>
-        <w:ind w:left="0"/>
-        <w:jc w:val="left"/>
-      </w:pPr>
-      <w:r>
-        <w:t>Dùng để hiển thị các model 3d vào Unity.</w:t>
-      </w:r>
-    </w:p>
-    <w:p>
-      <w:pPr>
-        <w:spacing w:after="0" w:line="240" w:lineRule="auto"/>
-        <w:jc w:val="left"/>
-      </w:pPr>
+      <w:bookmarkEnd w:id="53"/>
     </w:p>
     <w:p>
       <w:pPr>
@@ -6145,10 +6127,10 @@
           <w:noProof/>
         </w:rPr>
         <w:drawing>
-          <wp:inline distT="0" distB="0" distL="0" distR="0" wp14:anchorId="5F0CC3E5" wp14:editId="38E929F9">
-            <wp:extent cx="4322082" cy="2506722"/>
-            <wp:effectExtent l="25400" t="25400" r="21590" b="33655"/>
-            <wp:docPr id="1" name="Picture 1"/>
+          <wp:inline distT="0" distB="0" distL="0" distR="0" wp14:anchorId="6C889FD9" wp14:editId="3DD7D390">
+            <wp:extent cx="3775075" cy="2352127"/>
+            <wp:effectExtent l="0" t="0" r="9525" b="10160"/>
+            <wp:docPr id="20" name="Picture 20"/>
             <wp:cNvGraphicFramePr>
               <a:graphicFrameLocks xmlns:a="http://schemas.openxmlformats.org/drawingml/2006/main" noChangeAspect="1"/>
             </wp:cNvGraphicFramePr>
@@ -6156,7 +6138,7 @@
               <a:graphicData uri="http://schemas.openxmlformats.org/drawingml/2006/picture">
                 <pic:pic xmlns:pic="http://schemas.openxmlformats.org/drawingml/2006/picture">
                   <pic:nvPicPr>
-                    <pic:cNvPr id="0" name="Screenshot 2014-12-11 10.12.29.png"/>
+                    <pic:cNvPr id="0" name="S_Model2.png"/>
                     <pic:cNvPicPr/>
                   </pic:nvPicPr>
                   <pic:blipFill>
@@ -6174,16 +6156,11 @@
                   <pic:spPr>
                     <a:xfrm>
                       <a:off x="0" y="0"/>
-                      <a:ext cx="4322082" cy="2506722"/>
+                      <a:ext cx="3775075" cy="2352127"/>
                     </a:xfrm>
                     <a:prstGeom prst="rect">
                       <a:avLst/>
                     </a:prstGeom>
-                    <a:ln>
-                      <a:solidFill>
-                        <a:schemeClr val="tx1"/>
-                      </a:solidFill>
-                    </a:ln>
                   </pic:spPr>
                 </pic:pic>
               </a:graphicData>
@@ -6206,6 +6183,16 @@
         <w:jc w:val="left"/>
       </w:pPr>
       <w:r>
+        <w:t>Dùng để hiển thị các model 3d vào Unity.</w:t>
+      </w:r>
+    </w:p>
+    <w:p>
+      <w:pPr>
+        <w:pStyle w:val="ListParagraph"/>
+        <w:ind w:left="0"/>
+        <w:jc w:val="left"/>
+      </w:pPr>
+      <w:r>
         <w:t>Bao gồm</w:t>
       </w:r>
       <w:r>
@@ -6402,14 +6389,14 @@
           <w:numId w:val="8"/>
         </w:numPr>
       </w:pPr>
-      <w:bookmarkStart w:id="55" w:name="_Toc280195982"/>
+      <w:bookmarkStart w:id="54" w:name="_Toc280195982"/>
       <w:r>
         <w:t xml:space="preserve">Nhóm </w:t>
       </w:r>
       <w:r>
         <w:t>Effect</w:t>
       </w:r>
-      <w:bookmarkEnd w:id="55"/>
+      <w:bookmarkEnd w:id="54"/>
     </w:p>
     <w:p>
       <w:pPr>
@@ -6807,11 +6794,11 @@
           <w:numId w:val="8"/>
         </w:numPr>
       </w:pPr>
-      <w:bookmarkStart w:id="56" w:name="_Toc280195983"/>
+      <w:bookmarkStart w:id="55" w:name="_Toc280195983"/>
       <w:r>
         <w:t>Nhóm Renderring</w:t>
       </w:r>
-      <w:bookmarkEnd w:id="56"/>
+      <w:bookmarkEnd w:id="55"/>
     </w:p>
     <w:p>
       <w:pPr>
@@ -6827,6 +6814,15 @@
         </w:rPr>
         <w:t>Tạo các thành phần có hiển thị trong không gian, hoặc trong giao diện người dùng.</w:t>
       </w:r>
+    </w:p>
+    <w:p>
+      <w:pPr>
+        <w:spacing w:after="0" w:line="240" w:lineRule="auto"/>
+        <w:jc w:val="left"/>
+        <w:rPr>
+          <w:lang w:val="vi-VN"/>
+        </w:rPr>
+      </w:pPr>
     </w:p>
     <w:p>
       <w:pPr>
@@ -6838,10 +6834,10 @@
           <w:noProof/>
         </w:rPr>
         <w:drawing>
-          <wp:inline distT="0" distB="0" distL="0" distR="0" wp14:anchorId="22DED6ED" wp14:editId="20422CD5">
-            <wp:extent cx="4117975" cy="2754497"/>
-            <wp:effectExtent l="25400" t="25400" r="22225" b="14605"/>
-            <wp:docPr id="26" name="Picture 26"/>
+          <wp:inline distT="0" distB="0" distL="0" distR="0" wp14:anchorId="19AEAD2B" wp14:editId="649EF219">
+            <wp:extent cx="3848554" cy="2404712"/>
+            <wp:effectExtent l="0" t="0" r="0" b="8890"/>
+            <wp:docPr id="23" name="Picture 6" descr="MacOs:Users:mac24h:Desktop:S_GUI3.png"/>
             <wp:cNvGraphicFramePr>
               <a:graphicFrameLocks xmlns:a="http://schemas.openxmlformats.org/drawingml/2006/main" noChangeAspect="1"/>
             </wp:cNvGraphicFramePr>
@@ -6849,8 +6845,10 @@
               <a:graphicData uri="http://schemas.openxmlformats.org/drawingml/2006/picture">
                 <pic:pic xmlns:pic="http://schemas.openxmlformats.org/drawingml/2006/picture">
                   <pic:nvPicPr>
-                    <pic:cNvPr id="0" name="Unity-GUI-Text.gif"/>
-                    <pic:cNvPicPr/>
+                    <pic:cNvPr id="0" name="Picture 6" descr="MacOs:Users:mac24h:Desktop:S_GUI3.png"/>
+                    <pic:cNvPicPr>
+                      <a:picLocks noChangeAspect="1" noChangeArrowheads="1"/>
+                    </pic:cNvPicPr>
                   </pic:nvPicPr>
                   <pic:blipFill>
                     <a:blip r:embed="rId19">
@@ -6860,22 +6858,22 @@
                         </a:ext>
                       </a:extLst>
                     </a:blip>
+                    <a:srcRect/>
                     <a:stretch>
                       <a:fillRect/>
                     </a:stretch>
                   </pic:blipFill>
-                  <pic:spPr>
+                  <pic:spPr bwMode="auto">
                     <a:xfrm>
                       <a:off x="0" y="0"/>
-                      <a:ext cx="4117975" cy="2754497"/>
+                      <a:ext cx="3849264" cy="2405156"/>
                     </a:xfrm>
                     <a:prstGeom prst="rect">
                       <a:avLst/>
                     </a:prstGeom>
+                    <a:noFill/>
                     <a:ln>
-                      <a:solidFill>
-                        <a:schemeClr val="tx1"/>
-                      </a:solidFill>
+                      <a:noFill/>
                     </a:ln>
                   </pic:spPr>
                 </pic:pic>
@@ -7167,11 +7165,11 @@
           <w:numId w:val="8"/>
         </w:numPr>
       </w:pPr>
-      <w:bookmarkStart w:id="57" w:name="_Toc280195984"/>
+      <w:bookmarkStart w:id="56" w:name="_Toc280195984"/>
       <w:r>
         <w:t>Nhóm Physics</w:t>
       </w:r>
-      <w:bookmarkEnd w:id="57"/>
+      <w:bookmarkEnd w:id="56"/>
     </w:p>
     <w:p>
       <w:pPr>
@@ -7490,11 +7488,11 @@
           <w:numId w:val="8"/>
         </w:numPr>
       </w:pPr>
-      <w:bookmarkStart w:id="58" w:name="_Toc280195985"/>
+      <w:bookmarkStart w:id="57" w:name="_Toc280195985"/>
       <w:r>
         <w:t>Nhóm Audio</w:t>
       </w:r>
-      <w:bookmarkEnd w:id="58"/>
+      <w:bookmarkEnd w:id="57"/>
     </w:p>
     <w:p>
       <w:pPr>
@@ -7602,11 +7600,11 @@
           <w:numId w:val="8"/>
         </w:numPr>
       </w:pPr>
-      <w:bookmarkStart w:id="59" w:name="_Toc280195986"/>
+      <w:bookmarkStart w:id="58" w:name="_Toc280195986"/>
       <w:r>
         <w:t>Nhóm Terrain</w:t>
       </w:r>
-      <w:bookmarkEnd w:id="59"/>
+      <w:bookmarkEnd w:id="58"/>
     </w:p>
     <w:p>
       <w:pPr>
@@ -7622,10 +7620,10 @@
           <w:noProof/>
         </w:rPr>
         <w:drawing>
-          <wp:inline distT="0" distB="0" distL="0" distR="0" wp14:anchorId="0BC02D54" wp14:editId="0F26D0EF">
-            <wp:extent cx="4775671" cy="2843621"/>
-            <wp:effectExtent l="0" t="0" r="0" b="1270"/>
-            <wp:docPr id="86017" name="Picture 86017"/>
+          <wp:inline distT="0" distB="0" distL="0" distR="0" wp14:anchorId="2303F94D" wp14:editId="68B143F3">
+            <wp:extent cx="4575175" cy="2592599"/>
+            <wp:effectExtent l="0" t="0" r="0" b="0"/>
+            <wp:docPr id="24" name="Picture 7"/>
             <wp:cNvGraphicFramePr>
               <a:graphicFrameLocks xmlns:a="http://schemas.openxmlformats.org/drawingml/2006/main" noChangeAspect="1"/>
             </wp:cNvGraphicFramePr>
@@ -7633,8 +7631,10 @@
               <a:graphicData uri="http://schemas.openxmlformats.org/drawingml/2006/picture">
                 <pic:pic xmlns:pic="http://schemas.openxmlformats.org/drawingml/2006/picture">
                   <pic:nvPicPr>
-                    <pic:cNvPr id="0" name="example3.jpg"/>
-                    <pic:cNvPicPr/>
+                    <pic:cNvPr id="0" name="Picture 7" descr="MacOs:Users:mac24h:Desktop:S_terrain.png"/>
+                    <pic:cNvPicPr>
+                      <a:picLocks noChangeAspect="1" noChangeArrowheads="1"/>
+                    </pic:cNvPicPr>
                   </pic:nvPicPr>
                   <pic:blipFill>
                     <a:blip r:embed="rId21">
@@ -7648,14 +7648,15 @@
                       <a:fillRect/>
                     </a:stretch>
                   </pic:blipFill>
-                  <pic:spPr>
+                  <pic:spPr bwMode="auto">
                     <a:xfrm>
                       <a:off x="0" y="0"/>
-                      <a:ext cx="4777382" cy="2844640"/>
+                      <a:ext cx="4575175" cy="2592599"/>
                     </a:xfrm>
                     <a:prstGeom prst="rect">
                       <a:avLst/>
                     </a:prstGeom>
+                    <a:noFill/>
                     <a:ln>
                       <a:noFill/>
                     </a:ln>
@@ -7687,11 +7688,11 @@
       <w:pPr>
         <w:pStyle w:val="Heading2"/>
       </w:pPr>
-      <w:bookmarkStart w:id="60" w:name="_Toc280623654"/>
+      <w:bookmarkStart w:id="59" w:name="_Toc280623654"/>
       <w:r>
         <w:t>Laravel Frameword</w:t>
       </w:r>
-      <w:bookmarkEnd w:id="60"/>
+      <w:bookmarkEnd w:id="59"/>
     </w:p>
     <w:p>
       <w:pPr>
@@ -7743,11 +7744,11 @@
       <w:pPr>
         <w:pStyle w:val="Heading3"/>
       </w:pPr>
-      <w:bookmarkStart w:id="61" w:name="_Toc280623655"/>
+      <w:bookmarkStart w:id="60" w:name="_Toc280623655"/>
       <w:r>
         <w:t>Giới thiệu</w:t>
       </w:r>
-      <w:bookmarkEnd w:id="61"/>
+      <w:bookmarkEnd w:id="60"/>
     </w:p>
     <w:p>
       <w:pPr>
@@ -7946,11 +7947,11 @@
       <w:pPr>
         <w:pStyle w:val="Heading3"/>
       </w:pPr>
-      <w:bookmarkStart w:id="62" w:name="_Toc280623656"/>
+      <w:bookmarkStart w:id="61" w:name="_Toc280623656"/>
       <w:r>
         <w:t>Một số ưu điểm</w:t>
       </w:r>
-      <w:bookmarkEnd w:id="62"/>
+      <w:bookmarkEnd w:id="61"/>
     </w:p>
     <w:p>
       <w:pPr>
@@ -8078,58 +8079,138 @@
       <w:pPr>
         <w:pStyle w:val="Heading3"/>
       </w:pPr>
-      <w:bookmarkStart w:id="63" w:name="_Toc280623657"/>
+      <w:bookmarkStart w:id="62" w:name="_Toc280623657"/>
       <w:r>
         <w:t>Route</w:t>
       </w:r>
       <w:r>
         <w:t>r</w:t>
       </w:r>
+      <w:bookmarkEnd w:id="62"/>
+    </w:p>
+    <w:p>
+      <w:pPr>
+        <w:pStyle w:val="ListParagraph"/>
+        <w:ind w:left="0"/>
+        <w:jc w:val="left"/>
+      </w:pPr>
+      <w:r>
+        <w:t>Mục đích của router là định tuyến đến những controller cụ thể nào từ phía request của người sử dụng.</w:t>
+      </w:r>
+      <w:r>
+        <w:t xml:space="preserve"> Đây là một định nghĩa khá quen thuộc khi làm việc với các framework PHP. Tuy nhiên, ở Laravel, router có sự khác biệt rõ ràng.</w:t>
+      </w:r>
+      <w:r>
+        <w:t xml:space="preserve"> </w:t>
+      </w:r>
+      <w:r>
+        <w:t>Bạn có thể không cần thiết phải tạo ra controller mà thực thi những công việc mong muốn 1 cách trực tiếp tại route dễ dàng. Bởi kết hợp theo phương pháp closure quen thuộc trong javascript để thực thi điều đó.</w:t>
+      </w:r>
+    </w:p>
+    <w:p>
+      <w:pPr>
+        <w:pStyle w:val="ListParagraph"/>
+        <w:ind w:left="0"/>
+        <w:jc w:val="left"/>
+      </w:pPr>
+      <w:r>
+        <w:t>Để làm việc được với route trước hết ta tiếp xúc chúng với công thức cơ bản như sau:</w:t>
+      </w:r>
+    </w:p>
+    <w:p>
+      <w:pPr>
+        <w:pStyle w:val="ListParagraph"/>
+        <w:pBdr>
+          <w:top w:val="single" w:sz="4" w:space="1" w:color="auto"/>
+          <w:left w:val="single" w:sz="4" w:space="4" w:color="auto"/>
+          <w:bottom w:val="single" w:sz="4" w:space="1" w:color="auto"/>
+          <w:right w:val="single" w:sz="4" w:space="4" w:color="auto"/>
+        </w:pBdr>
+        <w:ind w:left="0"/>
+        <w:jc w:val="left"/>
+      </w:pPr>
+      <w:bookmarkStart w:id="63" w:name="_GoBack"/>
       <w:bookmarkEnd w:id="63"/>
-    </w:p>
-    <w:p>
-      <w:pPr>
-        <w:pStyle w:val="ListParagraph"/>
-        <w:ind w:left="0"/>
-        <w:jc w:val="left"/>
-      </w:pPr>
-      <w:r>
-        <w:t>Mục đích của router là định tuyến đến những controller cụ thể nào từ phía request của người sử dụng.</w:t>
-      </w:r>
-      <w:r>
-        <w:t xml:space="preserve"> Đây là một định nghĩa khá quen thuộc khi làm việc với các framework PHP. Tuy nhiên, ở Laravel, router có sự khác biệt rõ ràng.</w:t>
-      </w:r>
-      <w:r>
-        <w:t xml:space="preserve"> </w:t>
-      </w:r>
-      <w:r>
-        <w:t>Bạn có thể không cần thiết phải tạo ra controller mà thực thi những công việc mong muốn 1 cách trực tiếp tại route dễ dàng. Bởi kết hợp theo phương pháp closure quen thuộc trong javascript để thực thi điều đó.</w:t>
-      </w:r>
-    </w:p>
-    <w:p>
-      <w:pPr>
-        <w:pStyle w:val="ListParagraph"/>
-        <w:ind w:left="0"/>
-        <w:jc w:val="left"/>
-      </w:pPr>
-      <w:r>
-        <w:t>Để làm việc được với route trước hết ta tiếp xúc chúng với công thức cơ bản như sau:</w:t>
-      </w:r>
-    </w:p>
-    <w:p>
-      <w:pPr>
-        <w:pStyle w:val="ListParagraph"/>
-        <w:ind w:left="0"/>
-        <w:jc w:val="left"/>
-        <w:rPr>
-          <w:color w:val="FF0000"/>
-        </w:rPr>
-      </w:pPr>
-      <w:r>
-        <w:rPr>
-          <w:color w:val="FF0000"/>
-        </w:rPr>
-        <w:t>Route::method('Tên định danh',Tham số);</w:t>
+      <w:r>
+        <w:rPr>
+          <w:rFonts w:ascii="Consolas" w:eastAsiaTheme="minorEastAsia" w:hAnsi="Consolas" w:cs="Consolas"/>
+          <w:color w:val="262626"/>
+          <w:sz w:val="23"/>
+          <w:szCs w:val="23"/>
+        </w:rPr>
+        <w:t>Route::</w:t>
+      </w:r>
+      <w:r>
+        <w:rPr>
+          <w:rFonts w:ascii="Consolas" w:eastAsiaTheme="minorEastAsia" w:hAnsi="Consolas" w:cs="Consolas"/>
+          <w:color w:val="262626"/>
+          <w:sz w:val="23"/>
+          <w:szCs w:val="23"/>
+        </w:rPr>
+        <w:t>method</w:t>
+      </w:r>
+      <w:r>
+        <w:rPr>
+          <w:rFonts w:ascii="Consolas" w:eastAsiaTheme="minorEastAsia" w:hAnsi="Consolas" w:cs="Consolas"/>
+          <w:color w:val="262626"/>
+          <w:sz w:val="23"/>
+          <w:szCs w:val="23"/>
+        </w:rPr>
+        <w:t>(</w:t>
+      </w:r>
+      <w:r>
+        <w:rPr>
+          <w:rFonts w:ascii="Consolas" w:eastAsiaTheme="minorEastAsia" w:hAnsi="Consolas" w:cs="Consolas"/>
+          <w:color w:val="0000FF"/>
+          <w:sz w:val="23"/>
+          <w:szCs w:val="23"/>
+        </w:rPr>
+        <w:t>"</w:t>
+      </w:r>
+      <w:r>
+        <w:rPr>
+          <w:rFonts w:ascii="Consolas" w:eastAsiaTheme="minorEastAsia" w:hAnsi="Consolas" w:cs="Consolas"/>
+          <w:color w:val="0000FF"/>
+          <w:sz w:val="23"/>
+          <w:szCs w:val="23"/>
+        </w:rPr>
+        <w:t>Tên định danh</w:t>
+      </w:r>
+      <w:r>
+        <w:rPr>
+          <w:rFonts w:ascii="Consolas" w:eastAsiaTheme="minorEastAsia" w:hAnsi="Consolas" w:cs="Consolas"/>
+          <w:color w:val="0000FF"/>
+          <w:sz w:val="23"/>
+          <w:szCs w:val="23"/>
+        </w:rPr>
+        <w:t>"</w:t>
+      </w:r>
+      <w:r>
+        <w:rPr>
+          <w:rFonts w:ascii="Consolas" w:eastAsiaTheme="minorEastAsia" w:hAnsi="Consolas" w:cs="Consolas"/>
+          <w:color w:val="262626"/>
+          <w:sz w:val="23"/>
+          <w:szCs w:val="23"/>
+        </w:rPr>
+        <w:t>,</w:t>
+      </w:r>
+      <w:r>
+        <w:rPr>
+          <w:rFonts w:ascii="Consolas" w:eastAsiaTheme="minorEastAsia" w:hAnsi="Consolas" w:cs="Consolas"/>
+          <w:color w:val="0000FF"/>
+          <w:sz w:val="23"/>
+          <w:szCs w:val="23"/>
+        </w:rPr>
+        <w:t xml:space="preserve"> Tham số</w:t>
+      </w:r>
+      <w:r>
+        <w:rPr>
+          <w:rFonts w:ascii="Consolas" w:eastAsiaTheme="minorEastAsia" w:hAnsi="Consolas" w:cs="Consolas"/>
+          <w:color w:val="262626"/>
+          <w:sz w:val="23"/>
+          <w:szCs w:val="23"/>
+        </w:rPr>
+        <w:t>);</w:t>
       </w:r>
     </w:p>
     <w:p>
@@ -17743,7 +17824,7 @@
         <w:caps/>
         <w:noProof/>
       </w:rPr>
-      <w:t>43</w:t>
+      <w:t>31</w:t>
     </w:r>
     <w:r>
       <w:rPr>
@@ -22850,7 +22931,7 @@
 </file>
 
 <file path=customXml/itemProps1.xml><?xml version="1.0" encoding="utf-8"?>
-<ds:datastoreItem xmlns:ds="http://schemas.openxmlformats.org/officeDocument/2006/customXml" ds:itemID="{64F8D5E2-C6D8-C846-9067-A1F0C0A8C646}">
+<ds:datastoreItem xmlns:ds="http://schemas.openxmlformats.org/officeDocument/2006/customXml" ds:itemID="{8A4A5265-E2BF-0944-9E91-1A210C3A8AA8}">
   <ds:schemaRefs>
     <ds:schemaRef ds:uri="http://schemas.openxmlformats.org/officeDocument/2006/bibliography"/>
   </ds:schemaRefs>

</xml_diff>